<commit_message>
Did some more examples
</commit_message>
<xml_diff>
--- a/Assignment1.docx
+++ b/Assignment1.docx
@@ -320,7 +320,155 @@
                 <w:lang w:val="en-US"/>
               </w:rPr>
               <w:drawing>
-                <wp:inline distT="0" distB="0" distL="0" distR="0" wp14:anchorId="45CD6654" wp14:editId="7C93F18E">
+                <wp:inline distT="0" distB="0" distL="0" distR="0" wp14:anchorId="56BD5350" wp14:editId="4BE0BD06">
+                  <wp:extent cx="304800" cy="304800"/>
+                  <wp:effectExtent l="0" t="0" r="0" b="0"/>
+                  <wp:docPr id="9" name="Picture 9"/>
+                  <wp:cNvGraphicFramePr>
+                    <a:graphicFrameLocks xmlns:a="http://schemas.openxmlformats.org/drawingml/2006/main" noChangeAspect="1"/>
+                  </wp:cNvGraphicFramePr>
+                  <a:graphic xmlns:a="http://schemas.openxmlformats.org/drawingml/2006/main">
+                    <a:graphicData uri="http://schemas.openxmlformats.org/drawingml/2006/picture">
+                      <pic:pic xmlns:pic="http://schemas.openxmlformats.org/drawingml/2006/picture">
+                        <pic:nvPicPr>
+                          <pic:cNvPr id="0" name="Picture 2"/>
+                          <pic:cNvPicPr>
+                            <a:picLocks noChangeAspect="1" noChangeArrowheads="1"/>
+                          </pic:cNvPicPr>
+                        </pic:nvPicPr>
+                        <pic:blipFill>
+                          <a:blip r:embed="rId6">
+                            <a:extLst>
+                              <a:ext uri="{28A0092B-C50C-407E-A947-70E740481C1C}">
+                                <a14:useLocalDpi xmlns:a14="http://schemas.microsoft.com/office/drawing/2010/main" val="0"/>
+                              </a:ext>
+                            </a:extLst>
+                          </a:blip>
+                          <a:srcRect/>
+                          <a:stretch>
+                            <a:fillRect/>
+                          </a:stretch>
+                        </pic:blipFill>
+                        <pic:spPr bwMode="auto">
+                          <a:xfrm>
+                            <a:off x="0" y="0"/>
+                            <a:ext cx="304800" cy="304800"/>
+                          </a:xfrm>
+                          <a:prstGeom prst="rect">
+                            <a:avLst/>
+                          </a:prstGeom>
+                          <a:noFill/>
+                        </pic:spPr>
+                      </pic:pic>
+                    </a:graphicData>
+                  </a:graphic>
+                </wp:inline>
+              </w:drawing>
+            </w:r>
+          </w:p>
+        </w:tc>
+        <w:tc>
+          <w:tcPr>
+            <w:tcW w:w="1408" w:type="dxa"/>
+            <w:tcBorders>
+              <w:top w:val="single" w:sz="4" w:space="0" w:color="C5E0B3" w:themeColor="accent6" w:themeTint="66"/>
+              <w:left w:val="single" w:sz="4" w:space="0" w:color="C5E0B3" w:themeColor="accent6" w:themeTint="66"/>
+              <w:bottom w:val="single" w:sz="4" w:space="0" w:color="C5E0B3" w:themeColor="accent6" w:themeTint="66"/>
+              <w:right w:val="single" w:sz="4" w:space="0" w:color="C5E0B3" w:themeColor="accent6" w:themeTint="66"/>
+            </w:tcBorders>
+            <w:hideMark/>
+          </w:tcPr>
+          <w:p>
+            <w:pPr>
+              <w:spacing w:line="240" w:lineRule="auto"/>
+              <w:cnfStyle w:val="000000000000" w:firstRow="0" w:lastRow="0" w:firstColumn="0" w:lastColumn="0" w:oddVBand="0" w:evenVBand="0" w:oddHBand="0" w:evenHBand="0" w:firstRowFirstColumn="0" w:firstRowLastColumn="0" w:lastRowFirstColumn="0" w:lastRowLastColumn="0"/>
+              <w:rPr>
+                <w:rFonts w:eastAsiaTheme="minorHAnsi"/>
+                <w:lang w:val="en-US"/>
+              </w:rPr>
+            </w:pPr>
+            <w:r>
+              <w:rPr>
+                <w:rFonts w:eastAsiaTheme="minorHAnsi"/>
+                <w:noProof/>
+                <w:lang w:val="en-US"/>
+              </w:rPr>
+              <w:drawing>
+                <wp:inline distT="0" distB="0" distL="0" distR="0" wp14:anchorId="1677D0E3" wp14:editId="6E48EBF9">
+                  <wp:extent cx="304800" cy="304800"/>
+                  <wp:effectExtent l="0" t="0" r="0" b="0"/>
+                  <wp:docPr id="10" name="Picture 10"/>
+                  <wp:cNvGraphicFramePr>
+                    <a:graphicFrameLocks xmlns:a="http://schemas.openxmlformats.org/drawingml/2006/main" noChangeAspect="1"/>
+                  </wp:cNvGraphicFramePr>
+                  <a:graphic xmlns:a="http://schemas.openxmlformats.org/drawingml/2006/main">
+                    <a:graphicData uri="http://schemas.openxmlformats.org/drawingml/2006/picture">
+                      <pic:pic xmlns:pic="http://schemas.openxmlformats.org/drawingml/2006/picture">
+                        <pic:nvPicPr>
+                          <pic:cNvPr id="0" name="Picture 3"/>
+                          <pic:cNvPicPr>
+                            <a:picLocks noChangeAspect="1" noChangeArrowheads="1"/>
+                          </pic:cNvPicPr>
+                        </pic:nvPicPr>
+                        <pic:blipFill>
+                          <a:blip r:embed="rId6">
+                            <a:extLst>
+                              <a:ext uri="{28A0092B-C50C-407E-A947-70E740481C1C}">
+                                <a14:useLocalDpi xmlns:a14="http://schemas.microsoft.com/office/drawing/2010/main" val="0"/>
+                              </a:ext>
+                            </a:extLst>
+                          </a:blip>
+                          <a:srcRect/>
+                          <a:stretch>
+                            <a:fillRect/>
+                          </a:stretch>
+                        </pic:blipFill>
+                        <pic:spPr bwMode="auto">
+                          <a:xfrm>
+                            <a:off x="0" y="0"/>
+                            <a:ext cx="304800" cy="304800"/>
+                          </a:xfrm>
+                          <a:prstGeom prst="rect">
+                            <a:avLst/>
+                          </a:prstGeom>
+                          <a:noFill/>
+                        </pic:spPr>
+                      </pic:pic>
+                    </a:graphicData>
+                  </a:graphic>
+                </wp:inline>
+              </w:drawing>
+            </w:r>
+          </w:p>
+        </w:tc>
+        <w:tc>
+          <w:tcPr>
+            <w:tcW w:w="1295" w:type="dxa"/>
+            <w:tcBorders>
+              <w:top w:val="single" w:sz="4" w:space="0" w:color="C5E0B3" w:themeColor="accent6" w:themeTint="66"/>
+              <w:left w:val="single" w:sz="4" w:space="0" w:color="C5E0B3" w:themeColor="accent6" w:themeTint="66"/>
+              <w:bottom w:val="single" w:sz="4" w:space="0" w:color="C5E0B3" w:themeColor="accent6" w:themeTint="66"/>
+              <w:right w:val="single" w:sz="4" w:space="0" w:color="C5E0B3" w:themeColor="accent6" w:themeTint="66"/>
+            </w:tcBorders>
+            <w:hideMark/>
+          </w:tcPr>
+          <w:p>
+            <w:pPr>
+              <w:spacing w:line="240" w:lineRule="auto"/>
+              <w:cnfStyle w:val="000000000000" w:firstRow="0" w:lastRow="0" w:firstColumn="0" w:lastColumn="0" w:oddVBand="0" w:evenVBand="0" w:oddHBand="0" w:evenHBand="0" w:firstRowFirstColumn="0" w:firstRowLastColumn="0" w:lastRowFirstColumn="0" w:lastRowLastColumn="0"/>
+              <w:rPr>
+                <w:rFonts w:eastAsiaTheme="minorHAnsi"/>
+                <w:lang w:val="en-US"/>
+              </w:rPr>
+            </w:pPr>
+            <w:r>
+              <w:rPr>
+                <w:rFonts w:eastAsiaTheme="minorHAnsi"/>
+                <w:noProof/>
+                <w:lang w:val="en-US"/>
+              </w:rPr>
+              <w:drawing>
+                <wp:inline distT="0" distB="0" distL="0" distR="0" wp14:anchorId="1D047FFB" wp14:editId="50AE7E26">
                   <wp:extent cx="304800" cy="304800"/>
                   <wp:effectExtent l="0" t="0" r="0" b="0"/>
                   <wp:docPr id="33" name="Picture 33" descr="Shape&#10;&#10;Description automatically generated with medium confidence"/>
@@ -337,7 +485,7 @@
                           </pic:cNvPicPr>
                         </pic:nvPicPr>
                         <pic:blipFill>
-                          <a:blip r:embed="rId4">
+                          <a:blip r:embed="rId7">
                             <a:extLst>
                               <a:ext uri="{28A0092B-C50C-407E-A947-70E740481C1C}">
                                 <a14:useLocalDpi xmlns:a14="http://schemas.microsoft.com/office/drawing/2010/main" val="0"/>
@@ -372,50 +520,6 @@
         </w:tc>
         <w:tc>
           <w:tcPr>
-            <w:tcW w:w="1408" w:type="dxa"/>
-            <w:tcBorders>
-              <w:top w:val="single" w:sz="4" w:space="0" w:color="C5E0B3" w:themeColor="accent6" w:themeTint="66"/>
-              <w:left w:val="single" w:sz="4" w:space="0" w:color="C5E0B3" w:themeColor="accent6" w:themeTint="66"/>
-              <w:bottom w:val="single" w:sz="4" w:space="0" w:color="C5E0B3" w:themeColor="accent6" w:themeTint="66"/>
-              <w:right w:val="single" w:sz="4" w:space="0" w:color="C5E0B3" w:themeColor="accent6" w:themeTint="66"/>
-            </w:tcBorders>
-            <w:hideMark/>
-          </w:tcPr>
-          <w:p>
-            <w:pPr>
-              <w:spacing w:line="240" w:lineRule="auto"/>
-              <w:cnfStyle w:val="000000000000" w:firstRow="0" w:lastRow="0" w:firstColumn="0" w:lastColumn="0" w:oddVBand="0" w:evenVBand="0" w:oddHBand="0" w:evenHBand="0" w:firstRowFirstColumn="0" w:firstRowLastColumn="0" w:lastRowFirstColumn="0" w:lastRowLastColumn="0"/>
-              <w:rPr>
-                <w:rFonts w:eastAsiaTheme="minorHAnsi"/>
-                <w:lang w:val="en-US"/>
-              </w:rPr>
-            </w:pPr>
-          </w:p>
-        </w:tc>
-        <w:tc>
-          <w:tcPr>
-            <w:tcW w:w="1295" w:type="dxa"/>
-            <w:tcBorders>
-              <w:top w:val="single" w:sz="4" w:space="0" w:color="C5E0B3" w:themeColor="accent6" w:themeTint="66"/>
-              <w:left w:val="single" w:sz="4" w:space="0" w:color="C5E0B3" w:themeColor="accent6" w:themeTint="66"/>
-              <w:bottom w:val="single" w:sz="4" w:space="0" w:color="C5E0B3" w:themeColor="accent6" w:themeTint="66"/>
-              <w:right w:val="single" w:sz="4" w:space="0" w:color="C5E0B3" w:themeColor="accent6" w:themeTint="66"/>
-            </w:tcBorders>
-            <w:hideMark/>
-          </w:tcPr>
-          <w:p>
-            <w:pPr>
-              <w:spacing w:line="240" w:lineRule="auto"/>
-              <w:cnfStyle w:val="000000000000" w:firstRow="0" w:lastRow="0" w:firstColumn="0" w:lastColumn="0" w:oddVBand="0" w:evenVBand="0" w:oddHBand="0" w:evenHBand="0" w:firstRowFirstColumn="0" w:firstRowLastColumn="0" w:lastRowFirstColumn="0" w:lastRowLastColumn="0"/>
-              <w:rPr>
-                <w:rFonts w:eastAsiaTheme="minorHAnsi"/>
-                <w:lang w:val="en-US"/>
-              </w:rPr>
-            </w:pPr>
-          </w:p>
-        </w:tc>
-        <w:tc>
-          <w:tcPr>
             <w:tcW w:w="1371" w:type="dxa"/>
             <w:tcBorders>
               <w:top w:val="single" w:sz="4" w:space="0" w:color="C5E0B3" w:themeColor="accent6" w:themeTint="66"/>
@@ -2633,22 +2737,52 @@
         </w:tc>
       </w:tr>
     </w:tbl>
+    <w:p/>
+    <w:p/>
+    <w:p/>
+    <w:p/>
+    <w:p/>
+    <w:p/>
+    <w:p/>
+    <w:p/>
+    <w:p/>
+    <w:p/>
     <w:p/>
     <w:p>
       <w:pPr>
         <w:pStyle w:val="Heading1"/>
+        <w:numPr>
+          <w:ilvl w:val="0"/>
+          <w:numId w:val="1"/>
+        </w:numPr>
       </w:pPr>
       <w:r>
+        <w:lastRenderedPageBreak/>
         <w:t xml:space="preserve">PHP tags, </w:t>
+      </w:r>
+      <w:r>
+        <w:t>escaping html, instruction separation</w:t>
+      </w:r>
+    </w:p>
+    <w:p>
+      <w:pPr>
+        <w:pStyle w:val="Heading2"/>
+        <w:ind w:firstLine="360"/>
+      </w:pPr>
+      <w:r>
+        <w:t>1.1 in class demo</w:t>
       </w:r>
     </w:p>
     <w:p>
       <w:r>
+        <w:rPr>
+          <w:noProof/>
+        </w:rPr>
         <w:drawing>
-          <wp:inline distT="0" distB="0" distL="0" distR="0" wp14:anchorId="4AFE0D01" wp14:editId="0F45AF04">
-            <wp:extent cx="4344006" cy="2591162"/>
+          <wp:inline distT="0" distB="0" distL="0" distR="0" wp14:anchorId="00A56694" wp14:editId="645CED97">
+            <wp:extent cx="3390900" cy="2571750"/>
             <wp:effectExtent l="0" t="0" r="0" b="0"/>
-            <wp:docPr id="1" name="Picture 1" descr="Text&#10;&#10;Description automatically generated"/>
+            <wp:docPr id="23" name="Picture 23"/>
             <wp:cNvGraphicFramePr>
               <a:graphicFrameLocks xmlns:a="http://schemas.openxmlformats.org/drawingml/2006/main" noChangeAspect="1"/>
             </wp:cNvGraphicFramePr>
@@ -2656,11 +2790,13 @@
               <a:graphicData uri="http://schemas.openxmlformats.org/drawingml/2006/picture">
                 <pic:pic xmlns:pic="http://schemas.openxmlformats.org/drawingml/2006/picture">
                   <pic:nvPicPr>
-                    <pic:cNvPr id="1" name="Picture 1" descr="Text&#10;&#10;Description automatically generated"/>
-                    <pic:cNvPicPr/>
+                    <pic:cNvPr id="23" name="Picture 23"/>
+                    <pic:cNvPicPr>
+                      <a:picLocks noChangeAspect="1"/>
+                    </pic:cNvPicPr>
                   </pic:nvPicPr>
                   <pic:blipFill>
-                    <a:blip r:embed="rId5"/>
+                    <a:blip r:embed="rId8"/>
                     <a:stretch>
                       <a:fillRect/>
                     </a:stretch>
@@ -2668,7 +2804,7 @@
                   <pic:spPr>
                     <a:xfrm>
                       <a:off x="0" y="0"/>
-                      <a:ext cx="4344006" cy="2591162"/>
+                      <a:ext cx="3390900" cy="2571750"/>
                     </a:xfrm>
                     <a:prstGeom prst="rect">
                       <a:avLst/>
@@ -2683,12 +2819,11 @@
     </w:p>
     <w:p>
       <w:r>
-        <w:lastRenderedPageBreak/>
         <w:drawing>
-          <wp:inline distT="0" distB="0" distL="0" distR="0" wp14:anchorId="69B10140" wp14:editId="4689E684">
-            <wp:extent cx="4667901" cy="1390844"/>
-            <wp:effectExtent l="0" t="0" r="0" b="0"/>
-            <wp:docPr id="2" name="Picture 2" descr="Text&#10;&#10;Description automatically generated"/>
+          <wp:inline distT="0" distB="0" distL="0" distR="0" wp14:anchorId="23049BF2" wp14:editId="02DF5DC6">
+            <wp:extent cx="3134162" cy="1305107"/>
+            <wp:effectExtent l="0" t="0" r="9525" b="9525"/>
+            <wp:docPr id="1" name="Picture 1" descr="Graphical user interface, text, application&#10;&#10;Description automatically generated"/>
             <wp:cNvGraphicFramePr>
               <a:graphicFrameLocks xmlns:a="http://schemas.openxmlformats.org/drawingml/2006/main" noChangeAspect="1"/>
             </wp:cNvGraphicFramePr>
@@ -2696,11 +2831,11 @@
               <a:graphicData uri="http://schemas.openxmlformats.org/drawingml/2006/picture">
                 <pic:pic xmlns:pic="http://schemas.openxmlformats.org/drawingml/2006/picture">
                   <pic:nvPicPr>
-                    <pic:cNvPr id="2" name="Picture 2" descr="Text&#10;&#10;Description automatically generated"/>
+                    <pic:cNvPr id="1" name="Picture 1" descr="Graphical user interface, text, application&#10;&#10;Description automatically generated"/>
                     <pic:cNvPicPr/>
                   </pic:nvPicPr>
                   <pic:blipFill>
-                    <a:blip r:embed="rId6"/>
+                    <a:blip r:embed="rId9"/>
                     <a:stretch>
                       <a:fillRect/>
                     </a:stretch>
@@ -2708,7 +2843,7 @@
                   <pic:spPr>
                     <a:xfrm>
                       <a:off x="0" y="0"/>
-                      <a:ext cx="4667901" cy="1390844"/>
+                      <a:ext cx="3134162" cy="1305107"/>
                     </a:xfrm>
                     <a:prstGeom prst="rect">
                       <a:avLst/>
@@ -2721,6 +2856,429 @@
         </w:drawing>
       </w:r>
     </w:p>
+    <w:p>
+      <w:pPr>
+        <w:pStyle w:val="Heading2"/>
+        <w:numPr>
+          <w:ilvl w:val="1"/>
+          <w:numId w:val="1"/>
+        </w:numPr>
+      </w:pPr>
+      <w:r>
+        <w:t>Reference from the PHP documentation</w:t>
+      </w:r>
+    </w:p>
+    <w:p>
+      <w:pPr>
+        <w:ind w:left="360"/>
+      </w:pPr>
+      <w:hyperlink r:id="rId10" w:history="1">
+        <w:r>
+          <w:rPr>
+            <w:rStyle w:val="Hyperlink"/>
+          </w:rPr>
+          <w:t>https://www.php.net/manual/en/language.basic-syntax.phptags.php</w:t>
+        </w:r>
+      </w:hyperlink>
+    </w:p>
+    <w:p>
+      <w:pPr>
+        <w:ind w:left="360"/>
+      </w:pPr>
+      <w:r>
+        <w:drawing>
+          <wp:inline distT="0" distB="0" distL="0" distR="0" wp14:anchorId="25A74D76" wp14:editId="1E536E27">
+            <wp:extent cx="2257740" cy="1219370"/>
+            <wp:effectExtent l="0" t="0" r="9525" b="0"/>
+            <wp:docPr id="4" name="Picture 4"/>
+            <wp:cNvGraphicFramePr>
+              <a:graphicFrameLocks xmlns:a="http://schemas.openxmlformats.org/drawingml/2006/main" noChangeAspect="1"/>
+            </wp:cNvGraphicFramePr>
+            <a:graphic xmlns:a="http://schemas.openxmlformats.org/drawingml/2006/main">
+              <a:graphicData uri="http://schemas.openxmlformats.org/drawingml/2006/picture">
+                <pic:pic xmlns:pic="http://schemas.openxmlformats.org/drawingml/2006/picture">
+                  <pic:nvPicPr>
+                    <pic:cNvPr id="1" name=""/>
+                    <pic:cNvPicPr/>
+                  </pic:nvPicPr>
+                  <pic:blipFill>
+                    <a:blip r:embed="rId11"/>
+                    <a:stretch>
+                      <a:fillRect/>
+                    </a:stretch>
+                  </pic:blipFill>
+                  <pic:spPr>
+                    <a:xfrm>
+                      <a:off x="0" y="0"/>
+                      <a:ext cx="2257740" cy="1219370"/>
+                    </a:xfrm>
+                    <a:prstGeom prst="rect">
+                      <a:avLst/>
+                    </a:prstGeom>
+                  </pic:spPr>
+                </pic:pic>
+              </a:graphicData>
+            </a:graphic>
+          </wp:inline>
+        </w:drawing>
+      </w:r>
+    </w:p>
+    <w:p>
+      <w:pPr>
+        <w:ind w:left="360"/>
+      </w:pPr>
+      <w:r>
+        <w:drawing>
+          <wp:inline distT="0" distB="0" distL="0" distR="0" wp14:anchorId="1F356FDD" wp14:editId="6011298E">
+            <wp:extent cx="2114845" cy="1276528"/>
+            <wp:effectExtent l="0" t="0" r="0" b="0"/>
+            <wp:docPr id="5" name="Picture 5" descr="Graphical user interface, text&#10;&#10;Description automatically generated"/>
+            <wp:cNvGraphicFramePr>
+              <a:graphicFrameLocks xmlns:a="http://schemas.openxmlformats.org/drawingml/2006/main" noChangeAspect="1"/>
+            </wp:cNvGraphicFramePr>
+            <a:graphic xmlns:a="http://schemas.openxmlformats.org/drawingml/2006/main">
+              <a:graphicData uri="http://schemas.openxmlformats.org/drawingml/2006/picture">
+                <pic:pic xmlns:pic="http://schemas.openxmlformats.org/drawingml/2006/picture">
+                  <pic:nvPicPr>
+                    <pic:cNvPr id="5" name="Picture 5" descr="Graphical user interface, text&#10;&#10;Description automatically generated"/>
+                    <pic:cNvPicPr/>
+                  </pic:nvPicPr>
+                  <pic:blipFill>
+                    <a:blip r:embed="rId12"/>
+                    <a:stretch>
+                      <a:fillRect/>
+                    </a:stretch>
+                  </pic:blipFill>
+                  <pic:spPr>
+                    <a:xfrm>
+                      <a:off x="0" y="0"/>
+                      <a:ext cx="2114845" cy="1276528"/>
+                    </a:xfrm>
+                    <a:prstGeom prst="rect">
+                      <a:avLst/>
+                    </a:prstGeom>
+                  </pic:spPr>
+                </pic:pic>
+              </a:graphicData>
+            </a:graphic>
+          </wp:inline>
+        </w:drawing>
+      </w:r>
+    </w:p>
+    <w:p>
+      <w:pPr>
+        <w:ind w:left="360"/>
+      </w:pPr>
+    </w:p>
+    <w:p>
+      <w:pPr>
+        <w:pStyle w:val="Heading2"/>
+        <w:numPr>
+          <w:ilvl w:val="1"/>
+          <w:numId w:val="1"/>
+        </w:numPr>
+      </w:pPr>
+      <w:r>
+        <w:lastRenderedPageBreak/>
+        <w:t>Personal example of a short tag</w:t>
+      </w:r>
+    </w:p>
+    <w:p>
+      <w:pPr>
+        <w:ind w:left="360"/>
+      </w:pPr>
+      <w:r>
+        <w:drawing>
+          <wp:inline distT="0" distB="0" distL="0" distR="0" wp14:anchorId="66211F28" wp14:editId="1FB52CFB">
+            <wp:extent cx="4448796" cy="543001"/>
+            <wp:effectExtent l="0" t="0" r="0" b="9525"/>
+            <wp:docPr id="8" name="Picture 8" descr="Text&#10;&#10;Description automatically generated with medium confidence"/>
+            <wp:cNvGraphicFramePr>
+              <a:graphicFrameLocks xmlns:a="http://schemas.openxmlformats.org/drawingml/2006/main" noChangeAspect="1"/>
+            </wp:cNvGraphicFramePr>
+            <a:graphic xmlns:a="http://schemas.openxmlformats.org/drawingml/2006/main">
+              <a:graphicData uri="http://schemas.openxmlformats.org/drawingml/2006/picture">
+                <pic:pic xmlns:pic="http://schemas.openxmlformats.org/drawingml/2006/picture">
+                  <pic:nvPicPr>
+                    <pic:cNvPr id="8" name="Picture 8" descr="Text&#10;&#10;Description automatically generated with medium confidence"/>
+                    <pic:cNvPicPr/>
+                  </pic:nvPicPr>
+                  <pic:blipFill>
+                    <a:blip r:embed="rId13"/>
+                    <a:stretch>
+                      <a:fillRect/>
+                    </a:stretch>
+                  </pic:blipFill>
+                  <pic:spPr>
+                    <a:xfrm>
+                      <a:off x="0" y="0"/>
+                      <a:ext cx="4448796" cy="543001"/>
+                    </a:xfrm>
+                    <a:prstGeom prst="rect">
+                      <a:avLst/>
+                    </a:prstGeom>
+                  </pic:spPr>
+                </pic:pic>
+              </a:graphicData>
+            </a:graphic>
+          </wp:inline>
+        </w:drawing>
+      </w:r>
+    </w:p>
+    <w:p>
+      <w:pPr>
+        <w:ind w:left="360"/>
+      </w:pPr>
+      <w:r>
+        <w:drawing>
+          <wp:inline distT="0" distB="0" distL="0" distR="0" wp14:anchorId="04A171E9" wp14:editId="00AFC7F7">
+            <wp:extent cx="5731510" cy="777875"/>
+            <wp:effectExtent l="0" t="0" r="2540" b="3175"/>
+            <wp:docPr id="7" name="Picture 7" descr="Graphical user interface&#10;&#10;Description automatically generated with medium confidence"/>
+            <wp:cNvGraphicFramePr>
+              <a:graphicFrameLocks xmlns:a="http://schemas.openxmlformats.org/drawingml/2006/main" noChangeAspect="1"/>
+            </wp:cNvGraphicFramePr>
+            <a:graphic xmlns:a="http://schemas.openxmlformats.org/drawingml/2006/main">
+              <a:graphicData uri="http://schemas.openxmlformats.org/drawingml/2006/picture">
+                <pic:pic xmlns:pic="http://schemas.openxmlformats.org/drawingml/2006/picture">
+                  <pic:nvPicPr>
+                    <pic:cNvPr id="7" name="Picture 7" descr="Graphical user interface&#10;&#10;Description automatically generated with medium confidence"/>
+                    <pic:cNvPicPr/>
+                  </pic:nvPicPr>
+                  <pic:blipFill>
+                    <a:blip r:embed="rId14"/>
+                    <a:stretch>
+                      <a:fillRect/>
+                    </a:stretch>
+                  </pic:blipFill>
+                  <pic:spPr>
+                    <a:xfrm>
+                      <a:off x="0" y="0"/>
+                      <a:ext cx="5731510" cy="777875"/>
+                    </a:xfrm>
+                    <a:prstGeom prst="rect">
+                      <a:avLst/>
+                    </a:prstGeom>
+                  </pic:spPr>
+                </pic:pic>
+              </a:graphicData>
+            </a:graphic>
+          </wp:inline>
+        </w:drawing>
+      </w:r>
+    </w:p>
+    <w:p>
+      <w:pPr>
+        <w:ind w:left="360"/>
+      </w:pPr>
+    </w:p>
+    <w:p>
+      <w:pPr>
+        <w:pStyle w:val="Heading1"/>
+        <w:numPr>
+          <w:ilvl w:val="0"/>
+          <w:numId w:val="1"/>
+        </w:numPr>
+        <w:rPr>
+          <w:rFonts w:eastAsiaTheme="minorHAnsi"/>
+        </w:rPr>
+      </w:pPr>
+      <w:r>
+        <w:rPr>
+          <w:rFonts w:eastAsiaTheme="minorHAnsi"/>
+        </w:rPr>
+        <w:t>Variables: basic types, globals, scope, predefined variables, constants</w:t>
+      </w:r>
+    </w:p>
+    <w:p>
+      <w:pPr>
+        <w:pStyle w:val="Heading2"/>
+      </w:pPr>
+      <w:r>
+        <w:t>2.1 In class String example</w:t>
+      </w:r>
+    </w:p>
+    <w:p>
+      <w:pPr>
+        <w:ind w:left="360"/>
+      </w:pPr>
+      <w:r>
+        <w:drawing>
+          <wp:inline distT="0" distB="0" distL="0" distR="0" wp14:anchorId="6A40A8B5" wp14:editId="4D951AFE">
+            <wp:extent cx="4658375" cy="5325218"/>
+            <wp:effectExtent l="0" t="0" r="8890" b="8890"/>
+            <wp:docPr id="12" name="Picture 12" descr="Text&#10;&#10;Description automatically generated"/>
+            <wp:cNvGraphicFramePr>
+              <a:graphicFrameLocks xmlns:a="http://schemas.openxmlformats.org/drawingml/2006/main" noChangeAspect="1"/>
+            </wp:cNvGraphicFramePr>
+            <a:graphic xmlns:a="http://schemas.openxmlformats.org/drawingml/2006/main">
+              <a:graphicData uri="http://schemas.openxmlformats.org/drawingml/2006/picture">
+                <pic:pic xmlns:pic="http://schemas.openxmlformats.org/drawingml/2006/picture">
+                  <pic:nvPicPr>
+                    <pic:cNvPr id="12" name="Picture 12" descr="Text&#10;&#10;Description automatically generated"/>
+                    <pic:cNvPicPr/>
+                  </pic:nvPicPr>
+                  <pic:blipFill>
+                    <a:blip r:embed="rId15"/>
+                    <a:stretch>
+                      <a:fillRect/>
+                    </a:stretch>
+                  </pic:blipFill>
+                  <pic:spPr>
+                    <a:xfrm>
+                      <a:off x="0" y="0"/>
+                      <a:ext cx="4658375" cy="5325218"/>
+                    </a:xfrm>
+                    <a:prstGeom prst="rect">
+                      <a:avLst/>
+                    </a:prstGeom>
+                  </pic:spPr>
+                </pic:pic>
+              </a:graphicData>
+            </a:graphic>
+          </wp:inline>
+        </w:drawing>
+      </w:r>
+    </w:p>
+    <w:p>
+      <w:pPr>
+        <w:ind w:left="360"/>
+      </w:pPr>
+      <w:r>
+        <w:lastRenderedPageBreak/>
+        <w:drawing>
+          <wp:inline distT="0" distB="0" distL="0" distR="0" wp14:anchorId="795EB993" wp14:editId="42022FB8">
+            <wp:extent cx="2143424" cy="1247949"/>
+            <wp:effectExtent l="0" t="0" r="9525" b="9525"/>
+            <wp:docPr id="13" name="Picture 13"/>
+            <wp:cNvGraphicFramePr>
+              <a:graphicFrameLocks xmlns:a="http://schemas.openxmlformats.org/drawingml/2006/main" noChangeAspect="1"/>
+            </wp:cNvGraphicFramePr>
+            <a:graphic xmlns:a="http://schemas.openxmlformats.org/drawingml/2006/main">
+              <a:graphicData uri="http://schemas.openxmlformats.org/drawingml/2006/picture">
+                <pic:pic xmlns:pic="http://schemas.openxmlformats.org/drawingml/2006/picture">
+                  <pic:nvPicPr>
+                    <pic:cNvPr id="1" name=""/>
+                    <pic:cNvPicPr/>
+                  </pic:nvPicPr>
+                  <pic:blipFill>
+                    <a:blip r:embed="rId16"/>
+                    <a:stretch>
+                      <a:fillRect/>
+                    </a:stretch>
+                  </pic:blipFill>
+                  <pic:spPr>
+                    <a:xfrm>
+                      <a:off x="0" y="0"/>
+                      <a:ext cx="2143424" cy="1247949"/>
+                    </a:xfrm>
+                    <a:prstGeom prst="rect">
+                      <a:avLst/>
+                    </a:prstGeom>
+                  </pic:spPr>
+                </pic:pic>
+              </a:graphicData>
+            </a:graphic>
+          </wp:inline>
+        </w:drawing>
+      </w:r>
+    </w:p>
+    <w:p>
+      <w:pPr>
+        <w:pStyle w:val="Heading2"/>
+        <w:numPr>
+          <w:ilvl w:val="1"/>
+          <w:numId w:val="1"/>
+        </w:numPr>
+      </w:pPr>
+      <w:r>
+        <w:t>Example from PHP documentation (integer)</w:t>
+      </w:r>
+    </w:p>
+    <w:p>
+      <w:r>
+        <w:drawing>
+          <wp:inline distT="0" distB="0" distL="0" distR="0" wp14:anchorId="66FF95EA" wp14:editId="762715A9">
+            <wp:extent cx="4848902" cy="3667637"/>
+            <wp:effectExtent l="0" t="0" r="8890" b="9525"/>
+            <wp:docPr id="14" name="Picture 14"/>
+            <wp:cNvGraphicFramePr>
+              <a:graphicFrameLocks xmlns:a="http://schemas.openxmlformats.org/drawingml/2006/main" noChangeAspect="1"/>
+            </wp:cNvGraphicFramePr>
+            <a:graphic xmlns:a="http://schemas.openxmlformats.org/drawingml/2006/main">
+              <a:graphicData uri="http://schemas.openxmlformats.org/drawingml/2006/picture">
+                <pic:pic xmlns:pic="http://schemas.openxmlformats.org/drawingml/2006/picture">
+                  <pic:nvPicPr>
+                    <pic:cNvPr id="1" name=""/>
+                    <pic:cNvPicPr/>
+                  </pic:nvPicPr>
+                  <pic:blipFill>
+                    <a:blip r:embed="rId17"/>
+                    <a:stretch>
+                      <a:fillRect/>
+                    </a:stretch>
+                  </pic:blipFill>
+                  <pic:spPr>
+                    <a:xfrm>
+                      <a:off x="0" y="0"/>
+                      <a:ext cx="4848902" cy="3667637"/>
+                    </a:xfrm>
+                    <a:prstGeom prst="rect">
+                      <a:avLst/>
+                    </a:prstGeom>
+                  </pic:spPr>
+                </pic:pic>
+              </a:graphicData>
+            </a:graphic>
+          </wp:inline>
+        </w:drawing>
+      </w:r>
+    </w:p>
+    <w:p>
+      <w:r>
+        <w:drawing>
+          <wp:inline distT="0" distB="0" distL="0" distR="0" wp14:anchorId="52A8A7A4" wp14:editId="2B3427C7">
+            <wp:extent cx="2076740" cy="1724266"/>
+            <wp:effectExtent l="0" t="0" r="0" b="9525"/>
+            <wp:docPr id="15" name="Picture 15" descr="Text, letter&#10;&#10;Description automatically generated"/>
+            <wp:cNvGraphicFramePr>
+              <a:graphicFrameLocks xmlns:a="http://schemas.openxmlformats.org/drawingml/2006/main" noChangeAspect="1"/>
+            </wp:cNvGraphicFramePr>
+            <a:graphic xmlns:a="http://schemas.openxmlformats.org/drawingml/2006/main">
+              <a:graphicData uri="http://schemas.openxmlformats.org/drawingml/2006/picture">
+                <pic:pic xmlns:pic="http://schemas.openxmlformats.org/drawingml/2006/picture">
+                  <pic:nvPicPr>
+                    <pic:cNvPr id="15" name="Picture 15" descr="Text, letter&#10;&#10;Description automatically generated"/>
+                    <pic:cNvPicPr/>
+                  </pic:nvPicPr>
+                  <pic:blipFill>
+                    <a:blip r:embed="rId18"/>
+                    <a:stretch>
+                      <a:fillRect/>
+                    </a:stretch>
+                  </pic:blipFill>
+                  <pic:spPr>
+                    <a:xfrm>
+                      <a:off x="0" y="0"/>
+                      <a:ext cx="2076740" cy="1724266"/>
+                    </a:xfrm>
+                    <a:prstGeom prst="rect">
+                      <a:avLst/>
+                    </a:prstGeom>
+                  </pic:spPr>
+                </pic:pic>
+              </a:graphicData>
+            </a:graphic>
+          </wp:inline>
+        </w:drawing>
+      </w:r>
+    </w:p>
+    <w:p>
+      <w:pPr>
+        <w:pStyle w:val="ListParagraph"/>
+        <w:ind w:left="750"/>
+      </w:pPr>
+    </w:p>
     <w:sectPr>
       <w:pgSz w:w="11906" w:h="16838"/>
       <w:pgMar w:top="1440" w:right="1440" w:bottom="1440" w:left="1440" w:header="708" w:footer="708" w:gutter="0"/>
@@ -2729,6 +3287,135 @@
     </w:sectPr>
   </w:body>
 </w:document>
+</file>
+
+<file path=word/numbering.xml><?xml version="1.0" encoding="utf-8"?>
+<w:numbering xmlns:wpc="http://schemas.microsoft.com/office/word/2010/wordprocessingCanvas" xmlns:cx="http://schemas.microsoft.com/office/drawing/2014/chartex" xmlns:cx1="http://schemas.microsoft.com/office/drawing/2015/9/8/chartex" xmlns:cx2="http://schemas.microsoft.com/office/drawing/2015/10/21/chartex" xmlns:cx3="http://schemas.microsoft.com/office/drawing/2016/5/9/chartex" xmlns:cx4="http://schemas.microsoft.com/office/drawing/2016/5/10/chartex" xmlns:cx5="http://schemas.microsoft.com/office/drawing/2016/5/11/chartex" xmlns:cx6="http://schemas.microsoft.com/office/drawing/2016/5/12/chartex" xmlns:cx7="http://schemas.microsoft.com/office/drawing/2016/5/13/chartex" xmlns:cx8="http://schemas.microsoft.com/office/drawing/2016/5/14/chartex" xmlns:mc="http://schemas.openxmlformats.org/markup-compatibility/2006" xmlns:aink="http://schemas.microsoft.com/office/drawing/2016/ink" xmlns:am3d="http://schemas.microsoft.com/office/drawing/2017/model3d" xmlns:o="urn:schemas-microsoft-com:office:office" xmlns:oel="http://schemas.microsoft.com/office/2019/extlst" xmlns:r="http://schemas.openxmlformats.org/officeDocument/2006/relationships" xmlns:m="http://schemas.openxmlformats.org/officeDocument/2006/math" xmlns:v="urn:schemas-microsoft-com:vml" xmlns:wp14="http://schemas.microsoft.com/office/word/2010/wordprocessingDrawing" xmlns:wp="http://schemas.openxmlformats.org/drawingml/2006/wordprocessingDrawing" xmlns:w10="urn:schemas-microsoft-com:office:word" xmlns:w="http://schemas.openxmlformats.org/wordprocessingml/2006/main" xmlns:w14="http://schemas.microsoft.com/office/word/2010/wordml" xmlns:w15="http://schemas.microsoft.com/office/word/2012/wordml" xmlns:w16cex="http://schemas.microsoft.com/office/word/2018/wordml/cex" xmlns:w16cid="http://schemas.microsoft.com/office/word/2016/wordml/cid" xmlns:w16="http://schemas.microsoft.com/office/word/2018/wordml" xmlns:w16sdtdh="http://schemas.microsoft.com/office/word/2020/wordml/sdtdatahash" xmlns:w16se="http://schemas.microsoft.com/office/word/2015/wordml/symex" xmlns:wpg="http://schemas.microsoft.com/office/word/2010/wordprocessingGroup" xmlns:wpi="http://schemas.microsoft.com/office/word/2010/wordprocessingInk" xmlns:wne="http://schemas.microsoft.com/office/word/2006/wordml" xmlns:wps="http://schemas.microsoft.com/office/word/2010/wordprocessingShape" mc:Ignorable="w14 w15 w16se w16cid w16 w16cex w16sdtdh wp14">
+  <w:abstractNum w:abstractNumId="0" w15:restartNumberingAfterBreak="0">
+    <w:nsid w:val="2F3E1D44"/>
+    <w:multiLevelType w:val="multilevel"/>
+    <w:tmpl w:val="3A180B68"/>
+    <w:lvl w:ilvl="0">
+      <w:start w:val="1"/>
+      <w:numFmt w:val="decimal"/>
+      <w:lvlText w:val="%1."/>
+      <w:lvlJc w:val="left"/>
+      <w:pPr>
+        <w:ind w:left="720" w:hanging="360"/>
+      </w:pPr>
+      <w:rPr>
+        <w:rFonts w:hint="default"/>
+      </w:rPr>
+    </w:lvl>
+    <w:lvl w:ilvl="1">
+      <w:start w:val="2"/>
+      <w:numFmt w:val="decimal"/>
+      <w:isLgl/>
+      <w:lvlText w:val="%1.%2"/>
+      <w:lvlJc w:val="left"/>
+      <w:pPr>
+        <w:ind w:left="750" w:hanging="390"/>
+      </w:pPr>
+      <w:rPr>
+        <w:rFonts w:hint="default"/>
+      </w:rPr>
+    </w:lvl>
+    <w:lvl w:ilvl="2">
+      <w:start w:val="1"/>
+      <w:numFmt w:val="decimal"/>
+      <w:isLgl/>
+      <w:lvlText w:val="%1.%2.%3"/>
+      <w:lvlJc w:val="left"/>
+      <w:pPr>
+        <w:ind w:left="1080" w:hanging="720"/>
+      </w:pPr>
+      <w:rPr>
+        <w:rFonts w:hint="default"/>
+      </w:rPr>
+    </w:lvl>
+    <w:lvl w:ilvl="3">
+      <w:start w:val="1"/>
+      <w:numFmt w:val="decimal"/>
+      <w:isLgl/>
+      <w:lvlText w:val="%1.%2.%3.%4"/>
+      <w:lvlJc w:val="left"/>
+      <w:pPr>
+        <w:ind w:left="1080" w:hanging="720"/>
+      </w:pPr>
+      <w:rPr>
+        <w:rFonts w:hint="default"/>
+      </w:rPr>
+    </w:lvl>
+    <w:lvl w:ilvl="4">
+      <w:start w:val="1"/>
+      <w:numFmt w:val="decimal"/>
+      <w:isLgl/>
+      <w:lvlText w:val="%1.%2.%3.%4.%5"/>
+      <w:lvlJc w:val="left"/>
+      <w:pPr>
+        <w:ind w:left="1440" w:hanging="1080"/>
+      </w:pPr>
+      <w:rPr>
+        <w:rFonts w:hint="default"/>
+      </w:rPr>
+    </w:lvl>
+    <w:lvl w:ilvl="5">
+      <w:start w:val="1"/>
+      <w:numFmt w:val="decimal"/>
+      <w:isLgl/>
+      <w:lvlText w:val="%1.%2.%3.%4.%5.%6"/>
+      <w:lvlJc w:val="left"/>
+      <w:pPr>
+        <w:ind w:left="1440" w:hanging="1080"/>
+      </w:pPr>
+      <w:rPr>
+        <w:rFonts w:hint="default"/>
+      </w:rPr>
+    </w:lvl>
+    <w:lvl w:ilvl="6">
+      <w:start w:val="1"/>
+      <w:numFmt w:val="decimal"/>
+      <w:isLgl/>
+      <w:lvlText w:val="%1.%2.%3.%4.%5.%6.%7"/>
+      <w:lvlJc w:val="left"/>
+      <w:pPr>
+        <w:ind w:left="1800" w:hanging="1440"/>
+      </w:pPr>
+      <w:rPr>
+        <w:rFonts w:hint="default"/>
+      </w:rPr>
+    </w:lvl>
+    <w:lvl w:ilvl="7">
+      <w:start w:val="1"/>
+      <w:numFmt w:val="decimal"/>
+      <w:isLgl/>
+      <w:lvlText w:val="%1.%2.%3.%4.%5.%6.%7.%8"/>
+      <w:lvlJc w:val="left"/>
+      <w:pPr>
+        <w:ind w:left="1800" w:hanging="1440"/>
+      </w:pPr>
+      <w:rPr>
+        <w:rFonts w:hint="default"/>
+      </w:rPr>
+    </w:lvl>
+    <w:lvl w:ilvl="8">
+      <w:start w:val="1"/>
+      <w:numFmt w:val="decimal"/>
+      <w:isLgl/>
+      <w:lvlText w:val="%1.%2.%3.%4.%5.%6.%7.%8.%9"/>
+      <w:lvlJc w:val="left"/>
+      <w:pPr>
+        <w:ind w:left="1800" w:hanging="1440"/>
+      </w:pPr>
+      <w:rPr>
+        <w:rFonts w:hint="default"/>
+      </w:rPr>
+    </w:lvl>
+  </w:abstractNum>
+  <w:num w:numId="1" w16cid:durableId="647251484">
+    <w:abstractNumId w:val="0"/>
+  </w:num>
+</w:numbering>
 </file>
 
 <file path=word/styles.xml><?xml version="1.0" encoding="utf-8"?>
@@ -3158,6 +3845,28 @@
       <w:szCs w:val="32"/>
     </w:rPr>
   </w:style>
+  <w:style w:type="paragraph" w:styleId="Heading2">
+    <w:name w:val="heading 2"/>
+    <w:basedOn w:val="Normal"/>
+    <w:next w:val="Normal"/>
+    <w:link w:val="Heading2Char"/>
+    <w:uiPriority w:val="9"/>
+    <w:unhideWhenUsed/>
+    <w:qFormat/>
+    <w:rsid w:val="00B17CBE"/>
+    <w:pPr>
+      <w:keepNext/>
+      <w:keepLines/>
+      <w:spacing w:before="40" w:after="0"/>
+      <w:outlineLvl w:val="1"/>
+    </w:pPr>
+    <w:rPr>
+      <w:rFonts w:asciiTheme="majorHAnsi" w:eastAsiaTheme="majorEastAsia" w:hAnsiTheme="majorHAnsi" w:cstheme="majorBidi"/>
+      <w:color w:val="2F5496" w:themeColor="accent1" w:themeShade="BF"/>
+      <w:sz w:val="26"/>
+      <w:szCs w:val="26"/>
+    </w:rPr>
+  </w:style>
   <w:style w:type="character" w:default="1" w:styleId="DefaultParagraphFont">
     <w:name w:val="Default Paragraph Font"/>
     <w:uiPriority w:val="1"/>
@@ -3257,6 +3966,53 @@
       <w:color w:val="2F5496" w:themeColor="accent1" w:themeShade="BF"/>
       <w:sz w:val="32"/>
       <w:szCs w:val="32"/>
+    </w:rPr>
+  </w:style>
+  <w:style w:type="character" w:customStyle="1" w:styleId="Heading2Char">
+    <w:name w:val="Heading 2 Char"/>
+    <w:basedOn w:val="DefaultParagraphFont"/>
+    <w:link w:val="Heading2"/>
+    <w:uiPriority w:val="9"/>
+    <w:rsid w:val="00B17CBE"/>
+    <w:rPr>
+      <w:rFonts w:asciiTheme="majorHAnsi" w:eastAsiaTheme="majorEastAsia" w:hAnsiTheme="majorHAnsi" w:cstheme="majorBidi"/>
+      <w:color w:val="2F5496" w:themeColor="accent1" w:themeShade="BF"/>
+      <w:sz w:val="26"/>
+      <w:szCs w:val="26"/>
+    </w:rPr>
+  </w:style>
+  <w:style w:type="paragraph" w:styleId="ListParagraph">
+    <w:name w:val="List Paragraph"/>
+    <w:basedOn w:val="Normal"/>
+    <w:uiPriority w:val="34"/>
+    <w:qFormat/>
+    <w:rsid w:val="001A052A"/>
+    <w:pPr>
+      <w:ind w:left="720"/>
+      <w:contextualSpacing/>
+    </w:pPr>
+  </w:style>
+  <w:style w:type="character" w:styleId="Hyperlink">
+    <w:name w:val="Hyperlink"/>
+    <w:basedOn w:val="DefaultParagraphFont"/>
+    <w:uiPriority w:val="99"/>
+    <w:unhideWhenUsed/>
+    <w:rsid w:val="00EB6607"/>
+    <w:rPr>
+      <w:color w:val="0563C1" w:themeColor="hyperlink"/>
+      <w:u w:val="single"/>
+    </w:rPr>
+  </w:style>
+  <w:style w:type="character" w:styleId="UnresolvedMention">
+    <w:name w:val="Unresolved Mention"/>
+    <w:basedOn w:val="DefaultParagraphFont"/>
+    <w:uiPriority w:val="99"/>
+    <w:semiHidden/>
+    <w:unhideWhenUsed/>
+    <w:rsid w:val="00EB6607"/>
+    <w:rPr>
+      <w:color w:val="605E5C"/>
+      <w:shd w:val="clear" w:color="auto" w:fill="E1DFDD"/>
     </w:rPr>
   </w:style>
 </w:styles>
@@ -3555,4 +4311,16 @@
     </a:ext>
   </a:extLst>
 </a:theme>
+</file>
+
+<file path=customXml/item1.xml><?xml version="1.0" encoding="utf-8"?>
+<b:Sources xmlns:b="http://schemas.openxmlformats.org/officeDocument/2006/bibliography" xmlns="http://schemas.openxmlformats.org/officeDocument/2006/bibliography" SelectedStyle="\APASixthEditionOfficeOnline.xsl" StyleName="APA" Version="6"/>
+</file>
+
+<file path=customXml/itemProps1.xml><?xml version="1.0" encoding="utf-8"?>
+<ds:datastoreItem xmlns:ds="http://schemas.openxmlformats.org/officeDocument/2006/customXml" ds:itemID="{DA370216-3FE2-4D56-9A1C-33CD89805E28}">
+  <ds:schemaRefs>
+    <ds:schemaRef ds:uri="http://schemas.openxmlformats.org/officeDocument/2006/bibliography"/>
+  </ds:schemaRefs>
+</ds:datastoreItem>
 </file>
</xml_diff>

<commit_message>
did more questions and updated the file structure
</commit_message>
<xml_diff>
--- a/Assignment1.docx
+++ b/Assignment1.docx
@@ -320,7 +320,7 @@
                 <w:lang w:val="en-US"/>
               </w:rPr>
               <w:drawing>
-                <wp:inline distT="0" distB="0" distL="0" distR="0" wp14:anchorId="56BD5350" wp14:editId="4BE0BD06">
+                <wp:inline distT="0" distB="0" distL="0" distR="0" wp14:anchorId="63787059" wp14:editId="1E7AE977">
                   <wp:extent cx="304800" cy="304800"/>
                   <wp:effectExtent l="0" t="0" r="0" b="0"/>
                   <wp:docPr id="9" name="Picture 9"/>
@@ -590,6 +590,76 @@
               </w:rPr>
             </w:pPr>
           </w:p>
+          <w:p>
+            <w:pPr>
+              <w:cnfStyle w:val="000000000000" w:firstRow="0" w:lastRow="0" w:firstColumn="0" w:lastColumn="0" w:oddVBand="0" w:evenVBand="0" w:oddHBand="0" w:evenHBand="0" w:firstRowFirstColumn="0" w:firstRowLastColumn="0" w:lastRowFirstColumn="0" w:lastRowLastColumn="0"/>
+              <w:rPr>
+                <w:rFonts w:eastAsiaTheme="minorHAnsi"/>
+                <w:lang w:val="en-US"/>
+              </w:rPr>
+            </w:pPr>
+            <w:r>
+              <w:rPr>
+                <w:rFonts w:eastAsiaTheme="minorHAnsi"/>
+                <w:noProof/>
+                <w:lang w:val="en-US"/>
+              </w:rPr>
+              <w:drawing>
+                <wp:inline distT="0" distB="0" distL="0" distR="0" wp14:anchorId="7550FAD2" wp14:editId="3EB34EB0">
+                  <wp:extent cx="304800" cy="304800"/>
+                  <wp:effectExtent l="0" t="0" r="0" b="0"/>
+                  <wp:docPr id="27" name="Picture 27"/>
+                  <wp:cNvGraphicFramePr>
+                    <a:graphicFrameLocks xmlns:a="http://schemas.openxmlformats.org/drawingml/2006/main" noChangeAspect="1"/>
+                  </wp:cNvGraphicFramePr>
+                  <a:graphic xmlns:a="http://schemas.openxmlformats.org/drawingml/2006/main">
+                    <a:graphicData uri="http://schemas.openxmlformats.org/drawingml/2006/picture">
+                      <pic:pic xmlns:pic="http://schemas.openxmlformats.org/drawingml/2006/picture">
+                        <pic:nvPicPr>
+                          <pic:cNvPr id="0" name="Picture 2"/>
+                          <pic:cNvPicPr>
+                            <a:picLocks noChangeAspect="1" noChangeArrowheads="1"/>
+                          </pic:cNvPicPr>
+                        </pic:nvPicPr>
+                        <pic:blipFill>
+                          <a:blip r:embed="rId6">
+                            <a:extLst>
+                              <a:ext uri="{28A0092B-C50C-407E-A947-70E740481C1C}">
+                                <a14:useLocalDpi xmlns:a14="http://schemas.microsoft.com/office/drawing/2010/main" val="0"/>
+                              </a:ext>
+                            </a:extLst>
+                          </a:blip>
+                          <a:srcRect/>
+                          <a:stretch>
+                            <a:fillRect/>
+                          </a:stretch>
+                        </pic:blipFill>
+                        <pic:spPr bwMode="auto">
+                          <a:xfrm>
+                            <a:off x="0" y="0"/>
+                            <a:ext cx="304800" cy="304800"/>
+                          </a:xfrm>
+                          <a:prstGeom prst="rect">
+                            <a:avLst/>
+                          </a:prstGeom>
+                          <a:noFill/>
+                        </pic:spPr>
+                      </pic:pic>
+                    </a:graphicData>
+                  </a:graphic>
+                </wp:inline>
+              </w:drawing>
+            </w:r>
+          </w:p>
+          <w:p>
+            <w:pPr>
+              <w:cnfStyle w:val="000000000000" w:firstRow="0" w:lastRow="0" w:firstColumn="0" w:lastColumn="0" w:oddVBand="0" w:evenVBand="0" w:oddHBand="0" w:evenHBand="0" w:firstRowFirstColumn="0" w:firstRowLastColumn="0" w:lastRowFirstColumn="0" w:lastRowLastColumn="0"/>
+              <w:rPr>
+                <w:rFonts w:eastAsiaTheme="minorHAnsi"/>
+                <w:lang w:val="en-US"/>
+              </w:rPr>
+            </w:pPr>
+          </w:p>
         </w:tc>
         <w:tc>
           <w:tcPr>
@@ -611,6 +681,58 @@
                 <w:lang w:val="en-US"/>
               </w:rPr>
             </w:pPr>
+            <w:r>
+              <w:rPr>
+                <w:rFonts w:eastAsiaTheme="minorHAnsi"/>
+                <w:noProof/>
+                <w:lang w:val="en-US"/>
+              </w:rPr>
+              <w:drawing>
+                <wp:inline distT="0" distB="0" distL="0" distR="0" wp14:anchorId="7BA36514" wp14:editId="4669A4EE">
+                  <wp:extent cx="304800" cy="304800"/>
+                  <wp:effectExtent l="0" t="0" r="0" b="0"/>
+                  <wp:docPr id="28" name="Picture 28"/>
+                  <wp:cNvGraphicFramePr>
+                    <a:graphicFrameLocks xmlns:a="http://schemas.openxmlformats.org/drawingml/2006/main" noChangeAspect="1"/>
+                  </wp:cNvGraphicFramePr>
+                  <a:graphic xmlns:a="http://schemas.openxmlformats.org/drawingml/2006/main">
+                    <a:graphicData uri="http://schemas.openxmlformats.org/drawingml/2006/picture">
+                      <pic:pic xmlns:pic="http://schemas.openxmlformats.org/drawingml/2006/picture">
+                        <pic:nvPicPr>
+                          <pic:cNvPr id="0" name="Picture 2"/>
+                          <pic:cNvPicPr>
+                            <a:picLocks noChangeAspect="1" noChangeArrowheads="1"/>
+                          </pic:cNvPicPr>
+                        </pic:nvPicPr>
+                        <pic:blipFill>
+                          <a:blip r:embed="rId6">
+                            <a:extLst>
+                              <a:ext uri="{28A0092B-C50C-407E-A947-70E740481C1C}">
+                                <a14:useLocalDpi xmlns:a14="http://schemas.microsoft.com/office/drawing/2010/main" val="0"/>
+                              </a:ext>
+                            </a:extLst>
+                          </a:blip>
+                          <a:srcRect/>
+                          <a:stretch>
+                            <a:fillRect/>
+                          </a:stretch>
+                        </pic:blipFill>
+                        <pic:spPr bwMode="auto">
+                          <a:xfrm>
+                            <a:off x="0" y="0"/>
+                            <a:ext cx="304800" cy="304800"/>
+                          </a:xfrm>
+                          <a:prstGeom prst="rect">
+                            <a:avLst/>
+                          </a:prstGeom>
+                          <a:noFill/>
+                        </pic:spPr>
+                      </pic:pic>
+                    </a:graphicData>
+                  </a:graphic>
+                </wp:inline>
+              </w:drawing>
+            </w:r>
           </w:p>
         </w:tc>
         <w:tc>
@@ -633,6 +755,58 @@
                 <w:lang w:val="en-US"/>
               </w:rPr>
             </w:pPr>
+            <w:r>
+              <w:rPr>
+                <w:rFonts w:eastAsiaTheme="minorHAnsi"/>
+                <w:noProof/>
+                <w:lang w:val="en-US"/>
+              </w:rPr>
+              <w:drawing>
+                <wp:inline distT="0" distB="0" distL="0" distR="0" wp14:anchorId="684D7006" wp14:editId="7DCF83B9">
+                  <wp:extent cx="304800" cy="304800"/>
+                  <wp:effectExtent l="0" t="0" r="0" b="0"/>
+                  <wp:docPr id="29" name="Picture 29"/>
+                  <wp:cNvGraphicFramePr>
+                    <a:graphicFrameLocks xmlns:a="http://schemas.openxmlformats.org/drawingml/2006/main" noChangeAspect="1"/>
+                  </wp:cNvGraphicFramePr>
+                  <a:graphic xmlns:a="http://schemas.openxmlformats.org/drawingml/2006/main">
+                    <a:graphicData uri="http://schemas.openxmlformats.org/drawingml/2006/picture">
+                      <pic:pic xmlns:pic="http://schemas.openxmlformats.org/drawingml/2006/picture">
+                        <pic:nvPicPr>
+                          <pic:cNvPr id="0" name="Picture 2"/>
+                          <pic:cNvPicPr>
+                            <a:picLocks noChangeAspect="1" noChangeArrowheads="1"/>
+                          </pic:cNvPicPr>
+                        </pic:nvPicPr>
+                        <pic:blipFill>
+                          <a:blip r:embed="rId6">
+                            <a:extLst>
+                              <a:ext uri="{28A0092B-C50C-407E-A947-70E740481C1C}">
+                                <a14:useLocalDpi xmlns:a14="http://schemas.microsoft.com/office/drawing/2010/main" val="0"/>
+                              </a:ext>
+                            </a:extLst>
+                          </a:blip>
+                          <a:srcRect/>
+                          <a:stretch>
+                            <a:fillRect/>
+                          </a:stretch>
+                        </pic:blipFill>
+                        <pic:spPr bwMode="auto">
+                          <a:xfrm>
+                            <a:off x="0" y="0"/>
+                            <a:ext cx="304800" cy="304800"/>
+                          </a:xfrm>
+                          <a:prstGeom prst="rect">
+                            <a:avLst/>
+                          </a:prstGeom>
+                          <a:noFill/>
+                        </pic:spPr>
+                      </pic:pic>
+                    </a:graphicData>
+                  </a:graphic>
+                </wp:inline>
+              </w:drawing>
+            </w:r>
           </w:p>
         </w:tc>
         <w:tc>
@@ -706,6 +880,58 @@
                 <w:lang w:val="en-US"/>
               </w:rPr>
             </w:pPr>
+            <w:r>
+              <w:rPr>
+                <w:rFonts w:eastAsiaTheme="minorHAnsi"/>
+                <w:noProof/>
+                <w:lang w:val="en-US"/>
+              </w:rPr>
+              <w:drawing>
+                <wp:inline distT="0" distB="0" distL="0" distR="0" wp14:anchorId="338D92B0" wp14:editId="59413DB5">
+                  <wp:extent cx="304800" cy="304800"/>
+                  <wp:effectExtent l="0" t="0" r="0" b="0"/>
+                  <wp:docPr id="30" name="Picture 30"/>
+                  <wp:cNvGraphicFramePr>
+                    <a:graphicFrameLocks xmlns:a="http://schemas.openxmlformats.org/drawingml/2006/main" noChangeAspect="1"/>
+                  </wp:cNvGraphicFramePr>
+                  <a:graphic xmlns:a="http://schemas.openxmlformats.org/drawingml/2006/main">
+                    <a:graphicData uri="http://schemas.openxmlformats.org/drawingml/2006/picture">
+                      <pic:pic xmlns:pic="http://schemas.openxmlformats.org/drawingml/2006/picture">
+                        <pic:nvPicPr>
+                          <pic:cNvPr id="0" name="Picture 2"/>
+                          <pic:cNvPicPr>
+                            <a:picLocks noChangeAspect="1" noChangeArrowheads="1"/>
+                          </pic:cNvPicPr>
+                        </pic:nvPicPr>
+                        <pic:blipFill>
+                          <a:blip r:embed="rId6">
+                            <a:extLst>
+                              <a:ext uri="{28A0092B-C50C-407E-A947-70E740481C1C}">
+                                <a14:useLocalDpi xmlns:a14="http://schemas.microsoft.com/office/drawing/2010/main" val="0"/>
+                              </a:ext>
+                            </a:extLst>
+                          </a:blip>
+                          <a:srcRect/>
+                          <a:stretch>
+                            <a:fillRect/>
+                          </a:stretch>
+                        </pic:blipFill>
+                        <pic:spPr bwMode="auto">
+                          <a:xfrm>
+                            <a:off x="0" y="0"/>
+                            <a:ext cx="304800" cy="304800"/>
+                          </a:xfrm>
+                          <a:prstGeom prst="rect">
+                            <a:avLst/>
+                          </a:prstGeom>
+                          <a:noFill/>
+                        </pic:spPr>
+                      </pic:pic>
+                    </a:graphicData>
+                  </a:graphic>
+                </wp:inline>
+              </w:drawing>
+            </w:r>
           </w:p>
         </w:tc>
         <w:tc>
@@ -728,6 +954,58 @@
                 <w:lang w:val="en-US"/>
               </w:rPr>
             </w:pPr>
+            <w:r>
+              <w:rPr>
+                <w:rFonts w:eastAsiaTheme="minorHAnsi"/>
+                <w:noProof/>
+                <w:lang w:val="en-US"/>
+              </w:rPr>
+              <w:drawing>
+                <wp:inline distT="0" distB="0" distL="0" distR="0" wp14:anchorId="151096F5" wp14:editId="387BE256">
+                  <wp:extent cx="304800" cy="304800"/>
+                  <wp:effectExtent l="0" t="0" r="0" b="0"/>
+                  <wp:docPr id="31" name="Picture 31"/>
+                  <wp:cNvGraphicFramePr>
+                    <a:graphicFrameLocks xmlns:a="http://schemas.openxmlformats.org/drawingml/2006/main" noChangeAspect="1"/>
+                  </wp:cNvGraphicFramePr>
+                  <a:graphic xmlns:a="http://schemas.openxmlformats.org/drawingml/2006/main">
+                    <a:graphicData uri="http://schemas.openxmlformats.org/drawingml/2006/picture">
+                      <pic:pic xmlns:pic="http://schemas.openxmlformats.org/drawingml/2006/picture">
+                        <pic:nvPicPr>
+                          <pic:cNvPr id="0" name="Picture 2"/>
+                          <pic:cNvPicPr>
+                            <a:picLocks noChangeAspect="1" noChangeArrowheads="1"/>
+                          </pic:cNvPicPr>
+                        </pic:nvPicPr>
+                        <pic:blipFill>
+                          <a:blip r:embed="rId6">
+                            <a:extLst>
+                              <a:ext uri="{28A0092B-C50C-407E-A947-70E740481C1C}">
+                                <a14:useLocalDpi xmlns:a14="http://schemas.microsoft.com/office/drawing/2010/main" val="0"/>
+                              </a:ext>
+                            </a:extLst>
+                          </a:blip>
+                          <a:srcRect/>
+                          <a:stretch>
+                            <a:fillRect/>
+                          </a:stretch>
+                        </pic:blipFill>
+                        <pic:spPr bwMode="auto">
+                          <a:xfrm>
+                            <a:off x="0" y="0"/>
+                            <a:ext cx="304800" cy="304800"/>
+                          </a:xfrm>
+                          <a:prstGeom prst="rect">
+                            <a:avLst/>
+                          </a:prstGeom>
+                          <a:noFill/>
+                        </pic:spPr>
+                      </pic:pic>
+                    </a:graphicData>
+                  </a:graphic>
+                </wp:inline>
+              </w:drawing>
+            </w:r>
           </w:p>
         </w:tc>
         <w:tc>
@@ -750,6 +1028,58 @@
                 <w:lang w:val="en-US"/>
               </w:rPr>
             </w:pPr>
+            <w:r>
+              <w:rPr>
+                <w:rFonts w:eastAsiaTheme="minorHAnsi"/>
+                <w:noProof/>
+                <w:lang w:val="en-US"/>
+              </w:rPr>
+              <w:drawing>
+                <wp:inline distT="0" distB="0" distL="0" distR="0" wp14:anchorId="6A21265B" wp14:editId="14C961C1">
+                  <wp:extent cx="304800" cy="304800"/>
+                  <wp:effectExtent l="0" t="0" r="0" b="0"/>
+                  <wp:docPr id="32" name="Picture 32"/>
+                  <wp:cNvGraphicFramePr>
+                    <a:graphicFrameLocks xmlns:a="http://schemas.openxmlformats.org/drawingml/2006/main" noChangeAspect="1"/>
+                  </wp:cNvGraphicFramePr>
+                  <a:graphic xmlns:a="http://schemas.openxmlformats.org/drawingml/2006/main">
+                    <a:graphicData uri="http://schemas.openxmlformats.org/drawingml/2006/picture">
+                      <pic:pic xmlns:pic="http://schemas.openxmlformats.org/drawingml/2006/picture">
+                        <pic:nvPicPr>
+                          <pic:cNvPr id="0" name="Picture 2"/>
+                          <pic:cNvPicPr>
+                            <a:picLocks noChangeAspect="1" noChangeArrowheads="1"/>
+                          </pic:cNvPicPr>
+                        </pic:nvPicPr>
+                        <pic:blipFill>
+                          <a:blip r:embed="rId6">
+                            <a:extLst>
+                              <a:ext uri="{28A0092B-C50C-407E-A947-70E740481C1C}">
+                                <a14:useLocalDpi xmlns:a14="http://schemas.microsoft.com/office/drawing/2010/main" val="0"/>
+                              </a:ext>
+                            </a:extLst>
+                          </a:blip>
+                          <a:srcRect/>
+                          <a:stretch>
+                            <a:fillRect/>
+                          </a:stretch>
+                        </pic:blipFill>
+                        <pic:spPr bwMode="auto">
+                          <a:xfrm>
+                            <a:off x="0" y="0"/>
+                            <a:ext cx="304800" cy="304800"/>
+                          </a:xfrm>
+                          <a:prstGeom prst="rect">
+                            <a:avLst/>
+                          </a:prstGeom>
+                          <a:noFill/>
+                        </pic:spPr>
+                      </pic:pic>
+                    </a:graphicData>
+                  </a:graphic>
+                </wp:inline>
+              </w:drawing>
+            </w:r>
           </w:p>
         </w:tc>
         <w:tc>
@@ -823,6 +1153,58 @@
                 <w:lang w:val="en-US"/>
               </w:rPr>
             </w:pPr>
+            <w:r>
+              <w:rPr>
+                <w:rFonts w:eastAsiaTheme="minorHAnsi"/>
+                <w:noProof/>
+                <w:lang w:val="en-US"/>
+              </w:rPr>
+              <w:drawing>
+                <wp:inline distT="0" distB="0" distL="0" distR="0" wp14:anchorId="16DE1974" wp14:editId="618345BD">
+                  <wp:extent cx="304800" cy="304800"/>
+                  <wp:effectExtent l="0" t="0" r="0" b="0"/>
+                  <wp:docPr id="54" name="Picture 54"/>
+                  <wp:cNvGraphicFramePr>
+                    <a:graphicFrameLocks xmlns:a="http://schemas.openxmlformats.org/drawingml/2006/main" noChangeAspect="1"/>
+                  </wp:cNvGraphicFramePr>
+                  <a:graphic xmlns:a="http://schemas.openxmlformats.org/drawingml/2006/main">
+                    <a:graphicData uri="http://schemas.openxmlformats.org/drawingml/2006/picture">
+                      <pic:pic xmlns:pic="http://schemas.openxmlformats.org/drawingml/2006/picture">
+                        <pic:nvPicPr>
+                          <pic:cNvPr id="0" name="Picture 2"/>
+                          <pic:cNvPicPr>
+                            <a:picLocks noChangeAspect="1" noChangeArrowheads="1"/>
+                          </pic:cNvPicPr>
+                        </pic:nvPicPr>
+                        <pic:blipFill>
+                          <a:blip r:embed="rId6">
+                            <a:extLst>
+                              <a:ext uri="{28A0092B-C50C-407E-A947-70E740481C1C}">
+                                <a14:useLocalDpi xmlns:a14="http://schemas.microsoft.com/office/drawing/2010/main" val="0"/>
+                              </a:ext>
+                            </a:extLst>
+                          </a:blip>
+                          <a:srcRect/>
+                          <a:stretch>
+                            <a:fillRect/>
+                          </a:stretch>
+                        </pic:blipFill>
+                        <pic:spPr bwMode="auto">
+                          <a:xfrm>
+                            <a:off x="0" y="0"/>
+                            <a:ext cx="304800" cy="304800"/>
+                          </a:xfrm>
+                          <a:prstGeom prst="rect">
+                            <a:avLst/>
+                          </a:prstGeom>
+                          <a:noFill/>
+                        </pic:spPr>
+                      </pic:pic>
+                    </a:graphicData>
+                  </a:graphic>
+                </wp:inline>
+              </w:drawing>
+            </w:r>
           </w:p>
         </w:tc>
         <w:tc>
@@ -845,6 +1227,58 @@
                 <w:lang w:val="en-US"/>
               </w:rPr>
             </w:pPr>
+            <w:r>
+              <w:rPr>
+                <w:rFonts w:eastAsiaTheme="minorHAnsi"/>
+                <w:noProof/>
+                <w:lang w:val="en-US"/>
+              </w:rPr>
+              <w:drawing>
+                <wp:inline distT="0" distB="0" distL="0" distR="0" wp14:anchorId="53CBB47A" wp14:editId="48D781D0">
+                  <wp:extent cx="304800" cy="304800"/>
+                  <wp:effectExtent l="0" t="0" r="0" b="0"/>
+                  <wp:docPr id="55" name="Picture 55"/>
+                  <wp:cNvGraphicFramePr>
+                    <a:graphicFrameLocks xmlns:a="http://schemas.openxmlformats.org/drawingml/2006/main" noChangeAspect="1"/>
+                  </wp:cNvGraphicFramePr>
+                  <a:graphic xmlns:a="http://schemas.openxmlformats.org/drawingml/2006/main">
+                    <a:graphicData uri="http://schemas.openxmlformats.org/drawingml/2006/picture">
+                      <pic:pic xmlns:pic="http://schemas.openxmlformats.org/drawingml/2006/picture">
+                        <pic:nvPicPr>
+                          <pic:cNvPr id="0" name="Picture 2"/>
+                          <pic:cNvPicPr>
+                            <a:picLocks noChangeAspect="1" noChangeArrowheads="1"/>
+                          </pic:cNvPicPr>
+                        </pic:nvPicPr>
+                        <pic:blipFill>
+                          <a:blip r:embed="rId6">
+                            <a:extLst>
+                              <a:ext uri="{28A0092B-C50C-407E-A947-70E740481C1C}">
+                                <a14:useLocalDpi xmlns:a14="http://schemas.microsoft.com/office/drawing/2010/main" val="0"/>
+                              </a:ext>
+                            </a:extLst>
+                          </a:blip>
+                          <a:srcRect/>
+                          <a:stretch>
+                            <a:fillRect/>
+                          </a:stretch>
+                        </pic:blipFill>
+                        <pic:spPr bwMode="auto">
+                          <a:xfrm>
+                            <a:off x="0" y="0"/>
+                            <a:ext cx="304800" cy="304800"/>
+                          </a:xfrm>
+                          <a:prstGeom prst="rect">
+                            <a:avLst/>
+                          </a:prstGeom>
+                          <a:noFill/>
+                        </pic:spPr>
+                      </pic:pic>
+                    </a:graphicData>
+                  </a:graphic>
+                </wp:inline>
+              </w:drawing>
+            </w:r>
           </w:p>
         </w:tc>
         <w:tc>
@@ -867,6 +1301,58 @@
                 <w:lang w:val="en-US"/>
               </w:rPr>
             </w:pPr>
+            <w:r>
+              <w:rPr>
+                <w:rFonts w:eastAsiaTheme="minorHAnsi"/>
+                <w:noProof/>
+                <w:lang w:val="en-US"/>
+              </w:rPr>
+              <w:drawing>
+                <wp:inline distT="0" distB="0" distL="0" distR="0" wp14:anchorId="2EB57826" wp14:editId="02CF248C">
+                  <wp:extent cx="304800" cy="304800"/>
+                  <wp:effectExtent l="0" t="0" r="0" b="0"/>
+                  <wp:docPr id="56" name="Picture 56"/>
+                  <wp:cNvGraphicFramePr>
+                    <a:graphicFrameLocks xmlns:a="http://schemas.openxmlformats.org/drawingml/2006/main" noChangeAspect="1"/>
+                  </wp:cNvGraphicFramePr>
+                  <a:graphic xmlns:a="http://schemas.openxmlformats.org/drawingml/2006/main">
+                    <a:graphicData uri="http://schemas.openxmlformats.org/drawingml/2006/picture">
+                      <pic:pic xmlns:pic="http://schemas.openxmlformats.org/drawingml/2006/picture">
+                        <pic:nvPicPr>
+                          <pic:cNvPr id="0" name="Picture 2"/>
+                          <pic:cNvPicPr>
+                            <a:picLocks noChangeAspect="1" noChangeArrowheads="1"/>
+                          </pic:cNvPicPr>
+                        </pic:nvPicPr>
+                        <pic:blipFill>
+                          <a:blip r:embed="rId6">
+                            <a:extLst>
+                              <a:ext uri="{28A0092B-C50C-407E-A947-70E740481C1C}">
+                                <a14:useLocalDpi xmlns:a14="http://schemas.microsoft.com/office/drawing/2010/main" val="0"/>
+                              </a:ext>
+                            </a:extLst>
+                          </a:blip>
+                          <a:srcRect/>
+                          <a:stretch>
+                            <a:fillRect/>
+                          </a:stretch>
+                        </pic:blipFill>
+                        <pic:spPr bwMode="auto">
+                          <a:xfrm>
+                            <a:off x="0" y="0"/>
+                            <a:ext cx="304800" cy="304800"/>
+                          </a:xfrm>
+                          <a:prstGeom prst="rect">
+                            <a:avLst/>
+                          </a:prstGeom>
+                          <a:noFill/>
+                        </pic:spPr>
+                      </pic:pic>
+                    </a:graphicData>
+                  </a:graphic>
+                </wp:inline>
+              </w:drawing>
+            </w:r>
           </w:p>
         </w:tc>
         <w:tc>
@@ -940,6 +1426,58 @@
                 <w:lang w:val="en-US"/>
               </w:rPr>
             </w:pPr>
+            <w:r>
+              <w:rPr>
+                <w:rFonts w:eastAsiaTheme="minorHAnsi"/>
+                <w:noProof/>
+                <w:lang w:val="en-US"/>
+              </w:rPr>
+              <w:drawing>
+                <wp:inline distT="0" distB="0" distL="0" distR="0" wp14:anchorId="58AA909E" wp14:editId="227AD3A5">
+                  <wp:extent cx="304800" cy="304800"/>
+                  <wp:effectExtent l="0" t="0" r="0" b="0"/>
+                  <wp:docPr id="57" name="Picture 57"/>
+                  <wp:cNvGraphicFramePr>
+                    <a:graphicFrameLocks xmlns:a="http://schemas.openxmlformats.org/drawingml/2006/main" noChangeAspect="1"/>
+                  </wp:cNvGraphicFramePr>
+                  <a:graphic xmlns:a="http://schemas.openxmlformats.org/drawingml/2006/main">
+                    <a:graphicData uri="http://schemas.openxmlformats.org/drawingml/2006/picture">
+                      <pic:pic xmlns:pic="http://schemas.openxmlformats.org/drawingml/2006/picture">
+                        <pic:nvPicPr>
+                          <pic:cNvPr id="0" name="Picture 2"/>
+                          <pic:cNvPicPr>
+                            <a:picLocks noChangeAspect="1" noChangeArrowheads="1"/>
+                          </pic:cNvPicPr>
+                        </pic:nvPicPr>
+                        <pic:blipFill>
+                          <a:blip r:embed="rId6">
+                            <a:extLst>
+                              <a:ext uri="{28A0092B-C50C-407E-A947-70E740481C1C}">
+                                <a14:useLocalDpi xmlns:a14="http://schemas.microsoft.com/office/drawing/2010/main" val="0"/>
+                              </a:ext>
+                            </a:extLst>
+                          </a:blip>
+                          <a:srcRect/>
+                          <a:stretch>
+                            <a:fillRect/>
+                          </a:stretch>
+                        </pic:blipFill>
+                        <pic:spPr bwMode="auto">
+                          <a:xfrm>
+                            <a:off x="0" y="0"/>
+                            <a:ext cx="304800" cy="304800"/>
+                          </a:xfrm>
+                          <a:prstGeom prst="rect">
+                            <a:avLst/>
+                          </a:prstGeom>
+                          <a:noFill/>
+                        </pic:spPr>
+                      </pic:pic>
+                    </a:graphicData>
+                  </a:graphic>
+                </wp:inline>
+              </w:drawing>
+            </w:r>
           </w:p>
         </w:tc>
         <w:tc>
@@ -962,6 +1500,58 @@
                 <w:lang w:val="en-US"/>
               </w:rPr>
             </w:pPr>
+            <w:r>
+              <w:rPr>
+                <w:rFonts w:eastAsiaTheme="minorHAnsi"/>
+                <w:noProof/>
+                <w:lang w:val="en-US"/>
+              </w:rPr>
+              <w:drawing>
+                <wp:inline distT="0" distB="0" distL="0" distR="0" wp14:anchorId="68B1837D" wp14:editId="7D0E4EA3">
+                  <wp:extent cx="304800" cy="304800"/>
+                  <wp:effectExtent l="0" t="0" r="0" b="0"/>
+                  <wp:docPr id="58" name="Picture 58"/>
+                  <wp:cNvGraphicFramePr>
+                    <a:graphicFrameLocks xmlns:a="http://schemas.openxmlformats.org/drawingml/2006/main" noChangeAspect="1"/>
+                  </wp:cNvGraphicFramePr>
+                  <a:graphic xmlns:a="http://schemas.openxmlformats.org/drawingml/2006/main">
+                    <a:graphicData uri="http://schemas.openxmlformats.org/drawingml/2006/picture">
+                      <pic:pic xmlns:pic="http://schemas.openxmlformats.org/drawingml/2006/picture">
+                        <pic:nvPicPr>
+                          <pic:cNvPr id="0" name="Picture 2"/>
+                          <pic:cNvPicPr>
+                            <a:picLocks noChangeAspect="1" noChangeArrowheads="1"/>
+                          </pic:cNvPicPr>
+                        </pic:nvPicPr>
+                        <pic:blipFill>
+                          <a:blip r:embed="rId6">
+                            <a:extLst>
+                              <a:ext uri="{28A0092B-C50C-407E-A947-70E740481C1C}">
+                                <a14:useLocalDpi xmlns:a14="http://schemas.microsoft.com/office/drawing/2010/main" val="0"/>
+                              </a:ext>
+                            </a:extLst>
+                          </a:blip>
+                          <a:srcRect/>
+                          <a:stretch>
+                            <a:fillRect/>
+                          </a:stretch>
+                        </pic:blipFill>
+                        <pic:spPr bwMode="auto">
+                          <a:xfrm>
+                            <a:off x="0" y="0"/>
+                            <a:ext cx="304800" cy="304800"/>
+                          </a:xfrm>
+                          <a:prstGeom prst="rect">
+                            <a:avLst/>
+                          </a:prstGeom>
+                          <a:noFill/>
+                        </pic:spPr>
+                      </pic:pic>
+                    </a:graphicData>
+                  </a:graphic>
+                </wp:inline>
+              </w:drawing>
+            </w:r>
           </w:p>
         </w:tc>
         <w:tc>
@@ -984,6 +1574,58 @@
                 <w:lang w:val="en-US"/>
               </w:rPr>
             </w:pPr>
+            <w:r>
+              <w:rPr>
+                <w:rFonts w:eastAsiaTheme="minorHAnsi"/>
+                <w:noProof/>
+                <w:lang w:val="en-US"/>
+              </w:rPr>
+              <w:drawing>
+                <wp:inline distT="0" distB="0" distL="0" distR="0" wp14:anchorId="552F5E08" wp14:editId="15373B11">
+                  <wp:extent cx="304800" cy="304800"/>
+                  <wp:effectExtent l="0" t="0" r="0" b="0"/>
+                  <wp:docPr id="59" name="Picture 59"/>
+                  <wp:cNvGraphicFramePr>
+                    <a:graphicFrameLocks xmlns:a="http://schemas.openxmlformats.org/drawingml/2006/main" noChangeAspect="1"/>
+                  </wp:cNvGraphicFramePr>
+                  <a:graphic xmlns:a="http://schemas.openxmlformats.org/drawingml/2006/main">
+                    <a:graphicData uri="http://schemas.openxmlformats.org/drawingml/2006/picture">
+                      <pic:pic xmlns:pic="http://schemas.openxmlformats.org/drawingml/2006/picture">
+                        <pic:nvPicPr>
+                          <pic:cNvPr id="0" name="Picture 2"/>
+                          <pic:cNvPicPr>
+                            <a:picLocks noChangeAspect="1" noChangeArrowheads="1"/>
+                          </pic:cNvPicPr>
+                        </pic:nvPicPr>
+                        <pic:blipFill>
+                          <a:blip r:embed="rId6">
+                            <a:extLst>
+                              <a:ext uri="{28A0092B-C50C-407E-A947-70E740481C1C}">
+                                <a14:useLocalDpi xmlns:a14="http://schemas.microsoft.com/office/drawing/2010/main" val="0"/>
+                              </a:ext>
+                            </a:extLst>
+                          </a:blip>
+                          <a:srcRect/>
+                          <a:stretch>
+                            <a:fillRect/>
+                          </a:stretch>
+                        </pic:blipFill>
+                        <pic:spPr bwMode="auto">
+                          <a:xfrm>
+                            <a:off x="0" y="0"/>
+                            <a:ext cx="304800" cy="304800"/>
+                          </a:xfrm>
+                          <a:prstGeom prst="rect">
+                            <a:avLst/>
+                          </a:prstGeom>
+                          <a:noFill/>
+                        </pic:spPr>
+                      </pic:pic>
+                    </a:graphicData>
+                  </a:graphic>
+                </wp:inline>
+              </w:drawing>
+            </w:r>
           </w:p>
         </w:tc>
         <w:tc>
@@ -1057,6 +1699,58 @@
                 <w:lang w:val="en-US"/>
               </w:rPr>
             </w:pPr>
+            <w:r>
+              <w:rPr>
+                <w:rFonts w:eastAsiaTheme="minorHAnsi"/>
+                <w:noProof/>
+                <w:lang w:val="en-US"/>
+              </w:rPr>
+              <w:drawing>
+                <wp:inline distT="0" distB="0" distL="0" distR="0" wp14:anchorId="58D75507" wp14:editId="57E5CA61">
+                  <wp:extent cx="304800" cy="304800"/>
+                  <wp:effectExtent l="0" t="0" r="0" b="0"/>
+                  <wp:docPr id="67" name="Picture 67"/>
+                  <wp:cNvGraphicFramePr>
+                    <a:graphicFrameLocks xmlns:a="http://schemas.openxmlformats.org/drawingml/2006/main" noChangeAspect="1"/>
+                  </wp:cNvGraphicFramePr>
+                  <a:graphic xmlns:a="http://schemas.openxmlformats.org/drawingml/2006/main">
+                    <a:graphicData uri="http://schemas.openxmlformats.org/drawingml/2006/picture">
+                      <pic:pic xmlns:pic="http://schemas.openxmlformats.org/drawingml/2006/picture">
+                        <pic:nvPicPr>
+                          <pic:cNvPr id="0" name="Picture 2"/>
+                          <pic:cNvPicPr>
+                            <a:picLocks noChangeAspect="1" noChangeArrowheads="1"/>
+                          </pic:cNvPicPr>
+                        </pic:nvPicPr>
+                        <pic:blipFill>
+                          <a:blip r:embed="rId6">
+                            <a:extLst>
+                              <a:ext uri="{28A0092B-C50C-407E-A947-70E740481C1C}">
+                                <a14:useLocalDpi xmlns:a14="http://schemas.microsoft.com/office/drawing/2010/main" val="0"/>
+                              </a:ext>
+                            </a:extLst>
+                          </a:blip>
+                          <a:srcRect/>
+                          <a:stretch>
+                            <a:fillRect/>
+                          </a:stretch>
+                        </pic:blipFill>
+                        <pic:spPr bwMode="auto">
+                          <a:xfrm>
+                            <a:off x="0" y="0"/>
+                            <a:ext cx="304800" cy="304800"/>
+                          </a:xfrm>
+                          <a:prstGeom prst="rect">
+                            <a:avLst/>
+                          </a:prstGeom>
+                          <a:noFill/>
+                        </pic:spPr>
+                      </pic:pic>
+                    </a:graphicData>
+                  </a:graphic>
+                </wp:inline>
+              </w:drawing>
+            </w:r>
           </w:p>
         </w:tc>
         <w:tc>
@@ -1079,6 +1773,58 @@
                 <w:lang w:val="en-US"/>
               </w:rPr>
             </w:pPr>
+            <w:r>
+              <w:rPr>
+                <w:rFonts w:eastAsiaTheme="minorHAnsi"/>
+                <w:noProof/>
+                <w:lang w:val="en-US"/>
+              </w:rPr>
+              <w:drawing>
+                <wp:inline distT="0" distB="0" distL="0" distR="0" wp14:anchorId="51CEBD67" wp14:editId="034500CC">
+                  <wp:extent cx="304800" cy="304800"/>
+                  <wp:effectExtent l="0" t="0" r="0" b="0"/>
+                  <wp:docPr id="68" name="Picture 68"/>
+                  <wp:cNvGraphicFramePr>
+                    <a:graphicFrameLocks xmlns:a="http://schemas.openxmlformats.org/drawingml/2006/main" noChangeAspect="1"/>
+                  </wp:cNvGraphicFramePr>
+                  <a:graphic xmlns:a="http://schemas.openxmlformats.org/drawingml/2006/main">
+                    <a:graphicData uri="http://schemas.openxmlformats.org/drawingml/2006/picture">
+                      <pic:pic xmlns:pic="http://schemas.openxmlformats.org/drawingml/2006/picture">
+                        <pic:nvPicPr>
+                          <pic:cNvPr id="0" name="Picture 2"/>
+                          <pic:cNvPicPr>
+                            <a:picLocks noChangeAspect="1" noChangeArrowheads="1"/>
+                          </pic:cNvPicPr>
+                        </pic:nvPicPr>
+                        <pic:blipFill>
+                          <a:blip r:embed="rId6">
+                            <a:extLst>
+                              <a:ext uri="{28A0092B-C50C-407E-A947-70E740481C1C}">
+                                <a14:useLocalDpi xmlns:a14="http://schemas.microsoft.com/office/drawing/2010/main" val="0"/>
+                              </a:ext>
+                            </a:extLst>
+                          </a:blip>
+                          <a:srcRect/>
+                          <a:stretch>
+                            <a:fillRect/>
+                          </a:stretch>
+                        </pic:blipFill>
+                        <pic:spPr bwMode="auto">
+                          <a:xfrm>
+                            <a:off x="0" y="0"/>
+                            <a:ext cx="304800" cy="304800"/>
+                          </a:xfrm>
+                          <a:prstGeom prst="rect">
+                            <a:avLst/>
+                          </a:prstGeom>
+                          <a:noFill/>
+                        </pic:spPr>
+                      </pic:pic>
+                    </a:graphicData>
+                  </a:graphic>
+                </wp:inline>
+              </w:drawing>
+            </w:r>
           </w:p>
         </w:tc>
         <w:tc>
@@ -1101,6 +1847,58 @@
                 <w:lang w:val="en-US"/>
               </w:rPr>
             </w:pPr>
+            <w:r>
+              <w:rPr>
+                <w:rFonts w:eastAsiaTheme="minorHAnsi"/>
+                <w:noProof/>
+                <w:lang w:val="en-US"/>
+              </w:rPr>
+              <w:drawing>
+                <wp:inline distT="0" distB="0" distL="0" distR="0" wp14:anchorId="5D45D79A" wp14:editId="5B6D1539">
+                  <wp:extent cx="304800" cy="304800"/>
+                  <wp:effectExtent l="0" t="0" r="0" b="0"/>
+                  <wp:docPr id="69" name="Picture 69"/>
+                  <wp:cNvGraphicFramePr>
+                    <a:graphicFrameLocks xmlns:a="http://schemas.openxmlformats.org/drawingml/2006/main" noChangeAspect="1"/>
+                  </wp:cNvGraphicFramePr>
+                  <a:graphic xmlns:a="http://schemas.openxmlformats.org/drawingml/2006/main">
+                    <a:graphicData uri="http://schemas.openxmlformats.org/drawingml/2006/picture">
+                      <pic:pic xmlns:pic="http://schemas.openxmlformats.org/drawingml/2006/picture">
+                        <pic:nvPicPr>
+                          <pic:cNvPr id="0" name="Picture 2"/>
+                          <pic:cNvPicPr>
+                            <a:picLocks noChangeAspect="1" noChangeArrowheads="1"/>
+                          </pic:cNvPicPr>
+                        </pic:nvPicPr>
+                        <pic:blipFill>
+                          <a:blip r:embed="rId6">
+                            <a:extLst>
+                              <a:ext uri="{28A0092B-C50C-407E-A947-70E740481C1C}">
+                                <a14:useLocalDpi xmlns:a14="http://schemas.microsoft.com/office/drawing/2010/main" val="0"/>
+                              </a:ext>
+                            </a:extLst>
+                          </a:blip>
+                          <a:srcRect/>
+                          <a:stretch>
+                            <a:fillRect/>
+                          </a:stretch>
+                        </pic:blipFill>
+                        <pic:spPr bwMode="auto">
+                          <a:xfrm>
+                            <a:off x="0" y="0"/>
+                            <a:ext cx="304800" cy="304800"/>
+                          </a:xfrm>
+                          <a:prstGeom prst="rect">
+                            <a:avLst/>
+                          </a:prstGeom>
+                          <a:noFill/>
+                        </pic:spPr>
+                      </pic:pic>
+                    </a:graphicData>
+                  </a:graphic>
+                </wp:inline>
+              </w:drawing>
+            </w:r>
           </w:p>
         </w:tc>
         <w:tc>
@@ -1174,6 +1972,58 @@
                 <w:lang w:val="en-US"/>
               </w:rPr>
             </w:pPr>
+            <w:r>
+              <w:rPr>
+                <w:rFonts w:eastAsiaTheme="minorHAnsi"/>
+                <w:noProof/>
+                <w:lang w:val="en-US"/>
+              </w:rPr>
+              <w:drawing>
+                <wp:inline distT="0" distB="0" distL="0" distR="0" wp14:anchorId="1CF2B2A6" wp14:editId="25BC449A">
+                  <wp:extent cx="304800" cy="304800"/>
+                  <wp:effectExtent l="0" t="0" r="0" b="0"/>
+                  <wp:docPr id="76" name="Picture 76"/>
+                  <wp:cNvGraphicFramePr>
+                    <a:graphicFrameLocks xmlns:a="http://schemas.openxmlformats.org/drawingml/2006/main" noChangeAspect="1"/>
+                  </wp:cNvGraphicFramePr>
+                  <a:graphic xmlns:a="http://schemas.openxmlformats.org/drawingml/2006/main">
+                    <a:graphicData uri="http://schemas.openxmlformats.org/drawingml/2006/picture">
+                      <pic:pic xmlns:pic="http://schemas.openxmlformats.org/drawingml/2006/picture">
+                        <pic:nvPicPr>
+                          <pic:cNvPr id="0" name="Picture 2"/>
+                          <pic:cNvPicPr>
+                            <a:picLocks noChangeAspect="1" noChangeArrowheads="1"/>
+                          </pic:cNvPicPr>
+                        </pic:nvPicPr>
+                        <pic:blipFill>
+                          <a:blip r:embed="rId6">
+                            <a:extLst>
+                              <a:ext uri="{28A0092B-C50C-407E-A947-70E740481C1C}">
+                                <a14:useLocalDpi xmlns:a14="http://schemas.microsoft.com/office/drawing/2010/main" val="0"/>
+                              </a:ext>
+                            </a:extLst>
+                          </a:blip>
+                          <a:srcRect/>
+                          <a:stretch>
+                            <a:fillRect/>
+                          </a:stretch>
+                        </pic:blipFill>
+                        <pic:spPr bwMode="auto">
+                          <a:xfrm>
+                            <a:off x="0" y="0"/>
+                            <a:ext cx="304800" cy="304800"/>
+                          </a:xfrm>
+                          <a:prstGeom prst="rect">
+                            <a:avLst/>
+                          </a:prstGeom>
+                          <a:noFill/>
+                        </pic:spPr>
+                      </pic:pic>
+                    </a:graphicData>
+                  </a:graphic>
+                </wp:inline>
+              </w:drawing>
+            </w:r>
           </w:p>
         </w:tc>
         <w:tc>
@@ -1196,6 +2046,58 @@
                 <w:lang w:val="en-US"/>
               </w:rPr>
             </w:pPr>
+            <w:r>
+              <w:rPr>
+                <w:rFonts w:eastAsiaTheme="minorHAnsi"/>
+                <w:noProof/>
+                <w:lang w:val="en-US"/>
+              </w:rPr>
+              <w:drawing>
+                <wp:inline distT="0" distB="0" distL="0" distR="0" wp14:anchorId="591C0ECF" wp14:editId="2470EE99">
+                  <wp:extent cx="304800" cy="304800"/>
+                  <wp:effectExtent l="0" t="0" r="0" b="0"/>
+                  <wp:docPr id="77" name="Picture 77"/>
+                  <wp:cNvGraphicFramePr>
+                    <a:graphicFrameLocks xmlns:a="http://schemas.openxmlformats.org/drawingml/2006/main" noChangeAspect="1"/>
+                  </wp:cNvGraphicFramePr>
+                  <a:graphic xmlns:a="http://schemas.openxmlformats.org/drawingml/2006/main">
+                    <a:graphicData uri="http://schemas.openxmlformats.org/drawingml/2006/picture">
+                      <pic:pic xmlns:pic="http://schemas.openxmlformats.org/drawingml/2006/picture">
+                        <pic:nvPicPr>
+                          <pic:cNvPr id="0" name="Picture 2"/>
+                          <pic:cNvPicPr>
+                            <a:picLocks noChangeAspect="1" noChangeArrowheads="1"/>
+                          </pic:cNvPicPr>
+                        </pic:nvPicPr>
+                        <pic:blipFill>
+                          <a:blip r:embed="rId6">
+                            <a:extLst>
+                              <a:ext uri="{28A0092B-C50C-407E-A947-70E740481C1C}">
+                                <a14:useLocalDpi xmlns:a14="http://schemas.microsoft.com/office/drawing/2010/main" val="0"/>
+                              </a:ext>
+                            </a:extLst>
+                          </a:blip>
+                          <a:srcRect/>
+                          <a:stretch>
+                            <a:fillRect/>
+                          </a:stretch>
+                        </pic:blipFill>
+                        <pic:spPr bwMode="auto">
+                          <a:xfrm>
+                            <a:off x="0" y="0"/>
+                            <a:ext cx="304800" cy="304800"/>
+                          </a:xfrm>
+                          <a:prstGeom prst="rect">
+                            <a:avLst/>
+                          </a:prstGeom>
+                          <a:noFill/>
+                        </pic:spPr>
+                      </pic:pic>
+                    </a:graphicData>
+                  </a:graphic>
+                </wp:inline>
+              </w:drawing>
+            </w:r>
           </w:p>
         </w:tc>
         <w:tc>
@@ -1218,6 +2120,58 @@
                 <w:lang w:val="en-US"/>
               </w:rPr>
             </w:pPr>
+            <w:r>
+              <w:rPr>
+                <w:rFonts w:eastAsiaTheme="minorHAnsi"/>
+                <w:noProof/>
+                <w:lang w:val="en-US"/>
+              </w:rPr>
+              <w:drawing>
+                <wp:inline distT="0" distB="0" distL="0" distR="0" wp14:anchorId="5F1A1D40" wp14:editId="07E0F96B">
+                  <wp:extent cx="304800" cy="304800"/>
+                  <wp:effectExtent l="0" t="0" r="0" b="0"/>
+                  <wp:docPr id="78" name="Picture 78"/>
+                  <wp:cNvGraphicFramePr>
+                    <a:graphicFrameLocks xmlns:a="http://schemas.openxmlformats.org/drawingml/2006/main" noChangeAspect="1"/>
+                  </wp:cNvGraphicFramePr>
+                  <a:graphic xmlns:a="http://schemas.openxmlformats.org/drawingml/2006/main">
+                    <a:graphicData uri="http://schemas.openxmlformats.org/drawingml/2006/picture">
+                      <pic:pic xmlns:pic="http://schemas.openxmlformats.org/drawingml/2006/picture">
+                        <pic:nvPicPr>
+                          <pic:cNvPr id="0" name="Picture 2"/>
+                          <pic:cNvPicPr>
+                            <a:picLocks noChangeAspect="1" noChangeArrowheads="1"/>
+                          </pic:cNvPicPr>
+                        </pic:nvPicPr>
+                        <pic:blipFill>
+                          <a:blip r:embed="rId6">
+                            <a:extLst>
+                              <a:ext uri="{28A0092B-C50C-407E-A947-70E740481C1C}">
+                                <a14:useLocalDpi xmlns:a14="http://schemas.microsoft.com/office/drawing/2010/main" val="0"/>
+                              </a:ext>
+                            </a:extLst>
+                          </a:blip>
+                          <a:srcRect/>
+                          <a:stretch>
+                            <a:fillRect/>
+                          </a:stretch>
+                        </pic:blipFill>
+                        <pic:spPr bwMode="auto">
+                          <a:xfrm>
+                            <a:off x="0" y="0"/>
+                            <a:ext cx="304800" cy="304800"/>
+                          </a:xfrm>
+                          <a:prstGeom prst="rect">
+                            <a:avLst/>
+                          </a:prstGeom>
+                          <a:noFill/>
+                        </pic:spPr>
+                      </pic:pic>
+                    </a:graphicData>
+                  </a:graphic>
+                </wp:inline>
+              </w:drawing>
+            </w:r>
           </w:p>
         </w:tc>
         <w:tc>
@@ -1245,7 +2199,6 @@
       <w:tr>
         <w:tc>
           <w:tcPr>
-            <w:cnfStyle w:val="001000000000" w:firstRow="0" w:lastRow="0" w:firstColumn="1" w:lastColumn="0" w:oddVBand="0" w:evenVBand="0" w:oddHBand="0" w:evenHBand="0" w:firstRowFirstColumn="0" w:firstRowLastColumn="0" w:lastRowFirstColumn="0" w:lastRowLastColumn="0"/>
             <w:tcW w:w="3699" w:type="dxa"/>
             <w:tcBorders>
               <w:top w:val="single" w:sz="4" w:space="0" w:color="C5E0B3" w:themeColor="accent6" w:themeTint="66"/>
@@ -1258,6 +2211,7 @@
           <w:p>
             <w:pPr>
               <w:spacing w:line="240" w:lineRule="auto"/>
+              <w:cnfStyle w:val="001000000000" w:firstRow="0" w:lastRow="0" w:firstColumn="1" w:lastColumn="0" w:oddVBand="0" w:evenVBand="0" w:oddHBand="0" w:evenHBand="0" w:firstRowFirstColumn="0" w:firstRowLastColumn="0" w:lastRowFirstColumn="0" w:lastRowLastColumn="0"/>
               <w:rPr>
                 <w:rFonts w:eastAsiaTheme="minorHAnsi"/>
                 <w:lang w:val="en-US"/>
@@ -1285,12 +2239,63 @@
           <w:p>
             <w:pPr>
               <w:spacing w:line="240" w:lineRule="auto"/>
-              <w:cnfStyle w:val="000000000000" w:firstRow="0" w:lastRow="0" w:firstColumn="0" w:lastColumn="0" w:oddVBand="0" w:evenVBand="0" w:oddHBand="0" w:evenHBand="0" w:firstRowFirstColumn="0" w:firstRowLastColumn="0" w:lastRowFirstColumn="0" w:lastRowLastColumn="0"/>
-              <w:rPr>
-                <w:rFonts w:eastAsiaTheme="minorHAnsi"/>
-                <w:lang w:val="en-US"/>
-              </w:rPr>
-            </w:pPr>
+              <w:rPr>
+                <w:rFonts w:eastAsiaTheme="minorHAnsi"/>
+                <w:lang w:val="en-US"/>
+              </w:rPr>
+            </w:pPr>
+            <w:r>
+              <w:rPr>
+                <w:rFonts w:eastAsiaTheme="minorHAnsi"/>
+                <w:noProof/>
+                <w:lang w:val="en-US"/>
+              </w:rPr>
+              <w:drawing>
+                <wp:inline distT="0" distB="0" distL="0" distR="0" wp14:anchorId="264BE915" wp14:editId="4939800D">
+                  <wp:extent cx="304800" cy="304800"/>
+                  <wp:effectExtent l="0" t="0" r="0" b="0"/>
+                  <wp:docPr id="85" name="Picture 85"/>
+                  <wp:cNvGraphicFramePr>
+                    <a:graphicFrameLocks xmlns:a="http://schemas.openxmlformats.org/drawingml/2006/main" noChangeAspect="1"/>
+                  </wp:cNvGraphicFramePr>
+                  <a:graphic xmlns:a="http://schemas.openxmlformats.org/drawingml/2006/main">
+                    <a:graphicData uri="http://schemas.openxmlformats.org/drawingml/2006/picture">
+                      <pic:pic xmlns:pic="http://schemas.openxmlformats.org/drawingml/2006/picture">
+                        <pic:nvPicPr>
+                          <pic:cNvPr id="0" name="Picture 2"/>
+                          <pic:cNvPicPr>
+                            <a:picLocks noChangeAspect="1" noChangeArrowheads="1"/>
+                          </pic:cNvPicPr>
+                        </pic:nvPicPr>
+                        <pic:blipFill>
+                          <a:blip r:embed="rId6">
+                            <a:extLst>
+                              <a:ext uri="{28A0092B-C50C-407E-A947-70E740481C1C}">
+                                <a14:useLocalDpi xmlns:a14="http://schemas.microsoft.com/office/drawing/2010/main" val="0"/>
+                              </a:ext>
+                            </a:extLst>
+                          </a:blip>
+                          <a:srcRect/>
+                          <a:stretch>
+                            <a:fillRect/>
+                          </a:stretch>
+                        </pic:blipFill>
+                        <pic:spPr bwMode="auto">
+                          <a:xfrm>
+                            <a:off x="0" y="0"/>
+                            <a:ext cx="304800" cy="304800"/>
+                          </a:xfrm>
+                          <a:prstGeom prst="rect">
+                            <a:avLst/>
+                          </a:prstGeom>
+                          <a:noFill/>
+                        </pic:spPr>
+                      </pic:pic>
+                    </a:graphicData>
+                  </a:graphic>
+                </wp:inline>
+              </w:drawing>
+            </w:r>
           </w:p>
         </w:tc>
         <w:tc>
@@ -1307,12 +2312,63 @@
           <w:p>
             <w:pPr>
               <w:spacing w:line="240" w:lineRule="auto"/>
-              <w:cnfStyle w:val="000000000000" w:firstRow="0" w:lastRow="0" w:firstColumn="0" w:lastColumn="0" w:oddVBand="0" w:evenVBand="0" w:oddHBand="0" w:evenHBand="0" w:firstRowFirstColumn="0" w:firstRowLastColumn="0" w:lastRowFirstColumn="0" w:lastRowLastColumn="0"/>
-              <w:rPr>
-                <w:rFonts w:eastAsiaTheme="minorHAnsi"/>
-                <w:lang w:val="en-US"/>
-              </w:rPr>
-            </w:pPr>
+              <w:rPr>
+                <w:rFonts w:eastAsiaTheme="minorHAnsi"/>
+                <w:lang w:val="en-US"/>
+              </w:rPr>
+            </w:pPr>
+            <w:r>
+              <w:rPr>
+                <w:rFonts w:eastAsiaTheme="minorHAnsi"/>
+                <w:noProof/>
+                <w:lang w:val="en-US"/>
+              </w:rPr>
+              <w:drawing>
+                <wp:inline distT="0" distB="0" distL="0" distR="0" wp14:anchorId="136C3227" wp14:editId="38CCB439">
+                  <wp:extent cx="304800" cy="304800"/>
+                  <wp:effectExtent l="0" t="0" r="0" b="0"/>
+                  <wp:docPr id="86" name="Picture 86"/>
+                  <wp:cNvGraphicFramePr>
+                    <a:graphicFrameLocks xmlns:a="http://schemas.openxmlformats.org/drawingml/2006/main" noChangeAspect="1"/>
+                  </wp:cNvGraphicFramePr>
+                  <a:graphic xmlns:a="http://schemas.openxmlformats.org/drawingml/2006/main">
+                    <a:graphicData uri="http://schemas.openxmlformats.org/drawingml/2006/picture">
+                      <pic:pic xmlns:pic="http://schemas.openxmlformats.org/drawingml/2006/picture">
+                        <pic:nvPicPr>
+                          <pic:cNvPr id="0" name="Picture 2"/>
+                          <pic:cNvPicPr>
+                            <a:picLocks noChangeAspect="1" noChangeArrowheads="1"/>
+                          </pic:cNvPicPr>
+                        </pic:nvPicPr>
+                        <pic:blipFill>
+                          <a:blip r:embed="rId6">
+                            <a:extLst>
+                              <a:ext uri="{28A0092B-C50C-407E-A947-70E740481C1C}">
+                                <a14:useLocalDpi xmlns:a14="http://schemas.microsoft.com/office/drawing/2010/main" val="0"/>
+                              </a:ext>
+                            </a:extLst>
+                          </a:blip>
+                          <a:srcRect/>
+                          <a:stretch>
+                            <a:fillRect/>
+                          </a:stretch>
+                        </pic:blipFill>
+                        <pic:spPr bwMode="auto">
+                          <a:xfrm>
+                            <a:off x="0" y="0"/>
+                            <a:ext cx="304800" cy="304800"/>
+                          </a:xfrm>
+                          <a:prstGeom prst="rect">
+                            <a:avLst/>
+                          </a:prstGeom>
+                          <a:noFill/>
+                        </pic:spPr>
+                      </pic:pic>
+                    </a:graphicData>
+                  </a:graphic>
+                </wp:inline>
+              </w:drawing>
+            </w:r>
           </w:p>
         </w:tc>
         <w:tc>
@@ -1329,12 +2385,63 @@
           <w:p>
             <w:pPr>
               <w:spacing w:line="240" w:lineRule="auto"/>
-              <w:cnfStyle w:val="000000000000" w:firstRow="0" w:lastRow="0" w:firstColumn="0" w:lastColumn="0" w:oddVBand="0" w:evenVBand="0" w:oddHBand="0" w:evenHBand="0" w:firstRowFirstColumn="0" w:firstRowLastColumn="0" w:lastRowFirstColumn="0" w:lastRowLastColumn="0"/>
-              <w:rPr>
-                <w:rFonts w:eastAsiaTheme="minorHAnsi"/>
-                <w:lang w:val="en-US"/>
-              </w:rPr>
-            </w:pPr>
+              <w:rPr>
+                <w:rFonts w:eastAsiaTheme="minorHAnsi"/>
+                <w:lang w:val="en-US"/>
+              </w:rPr>
+            </w:pPr>
+            <w:r>
+              <w:rPr>
+                <w:rFonts w:eastAsiaTheme="minorHAnsi"/>
+                <w:noProof/>
+                <w:lang w:val="en-US"/>
+              </w:rPr>
+              <w:drawing>
+                <wp:inline distT="0" distB="0" distL="0" distR="0" wp14:anchorId="32842B09" wp14:editId="1373D136">
+                  <wp:extent cx="304800" cy="304800"/>
+                  <wp:effectExtent l="0" t="0" r="0" b="0"/>
+                  <wp:docPr id="87" name="Picture 87"/>
+                  <wp:cNvGraphicFramePr>
+                    <a:graphicFrameLocks xmlns:a="http://schemas.openxmlformats.org/drawingml/2006/main" noChangeAspect="1"/>
+                  </wp:cNvGraphicFramePr>
+                  <a:graphic xmlns:a="http://schemas.openxmlformats.org/drawingml/2006/main">
+                    <a:graphicData uri="http://schemas.openxmlformats.org/drawingml/2006/picture">
+                      <pic:pic xmlns:pic="http://schemas.openxmlformats.org/drawingml/2006/picture">
+                        <pic:nvPicPr>
+                          <pic:cNvPr id="0" name="Picture 2"/>
+                          <pic:cNvPicPr>
+                            <a:picLocks noChangeAspect="1" noChangeArrowheads="1"/>
+                          </pic:cNvPicPr>
+                        </pic:nvPicPr>
+                        <pic:blipFill>
+                          <a:blip r:embed="rId6">
+                            <a:extLst>
+                              <a:ext uri="{28A0092B-C50C-407E-A947-70E740481C1C}">
+                                <a14:useLocalDpi xmlns:a14="http://schemas.microsoft.com/office/drawing/2010/main" val="0"/>
+                              </a:ext>
+                            </a:extLst>
+                          </a:blip>
+                          <a:srcRect/>
+                          <a:stretch>
+                            <a:fillRect/>
+                          </a:stretch>
+                        </pic:blipFill>
+                        <pic:spPr bwMode="auto">
+                          <a:xfrm>
+                            <a:off x="0" y="0"/>
+                            <a:ext cx="304800" cy="304800"/>
+                          </a:xfrm>
+                          <a:prstGeom prst="rect">
+                            <a:avLst/>
+                          </a:prstGeom>
+                          <a:noFill/>
+                        </pic:spPr>
+                      </pic:pic>
+                    </a:graphicData>
+                  </a:graphic>
+                </wp:inline>
+              </w:drawing>
+            </w:r>
           </w:p>
         </w:tc>
         <w:tc>
@@ -1350,7 +2457,6 @@
           <w:p>
             <w:pPr>
               <w:spacing w:line="240" w:lineRule="auto"/>
-              <w:cnfStyle w:val="000000000000" w:firstRow="0" w:lastRow="0" w:firstColumn="0" w:lastColumn="0" w:oddVBand="0" w:evenVBand="0" w:oddHBand="0" w:evenHBand="0" w:firstRowFirstColumn="0" w:firstRowLastColumn="0" w:lastRowFirstColumn="0" w:lastRowLastColumn="0"/>
               <w:rPr>
                 <w:rFonts w:eastAsiaTheme="minorHAnsi"/>
                 <w:lang w:val="en-US"/>
@@ -2757,7 +3863,6 @@
         </w:numPr>
       </w:pPr>
       <w:r>
-        <w:lastRenderedPageBreak/>
         <w:t xml:space="preserve">PHP tags, </w:t>
       </w:r>
       <w:r>
@@ -2819,6 +3924,9 @@
     </w:p>
     <w:p>
       <w:r>
+        <w:rPr>
+          <w:noProof/>
+        </w:rPr>
         <w:drawing>
           <wp:inline distT="0" distB="0" distL="0" distR="0" wp14:anchorId="23049BF2" wp14:editId="02DF5DC6">
             <wp:extent cx="3134162" cy="1305107"/>
@@ -2886,6 +3994,9 @@
         <w:ind w:left="360"/>
       </w:pPr>
       <w:r>
+        <w:rPr>
+          <w:noProof/>
+        </w:rPr>
         <w:drawing>
           <wp:inline distT="0" distB="0" distL="0" distR="0" wp14:anchorId="25A74D76" wp14:editId="1E536E27">
             <wp:extent cx="2257740" cy="1219370"/>
@@ -2928,6 +4039,9 @@
         <w:ind w:left="360"/>
       </w:pPr>
       <w:r>
+        <w:rPr>
+          <w:noProof/>
+        </w:rPr>
         <w:drawing>
           <wp:inline distT="0" distB="0" distL="0" distR="0" wp14:anchorId="1F356FDD" wp14:editId="6011298E">
             <wp:extent cx="2114845" cy="1276528"/>
@@ -2988,6 +4102,9 @@
         <w:ind w:left="360"/>
       </w:pPr>
       <w:r>
+        <w:rPr>
+          <w:noProof/>
+        </w:rPr>
         <w:drawing>
           <wp:inline distT="0" distB="0" distL="0" distR="0" wp14:anchorId="66211F28" wp14:editId="1FB52CFB">
             <wp:extent cx="4448796" cy="543001"/>
@@ -3030,6 +4147,9 @@
         <w:ind w:left="360"/>
       </w:pPr>
       <w:r>
+        <w:rPr>
+          <w:noProof/>
+        </w:rPr>
         <w:drawing>
           <wp:inline distT="0" distB="0" distL="0" distR="0" wp14:anchorId="04A171E9" wp14:editId="00AFC7F7">
             <wp:extent cx="5731510" cy="777875"/>
@@ -3103,6 +4223,9 @@
         <w:ind w:left="360"/>
       </w:pPr>
       <w:r>
+        <w:rPr>
+          <w:noProof/>
+        </w:rPr>
         <w:drawing>
           <wp:inline distT="0" distB="0" distL="0" distR="0" wp14:anchorId="6A40A8B5" wp14:editId="4D951AFE">
             <wp:extent cx="4658375" cy="5325218"/>
@@ -3145,6 +4268,9 @@
         <w:ind w:left="360"/>
       </w:pPr>
       <w:r>
+        <w:rPr>
+          <w:noProof/>
+        </w:rPr>
         <w:lastRenderedPageBreak/>
         <w:drawing>
           <wp:inline distT="0" distB="0" distL="0" distR="0" wp14:anchorId="795EB993" wp14:editId="42022FB8">
@@ -3197,6 +4323,9 @@
     </w:p>
     <w:p>
       <w:r>
+        <w:rPr>
+          <w:noProof/>
+        </w:rPr>
         <w:drawing>
           <wp:inline distT="0" distB="0" distL="0" distR="0" wp14:anchorId="66FF95EA" wp14:editId="762715A9">
             <wp:extent cx="4848902" cy="3667637"/>
@@ -3236,6 +4365,9 @@
     </w:p>
     <w:p>
       <w:r>
+        <w:rPr>
+          <w:noProof/>
+        </w:rPr>
         <w:drawing>
           <wp:inline distT="0" distB="0" distL="0" distR="0" wp14:anchorId="52A8A7A4" wp14:editId="2B3427C7">
             <wp:extent cx="2076740" cy="1724266"/>
@@ -3275,10 +4407,2125 @@
     </w:p>
     <w:p>
       <w:pPr>
-        <w:pStyle w:val="ListParagraph"/>
-        <w:ind w:left="750"/>
+        <w:pStyle w:val="Heading2"/>
       </w:pPr>
-    </w:p>
+      <w:r>
+        <w:lastRenderedPageBreak/>
+        <w:t>2</w:t>
+      </w:r>
+      <w:r>
+        <w:t>.3 Personal example</w:t>
+      </w:r>
+    </w:p>
+    <w:p>
+      <w:r>
+        <w:drawing>
+          <wp:inline distT="0" distB="0" distL="0" distR="0" wp14:anchorId="0838A9FF" wp14:editId="00DE551C">
+            <wp:extent cx="4696480" cy="1819529"/>
+            <wp:effectExtent l="0" t="0" r="0" b="9525"/>
+            <wp:docPr id="2" name="Picture 2"/>
+            <wp:cNvGraphicFramePr>
+              <a:graphicFrameLocks xmlns:a="http://schemas.openxmlformats.org/drawingml/2006/main" noChangeAspect="1"/>
+            </wp:cNvGraphicFramePr>
+            <a:graphic xmlns:a="http://schemas.openxmlformats.org/drawingml/2006/main">
+              <a:graphicData uri="http://schemas.openxmlformats.org/drawingml/2006/picture">
+                <pic:pic xmlns:pic="http://schemas.openxmlformats.org/drawingml/2006/picture">
+                  <pic:nvPicPr>
+                    <pic:cNvPr id="1" name=""/>
+                    <pic:cNvPicPr/>
+                  </pic:nvPicPr>
+                  <pic:blipFill>
+                    <a:blip r:embed="rId19"/>
+                    <a:stretch>
+                      <a:fillRect/>
+                    </a:stretch>
+                  </pic:blipFill>
+                  <pic:spPr>
+                    <a:xfrm>
+                      <a:off x="0" y="0"/>
+                      <a:ext cx="4696480" cy="1819529"/>
+                    </a:xfrm>
+                    <a:prstGeom prst="rect">
+                      <a:avLst/>
+                    </a:prstGeom>
+                  </pic:spPr>
+                </pic:pic>
+              </a:graphicData>
+            </a:graphic>
+          </wp:inline>
+        </w:drawing>
+      </w:r>
+    </w:p>
+    <w:p>
+      <w:r>
+        <w:drawing>
+          <wp:inline distT="0" distB="0" distL="0" distR="0" wp14:anchorId="110F64D8" wp14:editId="169C72C3">
+            <wp:extent cx="2391109" cy="828791"/>
+            <wp:effectExtent l="0" t="0" r="0" b="9525"/>
+            <wp:docPr id="3" name="Picture 3" descr="Text&#10;&#10;Description automatically generated"/>
+            <wp:cNvGraphicFramePr>
+              <a:graphicFrameLocks xmlns:a="http://schemas.openxmlformats.org/drawingml/2006/main" noChangeAspect="1"/>
+            </wp:cNvGraphicFramePr>
+            <a:graphic xmlns:a="http://schemas.openxmlformats.org/drawingml/2006/main">
+              <a:graphicData uri="http://schemas.openxmlformats.org/drawingml/2006/picture">
+                <pic:pic xmlns:pic="http://schemas.openxmlformats.org/drawingml/2006/picture">
+                  <pic:nvPicPr>
+                    <pic:cNvPr id="3" name="Picture 3" descr="Text&#10;&#10;Description automatically generated"/>
+                    <pic:cNvPicPr/>
+                  </pic:nvPicPr>
+                  <pic:blipFill>
+                    <a:blip r:embed="rId20"/>
+                    <a:stretch>
+                      <a:fillRect/>
+                    </a:stretch>
+                  </pic:blipFill>
+                  <pic:spPr>
+                    <a:xfrm>
+                      <a:off x="0" y="0"/>
+                      <a:ext cx="2391109" cy="828791"/>
+                    </a:xfrm>
+                    <a:prstGeom prst="rect">
+                      <a:avLst/>
+                    </a:prstGeom>
+                  </pic:spPr>
+                </pic:pic>
+              </a:graphicData>
+            </a:graphic>
+          </wp:inline>
+        </w:drawing>
+      </w:r>
+    </w:p>
+    <w:p>
+      <w:pPr>
+        <w:pStyle w:val="Heading1"/>
+      </w:pPr>
+      <w:r>
+        <w:t>3</w:t>
+      </w:r>
+      <w:r>
+        <w:t>.</w:t>
+      </w:r>
+      <w:r>
+        <w:t>Namespaces, include, require</w:t>
+      </w:r>
+    </w:p>
+    <w:p>
+      <w:pPr>
+        <w:pStyle w:val="Heading2"/>
+      </w:pPr>
+      <w:r>
+        <w:t>3.1 In class example</w:t>
+      </w:r>
+    </w:p>
+    <w:p>
+      <w:r>
+        <w:drawing>
+          <wp:inline distT="0" distB="0" distL="0" distR="0" wp14:anchorId="19DE6DF4" wp14:editId="052CD687">
+            <wp:extent cx="2486372" cy="657317"/>
+            <wp:effectExtent l="0" t="0" r="0" b="9525"/>
+            <wp:docPr id="16" name="Picture 16" descr="Graphical user interface&#10;&#10;Description automatically generated"/>
+            <wp:cNvGraphicFramePr>
+              <a:graphicFrameLocks xmlns:a="http://schemas.openxmlformats.org/drawingml/2006/main" noChangeAspect="1"/>
+            </wp:cNvGraphicFramePr>
+            <a:graphic xmlns:a="http://schemas.openxmlformats.org/drawingml/2006/main">
+              <a:graphicData uri="http://schemas.openxmlformats.org/drawingml/2006/picture">
+                <pic:pic xmlns:pic="http://schemas.openxmlformats.org/drawingml/2006/picture">
+                  <pic:nvPicPr>
+                    <pic:cNvPr id="16" name="Picture 16" descr="Graphical user interface&#10;&#10;Description automatically generated"/>
+                    <pic:cNvPicPr/>
+                  </pic:nvPicPr>
+                  <pic:blipFill>
+                    <a:blip r:embed="rId21"/>
+                    <a:stretch>
+                      <a:fillRect/>
+                    </a:stretch>
+                  </pic:blipFill>
+                  <pic:spPr>
+                    <a:xfrm>
+                      <a:off x="0" y="0"/>
+                      <a:ext cx="2486372" cy="657317"/>
+                    </a:xfrm>
+                    <a:prstGeom prst="rect">
+                      <a:avLst/>
+                    </a:prstGeom>
+                  </pic:spPr>
+                </pic:pic>
+              </a:graphicData>
+            </a:graphic>
+          </wp:inline>
+        </w:drawing>
+      </w:r>
+    </w:p>
+    <w:p>
+      <w:r>
+        <w:lastRenderedPageBreak/>
+        <w:drawing>
+          <wp:inline distT="0" distB="0" distL="0" distR="0" wp14:anchorId="6BBB8002" wp14:editId="132ABF4C">
+            <wp:extent cx="3934374" cy="4677428"/>
+            <wp:effectExtent l="0" t="0" r="9525" b="8890"/>
+            <wp:docPr id="18" name="Picture 18" descr="Text&#10;&#10;Description automatically generated"/>
+            <wp:cNvGraphicFramePr>
+              <a:graphicFrameLocks xmlns:a="http://schemas.openxmlformats.org/drawingml/2006/main" noChangeAspect="1"/>
+            </wp:cNvGraphicFramePr>
+            <a:graphic xmlns:a="http://schemas.openxmlformats.org/drawingml/2006/main">
+              <a:graphicData uri="http://schemas.openxmlformats.org/drawingml/2006/picture">
+                <pic:pic xmlns:pic="http://schemas.openxmlformats.org/drawingml/2006/picture">
+                  <pic:nvPicPr>
+                    <pic:cNvPr id="18" name="Picture 18" descr="Text&#10;&#10;Description automatically generated"/>
+                    <pic:cNvPicPr/>
+                  </pic:nvPicPr>
+                  <pic:blipFill>
+                    <a:blip r:embed="rId22"/>
+                    <a:stretch>
+                      <a:fillRect/>
+                    </a:stretch>
+                  </pic:blipFill>
+                  <pic:spPr>
+                    <a:xfrm>
+                      <a:off x="0" y="0"/>
+                      <a:ext cx="3934374" cy="4677428"/>
+                    </a:xfrm>
+                    <a:prstGeom prst="rect">
+                      <a:avLst/>
+                    </a:prstGeom>
+                  </pic:spPr>
+                </pic:pic>
+              </a:graphicData>
+            </a:graphic>
+          </wp:inline>
+        </w:drawing>
+      </w:r>
+    </w:p>
+    <w:p>
+      <w:r>
+        <w:drawing>
+          <wp:inline distT="0" distB="0" distL="0" distR="0" wp14:anchorId="6888BDBB" wp14:editId="60E3A2B2">
+            <wp:extent cx="1886213" cy="1324160"/>
+            <wp:effectExtent l="0" t="0" r="0" b="9525"/>
+            <wp:docPr id="19" name="Picture 19" descr="Text&#10;&#10;Description automatically generated"/>
+            <wp:cNvGraphicFramePr>
+              <a:graphicFrameLocks xmlns:a="http://schemas.openxmlformats.org/drawingml/2006/main" noChangeAspect="1"/>
+            </wp:cNvGraphicFramePr>
+            <a:graphic xmlns:a="http://schemas.openxmlformats.org/drawingml/2006/main">
+              <a:graphicData uri="http://schemas.openxmlformats.org/drawingml/2006/picture">
+                <pic:pic xmlns:pic="http://schemas.openxmlformats.org/drawingml/2006/picture">
+                  <pic:nvPicPr>
+                    <pic:cNvPr id="19" name="Picture 19" descr="Text&#10;&#10;Description automatically generated"/>
+                    <pic:cNvPicPr/>
+                  </pic:nvPicPr>
+                  <pic:blipFill>
+                    <a:blip r:embed="rId23"/>
+                    <a:stretch>
+                      <a:fillRect/>
+                    </a:stretch>
+                  </pic:blipFill>
+                  <pic:spPr>
+                    <a:xfrm>
+                      <a:off x="0" y="0"/>
+                      <a:ext cx="1886213" cy="1324160"/>
+                    </a:xfrm>
+                    <a:prstGeom prst="rect">
+                      <a:avLst/>
+                    </a:prstGeom>
+                  </pic:spPr>
+                </pic:pic>
+              </a:graphicData>
+            </a:graphic>
+          </wp:inline>
+        </w:drawing>
+      </w:r>
+    </w:p>
+    <w:p>
+      <w:r>
+        <w:lastRenderedPageBreak/>
+        <w:drawing>
+          <wp:inline distT="0" distB="0" distL="0" distR="0" wp14:anchorId="2CCFD08B" wp14:editId="3B802F93">
+            <wp:extent cx="4858428" cy="4258269"/>
+            <wp:effectExtent l="0" t="0" r="0" b="9525"/>
+            <wp:docPr id="20" name="Picture 20" descr="Text&#10;&#10;Description automatically generated"/>
+            <wp:cNvGraphicFramePr>
+              <a:graphicFrameLocks xmlns:a="http://schemas.openxmlformats.org/drawingml/2006/main" noChangeAspect="1"/>
+            </wp:cNvGraphicFramePr>
+            <a:graphic xmlns:a="http://schemas.openxmlformats.org/drawingml/2006/main">
+              <a:graphicData uri="http://schemas.openxmlformats.org/drawingml/2006/picture">
+                <pic:pic xmlns:pic="http://schemas.openxmlformats.org/drawingml/2006/picture">
+                  <pic:nvPicPr>
+                    <pic:cNvPr id="20" name="Picture 20" descr="Text&#10;&#10;Description automatically generated"/>
+                    <pic:cNvPicPr/>
+                  </pic:nvPicPr>
+                  <pic:blipFill>
+                    <a:blip r:embed="rId24"/>
+                    <a:stretch>
+                      <a:fillRect/>
+                    </a:stretch>
+                  </pic:blipFill>
+                  <pic:spPr>
+                    <a:xfrm>
+                      <a:off x="0" y="0"/>
+                      <a:ext cx="4858428" cy="4258269"/>
+                    </a:xfrm>
+                    <a:prstGeom prst="rect">
+                      <a:avLst/>
+                    </a:prstGeom>
+                  </pic:spPr>
+                </pic:pic>
+              </a:graphicData>
+            </a:graphic>
+          </wp:inline>
+        </w:drawing>
+      </w:r>
+    </w:p>
+    <w:p>
+      <w:pPr>
+        <w:pStyle w:val="Heading2"/>
+      </w:pPr>
+      <w:r>
+        <w:t>3.2 Example from PHP documentation</w:t>
+      </w:r>
+    </w:p>
+    <w:p>
+      <w:r>
+        <w:drawing>
+          <wp:inline distT="0" distB="0" distL="0" distR="0" wp14:anchorId="6138F0BF" wp14:editId="6078C4CC">
+            <wp:extent cx="2867425" cy="3048425"/>
+            <wp:effectExtent l="0" t="0" r="9525" b="0"/>
+            <wp:docPr id="21" name="Picture 21" descr="Text&#10;&#10;Description automatically generated"/>
+            <wp:cNvGraphicFramePr>
+              <a:graphicFrameLocks xmlns:a="http://schemas.openxmlformats.org/drawingml/2006/main" noChangeAspect="1"/>
+            </wp:cNvGraphicFramePr>
+            <a:graphic xmlns:a="http://schemas.openxmlformats.org/drawingml/2006/main">
+              <a:graphicData uri="http://schemas.openxmlformats.org/drawingml/2006/picture">
+                <pic:pic xmlns:pic="http://schemas.openxmlformats.org/drawingml/2006/picture">
+                  <pic:nvPicPr>
+                    <pic:cNvPr id="21" name="Picture 21" descr="Text&#10;&#10;Description automatically generated"/>
+                    <pic:cNvPicPr/>
+                  </pic:nvPicPr>
+                  <pic:blipFill>
+                    <a:blip r:embed="rId25"/>
+                    <a:stretch>
+                      <a:fillRect/>
+                    </a:stretch>
+                  </pic:blipFill>
+                  <pic:spPr>
+                    <a:xfrm>
+                      <a:off x="0" y="0"/>
+                      <a:ext cx="2867425" cy="3048425"/>
+                    </a:xfrm>
+                    <a:prstGeom prst="rect">
+                      <a:avLst/>
+                    </a:prstGeom>
+                  </pic:spPr>
+                </pic:pic>
+              </a:graphicData>
+            </a:graphic>
+          </wp:inline>
+        </w:drawing>
+      </w:r>
+    </w:p>
+    <w:p>
+      <w:r>
+        <w:lastRenderedPageBreak/>
+        <w:drawing>
+          <wp:inline distT="0" distB="0" distL="0" distR="0" wp14:anchorId="5D735185" wp14:editId="2C0B48DD">
+            <wp:extent cx="2305372" cy="1133633"/>
+            <wp:effectExtent l="0" t="0" r="0" b="9525"/>
+            <wp:docPr id="22" name="Picture 22" descr="Graphical user interface, application&#10;&#10;Description automatically generated"/>
+            <wp:cNvGraphicFramePr>
+              <a:graphicFrameLocks xmlns:a="http://schemas.openxmlformats.org/drawingml/2006/main" noChangeAspect="1"/>
+            </wp:cNvGraphicFramePr>
+            <a:graphic xmlns:a="http://schemas.openxmlformats.org/drawingml/2006/main">
+              <a:graphicData uri="http://schemas.openxmlformats.org/drawingml/2006/picture">
+                <pic:pic xmlns:pic="http://schemas.openxmlformats.org/drawingml/2006/picture">
+                  <pic:nvPicPr>
+                    <pic:cNvPr id="22" name="Picture 22" descr="Graphical user interface, application&#10;&#10;Description automatically generated"/>
+                    <pic:cNvPicPr/>
+                  </pic:nvPicPr>
+                  <pic:blipFill>
+                    <a:blip r:embed="rId26"/>
+                    <a:stretch>
+                      <a:fillRect/>
+                    </a:stretch>
+                  </pic:blipFill>
+                  <pic:spPr>
+                    <a:xfrm>
+                      <a:off x="0" y="0"/>
+                      <a:ext cx="2305372" cy="1133633"/>
+                    </a:xfrm>
+                    <a:prstGeom prst="rect">
+                      <a:avLst/>
+                    </a:prstGeom>
+                  </pic:spPr>
+                </pic:pic>
+              </a:graphicData>
+            </a:graphic>
+          </wp:inline>
+        </w:drawing>
+      </w:r>
+    </w:p>
+    <w:p/>
+    <w:p>
+      <w:pPr>
+        <w:pStyle w:val="Heading2"/>
+      </w:pPr>
+      <w:r>
+        <w:t>3.3 Personal example</w:t>
+      </w:r>
+    </w:p>
+    <w:p>
+      <w:r>
+        <w:drawing>
+          <wp:inline distT="0" distB="0" distL="0" distR="0" wp14:anchorId="01506826" wp14:editId="04B83DC5">
+            <wp:extent cx="3362794" cy="2200582"/>
+            <wp:effectExtent l="0" t="0" r="9525" b="9525"/>
+            <wp:docPr id="24" name="Picture 24"/>
+            <wp:cNvGraphicFramePr>
+              <a:graphicFrameLocks xmlns:a="http://schemas.openxmlformats.org/drawingml/2006/main" noChangeAspect="1"/>
+            </wp:cNvGraphicFramePr>
+            <a:graphic xmlns:a="http://schemas.openxmlformats.org/drawingml/2006/main">
+              <a:graphicData uri="http://schemas.openxmlformats.org/drawingml/2006/picture">
+                <pic:pic xmlns:pic="http://schemas.openxmlformats.org/drawingml/2006/picture">
+                  <pic:nvPicPr>
+                    <pic:cNvPr id="1" name=""/>
+                    <pic:cNvPicPr/>
+                  </pic:nvPicPr>
+                  <pic:blipFill>
+                    <a:blip r:embed="rId27"/>
+                    <a:stretch>
+                      <a:fillRect/>
+                    </a:stretch>
+                  </pic:blipFill>
+                  <pic:spPr>
+                    <a:xfrm>
+                      <a:off x="0" y="0"/>
+                      <a:ext cx="3362794" cy="2200582"/>
+                    </a:xfrm>
+                    <a:prstGeom prst="rect">
+                      <a:avLst/>
+                    </a:prstGeom>
+                  </pic:spPr>
+                </pic:pic>
+              </a:graphicData>
+            </a:graphic>
+          </wp:inline>
+        </w:drawing>
+      </w:r>
+    </w:p>
+    <w:p>
+      <w:r>
+        <w:drawing>
+          <wp:inline distT="0" distB="0" distL="0" distR="0" wp14:anchorId="2B516F60" wp14:editId="6E2A77A9">
+            <wp:extent cx="3867690" cy="2105319"/>
+            <wp:effectExtent l="0" t="0" r="0" b="9525"/>
+            <wp:docPr id="25" name="Picture 25" descr="Text&#10;&#10;Description automatically generated"/>
+            <wp:cNvGraphicFramePr>
+              <a:graphicFrameLocks xmlns:a="http://schemas.openxmlformats.org/drawingml/2006/main" noChangeAspect="1"/>
+            </wp:cNvGraphicFramePr>
+            <a:graphic xmlns:a="http://schemas.openxmlformats.org/drawingml/2006/main">
+              <a:graphicData uri="http://schemas.openxmlformats.org/drawingml/2006/picture">
+                <pic:pic xmlns:pic="http://schemas.openxmlformats.org/drawingml/2006/picture">
+                  <pic:nvPicPr>
+                    <pic:cNvPr id="25" name="Picture 25" descr="Text&#10;&#10;Description automatically generated"/>
+                    <pic:cNvPicPr/>
+                  </pic:nvPicPr>
+                  <pic:blipFill>
+                    <a:blip r:embed="rId28"/>
+                    <a:stretch>
+                      <a:fillRect/>
+                    </a:stretch>
+                  </pic:blipFill>
+                  <pic:spPr>
+                    <a:xfrm>
+                      <a:off x="0" y="0"/>
+                      <a:ext cx="3867690" cy="2105319"/>
+                    </a:xfrm>
+                    <a:prstGeom prst="rect">
+                      <a:avLst/>
+                    </a:prstGeom>
+                  </pic:spPr>
+                </pic:pic>
+              </a:graphicData>
+            </a:graphic>
+          </wp:inline>
+        </w:drawing>
+      </w:r>
+    </w:p>
+    <w:p>
+      <w:r>
+        <w:drawing>
+          <wp:inline distT="0" distB="0" distL="0" distR="0" wp14:anchorId="31E7F6D8" wp14:editId="2AF58CB8">
+            <wp:extent cx="2324424" cy="1171739"/>
+            <wp:effectExtent l="0" t="0" r="0" b="9525"/>
+            <wp:docPr id="26" name="Picture 26" descr="Shape&#10;&#10;Description automatically generated"/>
+            <wp:cNvGraphicFramePr>
+              <a:graphicFrameLocks xmlns:a="http://schemas.openxmlformats.org/drawingml/2006/main" noChangeAspect="1"/>
+            </wp:cNvGraphicFramePr>
+            <a:graphic xmlns:a="http://schemas.openxmlformats.org/drawingml/2006/main">
+              <a:graphicData uri="http://schemas.openxmlformats.org/drawingml/2006/picture">
+                <pic:pic xmlns:pic="http://schemas.openxmlformats.org/drawingml/2006/picture">
+                  <pic:nvPicPr>
+                    <pic:cNvPr id="26" name="Picture 26" descr="Shape&#10;&#10;Description automatically generated"/>
+                    <pic:cNvPicPr/>
+                  </pic:nvPicPr>
+                  <pic:blipFill>
+                    <a:blip r:embed="rId29"/>
+                    <a:stretch>
+                      <a:fillRect/>
+                    </a:stretch>
+                  </pic:blipFill>
+                  <pic:spPr>
+                    <a:xfrm>
+                      <a:off x="0" y="0"/>
+                      <a:ext cx="2324424" cy="1171739"/>
+                    </a:xfrm>
+                    <a:prstGeom prst="rect">
+                      <a:avLst/>
+                    </a:prstGeom>
+                  </pic:spPr>
+                </pic:pic>
+              </a:graphicData>
+            </a:graphic>
+          </wp:inline>
+        </w:drawing>
+      </w:r>
+    </w:p>
+    <w:p/>
+    <w:p>
+      <w:pPr>
+        <w:pStyle w:val="Heading1"/>
+      </w:pPr>
+      <w:r>
+        <w:lastRenderedPageBreak/>
+        <w:t>4 Coding conventions</w:t>
+      </w:r>
+    </w:p>
+    <w:p>
+      <w:pPr>
+        <w:pStyle w:val="Heading2"/>
+      </w:pPr>
+      <w:r>
+        <w:t>4.1 In class example</w:t>
+      </w:r>
+    </w:p>
+    <w:p>
+      <w:r>
+        <w:drawing>
+          <wp:inline distT="0" distB="0" distL="0" distR="0" wp14:anchorId="4091E20C" wp14:editId="3799BD0D">
+            <wp:extent cx="3620005" cy="2495898"/>
+            <wp:effectExtent l="0" t="0" r="0" b="0"/>
+            <wp:docPr id="42" name="Picture 42" descr="Text&#10;&#10;Description automatically generated"/>
+            <wp:cNvGraphicFramePr>
+              <a:graphicFrameLocks xmlns:a="http://schemas.openxmlformats.org/drawingml/2006/main" noChangeAspect="1"/>
+            </wp:cNvGraphicFramePr>
+            <a:graphic xmlns:a="http://schemas.openxmlformats.org/drawingml/2006/main">
+              <a:graphicData uri="http://schemas.openxmlformats.org/drawingml/2006/picture">
+                <pic:pic xmlns:pic="http://schemas.openxmlformats.org/drawingml/2006/picture">
+                  <pic:nvPicPr>
+                    <pic:cNvPr id="42" name="Picture 42" descr="Text&#10;&#10;Description automatically generated"/>
+                    <pic:cNvPicPr/>
+                  </pic:nvPicPr>
+                  <pic:blipFill>
+                    <a:blip r:embed="rId30"/>
+                    <a:stretch>
+                      <a:fillRect/>
+                    </a:stretch>
+                  </pic:blipFill>
+                  <pic:spPr>
+                    <a:xfrm>
+                      <a:off x="0" y="0"/>
+                      <a:ext cx="3620005" cy="2495898"/>
+                    </a:xfrm>
+                    <a:prstGeom prst="rect">
+                      <a:avLst/>
+                    </a:prstGeom>
+                  </pic:spPr>
+                </pic:pic>
+              </a:graphicData>
+            </a:graphic>
+          </wp:inline>
+        </w:drawing>
+      </w:r>
+    </w:p>
+    <w:p>
+      <w:r>
+        <w:drawing>
+          <wp:inline distT="0" distB="0" distL="0" distR="0" wp14:anchorId="5DC461C7" wp14:editId="51E7F6B1">
+            <wp:extent cx="2143424" cy="943107"/>
+            <wp:effectExtent l="0" t="0" r="0" b="9525"/>
+            <wp:docPr id="43" name="Picture 43" descr="Graphical user interface, text, application&#10;&#10;Description automatically generated"/>
+            <wp:cNvGraphicFramePr>
+              <a:graphicFrameLocks xmlns:a="http://schemas.openxmlformats.org/drawingml/2006/main" noChangeAspect="1"/>
+            </wp:cNvGraphicFramePr>
+            <a:graphic xmlns:a="http://schemas.openxmlformats.org/drawingml/2006/main">
+              <a:graphicData uri="http://schemas.openxmlformats.org/drawingml/2006/picture">
+                <pic:pic xmlns:pic="http://schemas.openxmlformats.org/drawingml/2006/picture">
+                  <pic:nvPicPr>
+                    <pic:cNvPr id="43" name="Picture 43" descr="Graphical user interface, text, application&#10;&#10;Description automatically generated"/>
+                    <pic:cNvPicPr/>
+                  </pic:nvPicPr>
+                  <pic:blipFill>
+                    <a:blip r:embed="rId31"/>
+                    <a:stretch>
+                      <a:fillRect/>
+                    </a:stretch>
+                  </pic:blipFill>
+                  <pic:spPr>
+                    <a:xfrm>
+                      <a:off x="0" y="0"/>
+                      <a:ext cx="2143424" cy="943107"/>
+                    </a:xfrm>
+                    <a:prstGeom prst="rect">
+                      <a:avLst/>
+                    </a:prstGeom>
+                  </pic:spPr>
+                </pic:pic>
+              </a:graphicData>
+            </a:graphic>
+          </wp:inline>
+        </w:drawing>
+      </w:r>
+    </w:p>
+    <w:p>
+      <w:pPr>
+        <w:pStyle w:val="Heading2"/>
+      </w:pPr>
+      <w:r>
+        <w:t>4.2 PHP Documentation example</w:t>
+      </w:r>
+    </w:p>
+    <w:p>
+      <w:r>
+        <w:t>https://pear.php.net/manual/en/standards.control.php</w:t>
+      </w:r>
+    </w:p>
+    <w:p>
+      <w:r>
+        <w:drawing>
+          <wp:inline distT="0" distB="0" distL="0" distR="0" wp14:anchorId="5AE564D3" wp14:editId="2D59C66C">
+            <wp:extent cx="3315163" cy="2791215"/>
+            <wp:effectExtent l="0" t="0" r="0" b="9525"/>
+            <wp:docPr id="47" name="Picture 47" descr="Graphical user interface&#10;&#10;Description automatically generated with low confidence"/>
+            <wp:cNvGraphicFramePr>
+              <a:graphicFrameLocks xmlns:a="http://schemas.openxmlformats.org/drawingml/2006/main" noChangeAspect="1"/>
+            </wp:cNvGraphicFramePr>
+            <a:graphic xmlns:a="http://schemas.openxmlformats.org/drawingml/2006/main">
+              <a:graphicData uri="http://schemas.openxmlformats.org/drawingml/2006/picture">
+                <pic:pic xmlns:pic="http://schemas.openxmlformats.org/drawingml/2006/picture">
+                  <pic:nvPicPr>
+                    <pic:cNvPr id="47" name="Picture 47" descr="Graphical user interface&#10;&#10;Description automatically generated with low confidence"/>
+                    <pic:cNvPicPr/>
+                  </pic:nvPicPr>
+                  <pic:blipFill>
+                    <a:blip r:embed="rId32"/>
+                    <a:stretch>
+                      <a:fillRect/>
+                    </a:stretch>
+                  </pic:blipFill>
+                  <pic:spPr>
+                    <a:xfrm>
+                      <a:off x="0" y="0"/>
+                      <a:ext cx="3315163" cy="2791215"/>
+                    </a:xfrm>
+                    <a:prstGeom prst="rect">
+                      <a:avLst/>
+                    </a:prstGeom>
+                  </pic:spPr>
+                </pic:pic>
+              </a:graphicData>
+            </a:graphic>
+          </wp:inline>
+        </w:drawing>
+      </w:r>
+    </w:p>
+    <w:p>
+      <w:r>
+        <w:lastRenderedPageBreak/>
+        <w:drawing>
+          <wp:inline distT="0" distB="0" distL="0" distR="0" wp14:anchorId="0462AE13" wp14:editId="58BCC586">
+            <wp:extent cx="3105583" cy="2810267"/>
+            <wp:effectExtent l="0" t="0" r="0" b="9525"/>
+            <wp:docPr id="48" name="Picture 48" descr="Text&#10;&#10;Description automatically generated"/>
+            <wp:cNvGraphicFramePr>
+              <a:graphicFrameLocks xmlns:a="http://schemas.openxmlformats.org/drawingml/2006/main" noChangeAspect="1"/>
+            </wp:cNvGraphicFramePr>
+            <a:graphic xmlns:a="http://schemas.openxmlformats.org/drawingml/2006/main">
+              <a:graphicData uri="http://schemas.openxmlformats.org/drawingml/2006/picture">
+                <pic:pic xmlns:pic="http://schemas.openxmlformats.org/drawingml/2006/picture">
+                  <pic:nvPicPr>
+                    <pic:cNvPr id="48" name="Picture 48" descr="Text&#10;&#10;Description automatically generated"/>
+                    <pic:cNvPicPr/>
+                  </pic:nvPicPr>
+                  <pic:blipFill>
+                    <a:blip r:embed="rId33"/>
+                    <a:stretch>
+                      <a:fillRect/>
+                    </a:stretch>
+                  </pic:blipFill>
+                  <pic:spPr>
+                    <a:xfrm>
+                      <a:off x="0" y="0"/>
+                      <a:ext cx="3105583" cy="2810267"/>
+                    </a:xfrm>
+                    <a:prstGeom prst="rect">
+                      <a:avLst/>
+                    </a:prstGeom>
+                  </pic:spPr>
+                </pic:pic>
+              </a:graphicData>
+            </a:graphic>
+          </wp:inline>
+        </w:drawing>
+      </w:r>
+    </w:p>
+    <w:p>
+      <w:r>
+        <w:drawing>
+          <wp:inline distT="0" distB="0" distL="0" distR="0" wp14:anchorId="4A825E32" wp14:editId="06649216">
+            <wp:extent cx="2219635" cy="971686"/>
+            <wp:effectExtent l="0" t="0" r="0" b="0"/>
+            <wp:docPr id="49" name="Picture 49" descr="A picture containing background pattern&#10;&#10;Description automatically generated"/>
+            <wp:cNvGraphicFramePr>
+              <a:graphicFrameLocks xmlns:a="http://schemas.openxmlformats.org/drawingml/2006/main" noChangeAspect="1"/>
+            </wp:cNvGraphicFramePr>
+            <a:graphic xmlns:a="http://schemas.openxmlformats.org/drawingml/2006/main">
+              <a:graphicData uri="http://schemas.openxmlformats.org/drawingml/2006/picture">
+                <pic:pic xmlns:pic="http://schemas.openxmlformats.org/drawingml/2006/picture">
+                  <pic:nvPicPr>
+                    <pic:cNvPr id="49" name="Picture 49" descr="A picture containing background pattern&#10;&#10;Description automatically generated"/>
+                    <pic:cNvPicPr/>
+                  </pic:nvPicPr>
+                  <pic:blipFill>
+                    <a:blip r:embed="rId34"/>
+                    <a:stretch>
+                      <a:fillRect/>
+                    </a:stretch>
+                  </pic:blipFill>
+                  <pic:spPr>
+                    <a:xfrm>
+                      <a:off x="0" y="0"/>
+                      <a:ext cx="2219635" cy="971686"/>
+                    </a:xfrm>
+                    <a:prstGeom prst="rect">
+                      <a:avLst/>
+                    </a:prstGeom>
+                  </pic:spPr>
+                </pic:pic>
+              </a:graphicData>
+            </a:graphic>
+          </wp:inline>
+        </w:drawing>
+      </w:r>
+    </w:p>
+    <w:p>
+      <w:pPr>
+        <w:pStyle w:val="Heading2"/>
+      </w:pPr>
+      <w:r>
+        <w:t>4.3 Personal example</w:t>
+      </w:r>
+    </w:p>
+    <w:p>
+      <w:r>
+        <w:drawing>
+          <wp:inline distT="0" distB="0" distL="0" distR="0" wp14:anchorId="7C7B7EBE" wp14:editId="28BA448C">
+            <wp:extent cx="3362794" cy="2200582"/>
+            <wp:effectExtent l="0" t="0" r="9525" b="9525"/>
+            <wp:docPr id="39" name="Picture 39"/>
+            <wp:cNvGraphicFramePr>
+              <a:graphicFrameLocks xmlns:a="http://schemas.openxmlformats.org/drawingml/2006/main" noChangeAspect="1"/>
+            </wp:cNvGraphicFramePr>
+            <a:graphic xmlns:a="http://schemas.openxmlformats.org/drawingml/2006/main">
+              <a:graphicData uri="http://schemas.openxmlformats.org/drawingml/2006/picture">
+                <pic:pic xmlns:pic="http://schemas.openxmlformats.org/drawingml/2006/picture">
+                  <pic:nvPicPr>
+                    <pic:cNvPr id="1" name=""/>
+                    <pic:cNvPicPr/>
+                  </pic:nvPicPr>
+                  <pic:blipFill>
+                    <a:blip r:embed="rId27"/>
+                    <a:stretch>
+                      <a:fillRect/>
+                    </a:stretch>
+                  </pic:blipFill>
+                  <pic:spPr>
+                    <a:xfrm>
+                      <a:off x="0" y="0"/>
+                      <a:ext cx="3362794" cy="2200582"/>
+                    </a:xfrm>
+                    <a:prstGeom prst="rect">
+                      <a:avLst/>
+                    </a:prstGeom>
+                  </pic:spPr>
+                </pic:pic>
+              </a:graphicData>
+            </a:graphic>
+          </wp:inline>
+        </w:drawing>
+      </w:r>
+    </w:p>
+    <w:p>
+      <w:r>
+        <w:drawing>
+          <wp:inline distT="0" distB="0" distL="0" distR="0" wp14:anchorId="0CE47CB7" wp14:editId="34912164">
+            <wp:extent cx="3867690" cy="2105319"/>
+            <wp:effectExtent l="0" t="0" r="0" b="9525"/>
+            <wp:docPr id="40" name="Picture 40" descr="Text&#10;&#10;Description automatically generated"/>
+            <wp:cNvGraphicFramePr>
+              <a:graphicFrameLocks xmlns:a="http://schemas.openxmlformats.org/drawingml/2006/main" noChangeAspect="1"/>
+            </wp:cNvGraphicFramePr>
+            <a:graphic xmlns:a="http://schemas.openxmlformats.org/drawingml/2006/main">
+              <a:graphicData uri="http://schemas.openxmlformats.org/drawingml/2006/picture">
+                <pic:pic xmlns:pic="http://schemas.openxmlformats.org/drawingml/2006/picture">
+                  <pic:nvPicPr>
+                    <pic:cNvPr id="25" name="Picture 25" descr="Text&#10;&#10;Description automatically generated"/>
+                    <pic:cNvPicPr/>
+                  </pic:nvPicPr>
+                  <pic:blipFill>
+                    <a:blip r:embed="rId28"/>
+                    <a:stretch>
+                      <a:fillRect/>
+                    </a:stretch>
+                  </pic:blipFill>
+                  <pic:spPr>
+                    <a:xfrm>
+                      <a:off x="0" y="0"/>
+                      <a:ext cx="3867690" cy="2105319"/>
+                    </a:xfrm>
+                    <a:prstGeom prst="rect">
+                      <a:avLst/>
+                    </a:prstGeom>
+                  </pic:spPr>
+                </pic:pic>
+              </a:graphicData>
+            </a:graphic>
+          </wp:inline>
+        </w:drawing>
+      </w:r>
+    </w:p>
+    <w:p>
+      <w:r>
+        <w:lastRenderedPageBreak/>
+        <w:drawing>
+          <wp:inline distT="0" distB="0" distL="0" distR="0" wp14:anchorId="3EBAD9E9" wp14:editId="21469EA8">
+            <wp:extent cx="2324424" cy="1171739"/>
+            <wp:effectExtent l="0" t="0" r="0" b="9525"/>
+            <wp:docPr id="41" name="Picture 41" descr="Shape&#10;&#10;Description automatically generated"/>
+            <wp:cNvGraphicFramePr>
+              <a:graphicFrameLocks xmlns:a="http://schemas.openxmlformats.org/drawingml/2006/main" noChangeAspect="1"/>
+            </wp:cNvGraphicFramePr>
+            <a:graphic xmlns:a="http://schemas.openxmlformats.org/drawingml/2006/main">
+              <a:graphicData uri="http://schemas.openxmlformats.org/drawingml/2006/picture">
+                <pic:pic xmlns:pic="http://schemas.openxmlformats.org/drawingml/2006/picture">
+                  <pic:nvPicPr>
+                    <pic:cNvPr id="26" name="Picture 26" descr="Shape&#10;&#10;Description automatically generated"/>
+                    <pic:cNvPicPr/>
+                  </pic:nvPicPr>
+                  <pic:blipFill>
+                    <a:blip r:embed="rId29"/>
+                    <a:stretch>
+                      <a:fillRect/>
+                    </a:stretch>
+                  </pic:blipFill>
+                  <pic:spPr>
+                    <a:xfrm>
+                      <a:off x="0" y="0"/>
+                      <a:ext cx="2324424" cy="1171739"/>
+                    </a:xfrm>
+                    <a:prstGeom prst="rect">
+                      <a:avLst/>
+                    </a:prstGeom>
+                  </pic:spPr>
+                </pic:pic>
+              </a:graphicData>
+            </a:graphic>
+          </wp:inline>
+        </w:drawing>
+      </w:r>
+    </w:p>
+    <w:p/>
+    <w:p>
+      <w:pPr>
+        <w:pStyle w:val="Heading1"/>
+      </w:pPr>
+      <w:r>
+        <w:t>5 Arrays, Foreach</w:t>
+      </w:r>
+    </w:p>
+    <w:p>
+      <w:pPr>
+        <w:pStyle w:val="Heading2"/>
+      </w:pPr>
+      <w:r>
+        <w:t>5.1 In class example</w:t>
+      </w:r>
+    </w:p>
+    <w:p>
+      <w:r>
+        <w:drawing>
+          <wp:inline distT="0" distB="0" distL="0" distR="0" wp14:anchorId="54DFC826" wp14:editId="6DF66437">
+            <wp:extent cx="5731510" cy="6069330"/>
+            <wp:effectExtent l="0" t="0" r="2540" b="7620"/>
+            <wp:docPr id="50" name="Picture 50" descr="Text&#10;&#10;Description automatically generated"/>
+            <wp:cNvGraphicFramePr>
+              <a:graphicFrameLocks xmlns:a="http://schemas.openxmlformats.org/drawingml/2006/main" noChangeAspect="1"/>
+            </wp:cNvGraphicFramePr>
+            <a:graphic xmlns:a="http://schemas.openxmlformats.org/drawingml/2006/main">
+              <a:graphicData uri="http://schemas.openxmlformats.org/drawingml/2006/picture">
+                <pic:pic xmlns:pic="http://schemas.openxmlformats.org/drawingml/2006/picture">
+                  <pic:nvPicPr>
+                    <pic:cNvPr id="50" name="Picture 50" descr="Text&#10;&#10;Description automatically generated"/>
+                    <pic:cNvPicPr/>
+                  </pic:nvPicPr>
+                  <pic:blipFill>
+                    <a:blip r:embed="rId35"/>
+                    <a:stretch>
+                      <a:fillRect/>
+                    </a:stretch>
+                  </pic:blipFill>
+                  <pic:spPr>
+                    <a:xfrm>
+                      <a:off x="0" y="0"/>
+                      <a:ext cx="5731510" cy="6069330"/>
+                    </a:xfrm>
+                    <a:prstGeom prst="rect">
+                      <a:avLst/>
+                    </a:prstGeom>
+                  </pic:spPr>
+                </pic:pic>
+              </a:graphicData>
+            </a:graphic>
+          </wp:inline>
+        </w:drawing>
+      </w:r>
+    </w:p>
+    <w:p>
+      <w:r>
+        <w:lastRenderedPageBreak/>
+        <w:drawing>
+          <wp:inline distT="0" distB="0" distL="0" distR="0" wp14:anchorId="7CA73B21" wp14:editId="36945DF8">
+            <wp:extent cx="3515216" cy="3429479"/>
+            <wp:effectExtent l="0" t="0" r="9525" b="0"/>
+            <wp:docPr id="51" name="Picture 51" descr="Text&#10;&#10;Description automatically generated with medium confidence"/>
+            <wp:cNvGraphicFramePr>
+              <a:graphicFrameLocks xmlns:a="http://schemas.openxmlformats.org/drawingml/2006/main" noChangeAspect="1"/>
+            </wp:cNvGraphicFramePr>
+            <a:graphic xmlns:a="http://schemas.openxmlformats.org/drawingml/2006/main">
+              <a:graphicData uri="http://schemas.openxmlformats.org/drawingml/2006/picture">
+                <pic:pic xmlns:pic="http://schemas.openxmlformats.org/drawingml/2006/picture">
+                  <pic:nvPicPr>
+                    <pic:cNvPr id="51" name="Picture 51" descr="Text&#10;&#10;Description automatically generated with medium confidence"/>
+                    <pic:cNvPicPr/>
+                  </pic:nvPicPr>
+                  <pic:blipFill>
+                    <a:blip r:embed="rId36"/>
+                    <a:stretch>
+                      <a:fillRect/>
+                    </a:stretch>
+                  </pic:blipFill>
+                  <pic:spPr>
+                    <a:xfrm>
+                      <a:off x="0" y="0"/>
+                      <a:ext cx="3515216" cy="3429479"/>
+                    </a:xfrm>
+                    <a:prstGeom prst="rect">
+                      <a:avLst/>
+                    </a:prstGeom>
+                  </pic:spPr>
+                </pic:pic>
+              </a:graphicData>
+            </a:graphic>
+          </wp:inline>
+        </w:drawing>
+      </w:r>
+    </w:p>
+    <w:p>
+      <w:pPr>
+        <w:pStyle w:val="Heading2"/>
+      </w:pPr>
+      <w:r>
+        <w:t>5.2 PHP Documentation example</w:t>
+      </w:r>
+    </w:p>
+    <w:p>
+      <w:hyperlink r:id="rId37" w:history="1">
+        <w:r>
+          <w:rPr>
+            <w:rStyle w:val="Hyperlink"/>
+          </w:rPr>
+          <w:t>https://pear.php.net/manual/en/standards.arrays.php</w:t>
+        </w:r>
+      </w:hyperlink>
+    </w:p>
+    <w:p>
+      <w:r>
+        <w:drawing>
+          <wp:inline distT="0" distB="0" distL="0" distR="0" wp14:anchorId="7558FFA8" wp14:editId="7254C55E">
+            <wp:extent cx="2467319" cy="1552792"/>
+            <wp:effectExtent l="0" t="0" r="0" b="9525"/>
+            <wp:docPr id="46" name="Picture 46" descr="A picture containing text&#10;&#10;Description automatically generated"/>
+            <wp:cNvGraphicFramePr>
+              <a:graphicFrameLocks xmlns:a="http://schemas.openxmlformats.org/drawingml/2006/main" noChangeAspect="1"/>
+            </wp:cNvGraphicFramePr>
+            <a:graphic xmlns:a="http://schemas.openxmlformats.org/drawingml/2006/main">
+              <a:graphicData uri="http://schemas.openxmlformats.org/drawingml/2006/picture">
+                <pic:pic xmlns:pic="http://schemas.openxmlformats.org/drawingml/2006/picture">
+                  <pic:nvPicPr>
+                    <pic:cNvPr id="36" name="Picture 36" descr="A picture containing text&#10;&#10;Description automatically generated"/>
+                    <pic:cNvPicPr/>
+                  </pic:nvPicPr>
+                  <pic:blipFill>
+                    <a:blip r:embed="rId38"/>
+                    <a:stretch>
+                      <a:fillRect/>
+                    </a:stretch>
+                  </pic:blipFill>
+                  <pic:spPr>
+                    <a:xfrm>
+                      <a:off x="0" y="0"/>
+                      <a:ext cx="2467319" cy="1552792"/>
+                    </a:xfrm>
+                    <a:prstGeom prst="rect">
+                      <a:avLst/>
+                    </a:prstGeom>
+                  </pic:spPr>
+                </pic:pic>
+              </a:graphicData>
+            </a:graphic>
+          </wp:inline>
+        </w:drawing>
+      </w:r>
+    </w:p>
+    <w:p>
+      <w:r>
+        <w:drawing>
+          <wp:inline distT="0" distB="0" distL="0" distR="0" wp14:anchorId="46E7D128" wp14:editId="464FCF7C">
+            <wp:extent cx="3124636" cy="2105319"/>
+            <wp:effectExtent l="0" t="0" r="0" b="9525"/>
+            <wp:docPr id="44" name="Picture 44" descr="A screenshot of a computer&#10;&#10;Description automatically generated with medium confidence"/>
+            <wp:cNvGraphicFramePr>
+              <a:graphicFrameLocks xmlns:a="http://schemas.openxmlformats.org/drawingml/2006/main" noChangeAspect="1"/>
+            </wp:cNvGraphicFramePr>
+            <a:graphic xmlns:a="http://schemas.openxmlformats.org/drawingml/2006/main">
+              <a:graphicData uri="http://schemas.openxmlformats.org/drawingml/2006/picture">
+                <pic:pic xmlns:pic="http://schemas.openxmlformats.org/drawingml/2006/picture">
+                  <pic:nvPicPr>
+                    <pic:cNvPr id="37" name="Picture 37" descr="A screenshot of a computer&#10;&#10;Description automatically generated with medium confidence"/>
+                    <pic:cNvPicPr/>
+                  </pic:nvPicPr>
+                  <pic:blipFill>
+                    <a:blip r:embed="rId39"/>
+                    <a:stretch>
+                      <a:fillRect/>
+                    </a:stretch>
+                  </pic:blipFill>
+                  <pic:spPr>
+                    <a:xfrm>
+                      <a:off x="0" y="0"/>
+                      <a:ext cx="3124636" cy="2105319"/>
+                    </a:xfrm>
+                    <a:prstGeom prst="rect">
+                      <a:avLst/>
+                    </a:prstGeom>
+                  </pic:spPr>
+                </pic:pic>
+              </a:graphicData>
+            </a:graphic>
+          </wp:inline>
+        </w:drawing>
+      </w:r>
+    </w:p>
+    <w:p>
+      <w:r>
+        <w:drawing>
+          <wp:inline distT="0" distB="0" distL="0" distR="0" wp14:anchorId="7ED7ADB9" wp14:editId="33307EB4">
+            <wp:extent cx="2124371" cy="638264"/>
+            <wp:effectExtent l="0" t="0" r="9525" b="9525"/>
+            <wp:docPr id="45" name="Picture 45" descr="A picture containing diagram&#10;&#10;Description automatically generated"/>
+            <wp:cNvGraphicFramePr>
+              <a:graphicFrameLocks xmlns:a="http://schemas.openxmlformats.org/drawingml/2006/main" noChangeAspect="1"/>
+            </wp:cNvGraphicFramePr>
+            <a:graphic xmlns:a="http://schemas.openxmlformats.org/drawingml/2006/main">
+              <a:graphicData uri="http://schemas.openxmlformats.org/drawingml/2006/picture">
+                <pic:pic xmlns:pic="http://schemas.openxmlformats.org/drawingml/2006/picture">
+                  <pic:nvPicPr>
+                    <pic:cNvPr id="38" name="Picture 38" descr="A picture containing diagram&#10;&#10;Description automatically generated"/>
+                    <pic:cNvPicPr/>
+                  </pic:nvPicPr>
+                  <pic:blipFill>
+                    <a:blip r:embed="rId40"/>
+                    <a:stretch>
+                      <a:fillRect/>
+                    </a:stretch>
+                  </pic:blipFill>
+                  <pic:spPr>
+                    <a:xfrm>
+                      <a:off x="0" y="0"/>
+                      <a:ext cx="2124371" cy="638264"/>
+                    </a:xfrm>
+                    <a:prstGeom prst="rect">
+                      <a:avLst/>
+                    </a:prstGeom>
+                  </pic:spPr>
+                </pic:pic>
+              </a:graphicData>
+            </a:graphic>
+          </wp:inline>
+        </w:drawing>
+      </w:r>
+    </w:p>
+    <w:p/>
+    <w:p>
+      <w:pPr>
+        <w:pStyle w:val="Heading2"/>
+      </w:pPr>
+      <w:r>
+        <w:t>5.3 Personal example</w:t>
+      </w:r>
+    </w:p>
+    <w:p>
+      <w:r>
+        <w:drawing>
+          <wp:inline distT="0" distB="0" distL="0" distR="0" wp14:anchorId="0DCF7CAC" wp14:editId="6BEE8CC7">
+            <wp:extent cx="3334215" cy="1495634"/>
+            <wp:effectExtent l="0" t="0" r="0" b="9525"/>
+            <wp:docPr id="52" name="Picture 52" descr="Text&#10;&#10;Description automatically generated"/>
+            <wp:cNvGraphicFramePr>
+              <a:graphicFrameLocks xmlns:a="http://schemas.openxmlformats.org/drawingml/2006/main" noChangeAspect="1"/>
+            </wp:cNvGraphicFramePr>
+            <a:graphic xmlns:a="http://schemas.openxmlformats.org/drawingml/2006/main">
+              <a:graphicData uri="http://schemas.openxmlformats.org/drawingml/2006/picture">
+                <pic:pic xmlns:pic="http://schemas.openxmlformats.org/drawingml/2006/picture">
+                  <pic:nvPicPr>
+                    <pic:cNvPr id="52" name="Picture 52" descr="Text&#10;&#10;Description automatically generated"/>
+                    <pic:cNvPicPr/>
+                  </pic:nvPicPr>
+                  <pic:blipFill>
+                    <a:blip r:embed="rId41"/>
+                    <a:stretch>
+                      <a:fillRect/>
+                    </a:stretch>
+                  </pic:blipFill>
+                  <pic:spPr>
+                    <a:xfrm>
+                      <a:off x="0" y="0"/>
+                      <a:ext cx="3334215" cy="1495634"/>
+                    </a:xfrm>
+                    <a:prstGeom prst="rect">
+                      <a:avLst/>
+                    </a:prstGeom>
+                  </pic:spPr>
+                </pic:pic>
+              </a:graphicData>
+            </a:graphic>
+          </wp:inline>
+        </w:drawing>
+      </w:r>
+    </w:p>
+    <w:p>
+      <w:r>
+        <w:drawing>
+          <wp:inline distT="0" distB="0" distL="0" distR="0" wp14:anchorId="3779E65A" wp14:editId="5A86EDF9">
+            <wp:extent cx="1095528" cy="1028844"/>
+            <wp:effectExtent l="0" t="0" r="9525" b="0"/>
+            <wp:docPr id="53" name="Picture 53" descr="A picture containing screenshot&#10;&#10;Description automatically generated"/>
+            <wp:cNvGraphicFramePr>
+              <a:graphicFrameLocks xmlns:a="http://schemas.openxmlformats.org/drawingml/2006/main" noChangeAspect="1"/>
+            </wp:cNvGraphicFramePr>
+            <a:graphic xmlns:a="http://schemas.openxmlformats.org/drawingml/2006/main">
+              <a:graphicData uri="http://schemas.openxmlformats.org/drawingml/2006/picture">
+                <pic:pic xmlns:pic="http://schemas.openxmlformats.org/drawingml/2006/picture">
+                  <pic:nvPicPr>
+                    <pic:cNvPr id="53" name="Picture 53" descr="A picture containing screenshot&#10;&#10;Description automatically generated"/>
+                    <pic:cNvPicPr/>
+                  </pic:nvPicPr>
+                  <pic:blipFill>
+                    <a:blip r:embed="rId42"/>
+                    <a:stretch>
+                      <a:fillRect/>
+                    </a:stretch>
+                  </pic:blipFill>
+                  <pic:spPr>
+                    <a:xfrm>
+                      <a:off x="0" y="0"/>
+                      <a:ext cx="1095528" cy="1028844"/>
+                    </a:xfrm>
+                    <a:prstGeom prst="rect">
+                      <a:avLst/>
+                    </a:prstGeom>
+                  </pic:spPr>
+                </pic:pic>
+              </a:graphicData>
+            </a:graphic>
+          </wp:inline>
+        </w:drawing>
+      </w:r>
+    </w:p>
+    <w:p/>
+    <w:p>
+      <w:pPr>
+        <w:pStyle w:val="Heading1"/>
+      </w:pPr>
+      <w:r>
+        <w:lastRenderedPageBreak/>
+        <w:t>6 Selection</w:t>
+      </w:r>
+    </w:p>
+    <w:p>
+      <w:pPr>
+        <w:pStyle w:val="Heading2"/>
+      </w:pPr>
+      <w:r>
+        <w:t>6.1 In class example</w:t>
+      </w:r>
+    </w:p>
+    <w:p>
+      <w:r>
+        <w:drawing>
+          <wp:inline distT="0" distB="0" distL="0" distR="0" wp14:anchorId="79A26B85" wp14:editId="118E0C3A">
+            <wp:extent cx="5731510" cy="6781800"/>
+            <wp:effectExtent l="0" t="0" r="2540" b="0"/>
+            <wp:docPr id="60" name="Picture 60" descr="Text&#10;&#10;Description automatically generated"/>
+            <wp:cNvGraphicFramePr>
+              <a:graphicFrameLocks xmlns:a="http://schemas.openxmlformats.org/drawingml/2006/main" noChangeAspect="1"/>
+            </wp:cNvGraphicFramePr>
+            <a:graphic xmlns:a="http://schemas.openxmlformats.org/drawingml/2006/main">
+              <a:graphicData uri="http://schemas.openxmlformats.org/drawingml/2006/picture">
+                <pic:pic xmlns:pic="http://schemas.openxmlformats.org/drawingml/2006/picture">
+                  <pic:nvPicPr>
+                    <pic:cNvPr id="60" name="Picture 60" descr="Text&#10;&#10;Description automatically generated"/>
+                    <pic:cNvPicPr/>
+                  </pic:nvPicPr>
+                  <pic:blipFill>
+                    <a:blip r:embed="rId43"/>
+                    <a:stretch>
+                      <a:fillRect/>
+                    </a:stretch>
+                  </pic:blipFill>
+                  <pic:spPr>
+                    <a:xfrm>
+                      <a:off x="0" y="0"/>
+                      <a:ext cx="5731510" cy="6781800"/>
+                    </a:xfrm>
+                    <a:prstGeom prst="rect">
+                      <a:avLst/>
+                    </a:prstGeom>
+                  </pic:spPr>
+                </pic:pic>
+              </a:graphicData>
+            </a:graphic>
+          </wp:inline>
+        </w:drawing>
+      </w:r>
+    </w:p>
+    <w:p>
+      <w:r>
+        <w:lastRenderedPageBreak/>
+        <w:drawing>
+          <wp:inline distT="0" distB="0" distL="0" distR="0" wp14:anchorId="7D2A2A31" wp14:editId="55A1A52B">
+            <wp:extent cx="2476846" cy="1838582"/>
+            <wp:effectExtent l="0" t="0" r="0" b="9525"/>
+            <wp:docPr id="61" name="Picture 61" descr="Graphical user interface, text, application, chat or text message, email&#10;&#10;Description automatically generated"/>
+            <wp:cNvGraphicFramePr>
+              <a:graphicFrameLocks xmlns:a="http://schemas.openxmlformats.org/drawingml/2006/main" noChangeAspect="1"/>
+            </wp:cNvGraphicFramePr>
+            <a:graphic xmlns:a="http://schemas.openxmlformats.org/drawingml/2006/main">
+              <a:graphicData uri="http://schemas.openxmlformats.org/drawingml/2006/picture">
+                <pic:pic xmlns:pic="http://schemas.openxmlformats.org/drawingml/2006/picture">
+                  <pic:nvPicPr>
+                    <pic:cNvPr id="61" name="Picture 61" descr="Graphical user interface, text, application, chat or text message, email&#10;&#10;Description automatically generated"/>
+                    <pic:cNvPicPr/>
+                  </pic:nvPicPr>
+                  <pic:blipFill>
+                    <a:blip r:embed="rId44"/>
+                    <a:stretch>
+                      <a:fillRect/>
+                    </a:stretch>
+                  </pic:blipFill>
+                  <pic:spPr>
+                    <a:xfrm>
+                      <a:off x="0" y="0"/>
+                      <a:ext cx="2476846" cy="1838582"/>
+                    </a:xfrm>
+                    <a:prstGeom prst="rect">
+                      <a:avLst/>
+                    </a:prstGeom>
+                  </pic:spPr>
+                </pic:pic>
+              </a:graphicData>
+            </a:graphic>
+          </wp:inline>
+        </w:drawing>
+      </w:r>
+    </w:p>
+    <w:p>
+      <w:pPr>
+        <w:pStyle w:val="Heading2"/>
+        <w:tabs>
+          <w:tab w:val="center" w:pos="4513"/>
+        </w:tabs>
+      </w:pPr>
+      <w:r>
+        <w:t>6.2 PHP Documentation example</w:t>
+      </w:r>
+    </w:p>
+    <w:p>
+      <w:r>
+        <w:t>https://www.php.net/manual/en/control-structures.elseif.php</w:t>
+      </w:r>
+    </w:p>
+    <w:p>
+      <w:r>
+        <w:drawing>
+          <wp:inline distT="0" distB="0" distL="0" distR="0" wp14:anchorId="15DB80CE" wp14:editId="20E91683">
+            <wp:extent cx="3543795" cy="2248214"/>
+            <wp:effectExtent l="0" t="0" r="0" b="0"/>
+            <wp:docPr id="62" name="Picture 62" descr="Text&#10;&#10;Description automatically generated"/>
+            <wp:cNvGraphicFramePr>
+              <a:graphicFrameLocks xmlns:a="http://schemas.openxmlformats.org/drawingml/2006/main" noChangeAspect="1"/>
+            </wp:cNvGraphicFramePr>
+            <a:graphic xmlns:a="http://schemas.openxmlformats.org/drawingml/2006/main">
+              <a:graphicData uri="http://schemas.openxmlformats.org/drawingml/2006/picture">
+                <pic:pic xmlns:pic="http://schemas.openxmlformats.org/drawingml/2006/picture">
+                  <pic:nvPicPr>
+                    <pic:cNvPr id="62" name="Picture 62" descr="Text&#10;&#10;Description automatically generated"/>
+                    <pic:cNvPicPr/>
+                  </pic:nvPicPr>
+                  <pic:blipFill>
+                    <a:blip r:embed="rId45"/>
+                    <a:stretch>
+                      <a:fillRect/>
+                    </a:stretch>
+                  </pic:blipFill>
+                  <pic:spPr>
+                    <a:xfrm>
+                      <a:off x="0" y="0"/>
+                      <a:ext cx="3543795" cy="2248214"/>
+                    </a:xfrm>
+                    <a:prstGeom prst="rect">
+                      <a:avLst/>
+                    </a:prstGeom>
+                  </pic:spPr>
+                </pic:pic>
+              </a:graphicData>
+            </a:graphic>
+          </wp:inline>
+        </w:drawing>
+      </w:r>
+    </w:p>
+    <w:p>
+      <w:r>
+        <w:drawing>
+          <wp:inline distT="0" distB="0" distL="0" distR="0" wp14:anchorId="4C409067" wp14:editId="63F09DC0">
+            <wp:extent cx="3238952" cy="1981477"/>
+            <wp:effectExtent l="0" t="0" r="0" b="0"/>
+            <wp:docPr id="63" name="Picture 63"/>
+            <wp:cNvGraphicFramePr>
+              <a:graphicFrameLocks xmlns:a="http://schemas.openxmlformats.org/drawingml/2006/main" noChangeAspect="1"/>
+            </wp:cNvGraphicFramePr>
+            <a:graphic xmlns:a="http://schemas.openxmlformats.org/drawingml/2006/main">
+              <a:graphicData uri="http://schemas.openxmlformats.org/drawingml/2006/picture">
+                <pic:pic xmlns:pic="http://schemas.openxmlformats.org/drawingml/2006/picture">
+                  <pic:nvPicPr>
+                    <pic:cNvPr id="1" name=""/>
+                    <pic:cNvPicPr/>
+                  </pic:nvPicPr>
+                  <pic:blipFill>
+                    <a:blip r:embed="rId46"/>
+                    <a:stretch>
+                      <a:fillRect/>
+                    </a:stretch>
+                  </pic:blipFill>
+                  <pic:spPr>
+                    <a:xfrm>
+                      <a:off x="0" y="0"/>
+                      <a:ext cx="3238952" cy="1981477"/>
+                    </a:xfrm>
+                    <a:prstGeom prst="rect">
+                      <a:avLst/>
+                    </a:prstGeom>
+                  </pic:spPr>
+                </pic:pic>
+              </a:graphicData>
+            </a:graphic>
+          </wp:inline>
+        </w:drawing>
+      </w:r>
+    </w:p>
+    <w:p>
+      <w:r>
+        <w:drawing>
+          <wp:inline distT="0" distB="0" distL="0" distR="0" wp14:anchorId="6BD2E065" wp14:editId="13F768D2">
+            <wp:extent cx="1562318" cy="676369"/>
+            <wp:effectExtent l="0" t="0" r="0" b="9525"/>
+            <wp:docPr id="64" name="Picture 64" descr="Text&#10;&#10;Description automatically generated"/>
+            <wp:cNvGraphicFramePr>
+              <a:graphicFrameLocks xmlns:a="http://schemas.openxmlformats.org/drawingml/2006/main" noChangeAspect="1"/>
+            </wp:cNvGraphicFramePr>
+            <a:graphic xmlns:a="http://schemas.openxmlformats.org/drawingml/2006/main">
+              <a:graphicData uri="http://schemas.openxmlformats.org/drawingml/2006/picture">
+                <pic:pic xmlns:pic="http://schemas.openxmlformats.org/drawingml/2006/picture">
+                  <pic:nvPicPr>
+                    <pic:cNvPr id="64" name="Picture 64" descr="Text&#10;&#10;Description automatically generated"/>
+                    <pic:cNvPicPr/>
+                  </pic:nvPicPr>
+                  <pic:blipFill>
+                    <a:blip r:embed="rId47"/>
+                    <a:stretch>
+                      <a:fillRect/>
+                    </a:stretch>
+                  </pic:blipFill>
+                  <pic:spPr>
+                    <a:xfrm>
+                      <a:off x="0" y="0"/>
+                      <a:ext cx="1562318" cy="676369"/>
+                    </a:xfrm>
+                    <a:prstGeom prst="rect">
+                      <a:avLst/>
+                    </a:prstGeom>
+                  </pic:spPr>
+                </pic:pic>
+              </a:graphicData>
+            </a:graphic>
+          </wp:inline>
+        </w:drawing>
+      </w:r>
+    </w:p>
+    <w:p>
+      <w:pPr>
+        <w:pStyle w:val="Heading2"/>
+      </w:pPr>
+      <w:r>
+        <w:lastRenderedPageBreak/>
+        <w:t>6.3 Personal example</w:t>
+      </w:r>
+    </w:p>
+    <w:p>
+      <w:r>
+        <w:drawing>
+          <wp:inline distT="0" distB="0" distL="0" distR="0" wp14:anchorId="7FA7A652" wp14:editId="5DA48376">
+            <wp:extent cx="4515480" cy="3543795"/>
+            <wp:effectExtent l="0" t="0" r="0" b="0"/>
+            <wp:docPr id="65" name="Picture 65"/>
+            <wp:cNvGraphicFramePr>
+              <a:graphicFrameLocks xmlns:a="http://schemas.openxmlformats.org/drawingml/2006/main" noChangeAspect="1"/>
+            </wp:cNvGraphicFramePr>
+            <a:graphic xmlns:a="http://schemas.openxmlformats.org/drawingml/2006/main">
+              <a:graphicData uri="http://schemas.openxmlformats.org/drawingml/2006/picture">
+                <pic:pic xmlns:pic="http://schemas.openxmlformats.org/drawingml/2006/picture">
+                  <pic:nvPicPr>
+                    <pic:cNvPr id="1" name=""/>
+                    <pic:cNvPicPr/>
+                  </pic:nvPicPr>
+                  <pic:blipFill>
+                    <a:blip r:embed="rId48"/>
+                    <a:stretch>
+                      <a:fillRect/>
+                    </a:stretch>
+                  </pic:blipFill>
+                  <pic:spPr>
+                    <a:xfrm>
+                      <a:off x="0" y="0"/>
+                      <a:ext cx="4515480" cy="3543795"/>
+                    </a:xfrm>
+                    <a:prstGeom prst="rect">
+                      <a:avLst/>
+                    </a:prstGeom>
+                  </pic:spPr>
+                </pic:pic>
+              </a:graphicData>
+            </a:graphic>
+          </wp:inline>
+        </w:drawing>
+      </w:r>
+    </w:p>
+    <w:p>
+      <w:r>
+        <w:drawing>
+          <wp:inline distT="0" distB="0" distL="0" distR="0" wp14:anchorId="79BCBEDD" wp14:editId="58F317D3">
+            <wp:extent cx="2857899" cy="1295581"/>
+            <wp:effectExtent l="0" t="0" r="0" b="0"/>
+            <wp:docPr id="66" name="Picture 66" descr="Shape, rectangle&#10;&#10;Description automatically generated"/>
+            <wp:cNvGraphicFramePr>
+              <a:graphicFrameLocks xmlns:a="http://schemas.openxmlformats.org/drawingml/2006/main" noChangeAspect="1"/>
+            </wp:cNvGraphicFramePr>
+            <a:graphic xmlns:a="http://schemas.openxmlformats.org/drawingml/2006/main">
+              <a:graphicData uri="http://schemas.openxmlformats.org/drawingml/2006/picture">
+                <pic:pic xmlns:pic="http://schemas.openxmlformats.org/drawingml/2006/picture">
+                  <pic:nvPicPr>
+                    <pic:cNvPr id="66" name="Picture 66" descr="Shape, rectangle&#10;&#10;Description automatically generated"/>
+                    <pic:cNvPicPr/>
+                  </pic:nvPicPr>
+                  <pic:blipFill>
+                    <a:blip r:embed="rId49"/>
+                    <a:stretch>
+                      <a:fillRect/>
+                    </a:stretch>
+                  </pic:blipFill>
+                  <pic:spPr>
+                    <a:xfrm>
+                      <a:off x="0" y="0"/>
+                      <a:ext cx="2857899" cy="1295581"/>
+                    </a:xfrm>
+                    <a:prstGeom prst="rect">
+                      <a:avLst/>
+                    </a:prstGeom>
+                  </pic:spPr>
+                </pic:pic>
+              </a:graphicData>
+            </a:graphic>
+          </wp:inline>
+        </w:drawing>
+      </w:r>
+    </w:p>
+    <w:p>
+      <w:pPr>
+        <w:pStyle w:val="Heading1"/>
+      </w:pPr>
+      <w:r>
+        <w:lastRenderedPageBreak/>
+        <w:t>7 Iteration</w:t>
+      </w:r>
+    </w:p>
+    <w:p>
+      <w:pPr>
+        <w:pStyle w:val="Heading2"/>
+      </w:pPr>
+      <w:r>
+        <w:t>7.1 In class example</w:t>
+      </w:r>
+    </w:p>
+    <w:p>
+      <w:r>
+        <w:drawing>
+          <wp:inline distT="0" distB="0" distL="0" distR="0" wp14:anchorId="2D1377E3" wp14:editId="01C5758A">
+            <wp:extent cx="5731510" cy="6225540"/>
+            <wp:effectExtent l="0" t="0" r="2540" b="3810"/>
+            <wp:docPr id="70" name="Picture 70" descr="Text&#10;&#10;Description automatically generated"/>
+            <wp:cNvGraphicFramePr>
+              <a:graphicFrameLocks xmlns:a="http://schemas.openxmlformats.org/drawingml/2006/main" noChangeAspect="1"/>
+            </wp:cNvGraphicFramePr>
+            <a:graphic xmlns:a="http://schemas.openxmlformats.org/drawingml/2006/main">
+              <a:graphicData uri="http://schemas.openxmlformats.org/drawingml/2006/picture">
+                <pic:pic xmlns:pic="http://schemas.openxmlformats.org/drawingml/2006/picture">
+                  <pic:nvPicPr>
+                    <pic:cNvPr id="70" name="Picture 70" descr="Text&#10;&#10;Description automatically generated"/>
+                    <pic:cNvPicPr/>
+                  </pic:nvPicPr>
+                  <pic:blipFill>
+                    <a:blip r:embed="rId50"/>
+                    <a:stretch>
+                      <a:fillRect/>
+                    </a:stretch>
+                  </pic:blipFill>
+                  <pic:spPr>
+                    <a:xfrm>
+                      <a:off x="0" y="0"/>
+                      <a:ext cx="5731510" cy="6225540"/>
+                    </a:xfrm>
+                    <a:prstGeom prst="rect">
+                      <a:avLst/>
+                    </a:prstGeom>
+                  </pic:spPr>
+                </pic:pic>
+              </a:graphicData>
+            </a:graphic>
+          </wp:inline>
+        </w:drawing>
+      </w:r>
+    </w:p>
+    <w:p>
+      <w:r>
+        <w:lastRenderedPageBreak/>
+        <w:drawing>
+          <wp:inline distT="0" distB="0" distL="0" distR="0" wp14:anchorId="7F553927" wp14:editId="037E87AE">
+            <wp:extent cx="3496163" cy="3905795"/>
+            <wp:effectExtent l="0" t="0" r="9525" b="0"/>
+            <wp:docPr id="71" name="Picture 71" descr="Table&#10;&#10;Description automatically generated with medium confidence"/>
+            <wp:cNvGraphicFramePr>
+              <a:graphicFrameLocks xmlns:a="http://schemas.openxmlformats.org/drawingml/2006/main" noChangeAspect="1"/>
+            </wp:cNvGraphicFramePr>
+            <a:graphic xmlns:a="http://schemas.openxmlformats.org/drawingml/2006/main">
+              <a:graphicData uri="http://schemas.openxmlformats.org/drawingml/2006/picture">
+                <pic:pic xmlns:pic="http://schemas.openxmlformats.org/drawingml/2006/picture">
+                  <pic:nvPicPr>
+                    <pic:cNvPr id="71" name="Picture 71" descr="Table&#10;&#10;Description automatically generated with medium confidence"/>
+                    <pic:cNvPicPr/>
+                  </pic:nvPicPr>
+                  <pic:blipFill>
+                    <a:blip r:embed="rId51"/>
+                    <a:stretch>
+                      <a:fillRect/>
+                    </a:stretch>
+                  </pic:blipFill>
+                  <pic:spPr>
+                    <a:xfrm>
+                      <a:off x="0" y="0"/>
+                      <a:ext cx="3496163" cy="3905795"/>
+                    </a:xfrm>
+                    <a:prstGeom prst="rect">
+                      <a:avLst/>
+                    </a:prstGeom>
+                  </pic:spPr>
+                </pic:pic>
+              </a:graphicData>
+            </a:graphic>
+          </wp:inline>
+        </w:drawing>
+      </w:r>
+    </w:p>
+    <w:p/>
+    <w:p/>
+    <w:p/>
+    <w:p/>
+    <w:p/>
+    <w:p/>
+    <w:p/>
+    <w:p/>
+    <w:p/>
+    <w:p/>
+    <w:p/>
+    <w:p/>
+    <w:p/>
+    <w:p/>
+    <w:p/>
+    <w:p/>
+    <w:p>
+      <w:pPr>
+        <w:pStyle w:val="Heading2"/>
+      </w:pPr>
+      <w:r>
+        <w:lastRenderedPageBreak/>
+        <w:t>7.2 PHP Documentation example</w:t>
+      </w:r>
+    </w:p>
+    <w:p>
+      <w:r>
+        <w:t>https://www.php.net/manual/en/control-structures.for.php</w:t>
+      </w:r>
+    </w:p>
+    <w:p>
+      <w:r>
+        <w:drawing>
+          <wp:inline distT="0" distB="0" distL="0" distR="0" wp14:anchorId="2329AFE2" wp14:editId="114D4613">
+            <wp:extent cx="4887007" cy="5687219"/>
+            <wp:effectExtent l="0" t="0" r="8890" b="8890"/>
+            <wp:docPr id="72" name="Picture 72" descr="Text&#10;&#10;Description automatically generated"/>
+            <wp:cNvGraphicFramePr>
+              <a:graphicFrameLocks xmlns:a="http://schemas.openxmlformats.org/drawingml/2006/main" noChangeAspect="1"/>
+            </wp:cNvGraphicFramePr>
+            <a:graphic xmlns:a="http://schemas.openxmlformats.org/drawingml/2006/main">
+              <a:graphicData uri="http://schemas.openxmlformats.org/drawingml/2006/picture">
+                <pic:pic xmlns:pic="http://schemas.openxmlformats.org/drawingml/2006/picture">
+                  <pic:nvPicPr>
+                    <pic:cNvPr id="72" name="Picture 72" descr="Text&#10;&#10;Description automatically generated"/>
+                    <pic:cNvPicPr/>
+                  </pic:nvPicPr>
+                  <pic:blipFill>
+                    <a:blip r:embed="rId52"/>
+                    <a:stretch>
+                      <a:fillRect/>
+                    </a:stretch>
+                  </pic:blipFill>
+                  <pic:spPr>
+                    <a:xfrm>
+                      <a:off x="0" y="0"/>
+                      <a:ext cx="4887007" cy="5687219"/>
+                    </a:xfrm>
+                    <a:prstGeom prst="rect">
+                      <a:avLst/>
+                    </a:prstGeom>
+                  </pic:spPr>
+                </pic:pic>
+              </a:graphicData>
+            </a:graphic>
+          </wp:inline>
+        </w:drawing>
+      </w:r>
+    </w:p>
+    <w:p>
+      <w:r>
+        <w:drawing>
+          <wp:inline distT="0" distB="0" distL="0" distR="0" wp14:anchorId="1559F638" wp14:editId="374788DA">
+            <wp:extent cx="4124901" cy="638264"/>
+            <wp:effectExtent l="0" t="0" r="9525" b="9525"/>
+            <wp:docPr id="73" name="Picture 73" descr="A picture containing text&#10;&#10;Description automatically generated"/>
+            <wp:cNvGraphicFramePr>
+              <a:graphicFrameLocks xmlns:a="http://schemas.openxmlformats.org/drawingml/2006/main" noChangeAspect="1"/>
+            </wp:cNvGraphicFramePr>
+            <a:graphic xmlns:a="http://schemas.openxmlformats.org/drawingml/2006/main">
+              <a:graphicData uri="http://schemas.openxmlformats.org/drawingml/2006/picture">
+                <pic:pic xmlns:pic="http://schemas.openxmlformats.org/drawingml/2006/picture">
+                  <pic:nvPicPr>
+                    <pic:cNvPr id="73" name="Picture 73" descr="A picture containing text&#10;&#10;Description automatically generated"/>
+                    <pic:cNvPicPr/>
+                  </pic:nvPicPr>
+                  <pic:blipFill>
+                    <a:blip r:embed="rId53"/>
+                    <a:stretch>
+                      <a:fillRect/>
+                    </a:stretch>
+                  </pic:blipFill>
+                  <pic:spPr>
+                    <a:xfrm>
+                      <a:off x="0" y="0"/>
+                      <a:ext cx="4124901" cy="638264"/>
+                    </a:xfrm>
+                    <a:prstGeom prst="rect">
+                      <a:avLst/>
+                    </a:prstGeom>
+                  </pic:spPr>
+                </pic:pic>
+              </a:graphicData>
+            </a:graphic>
+          </wp:inline>
+        </w:drawing>
+      </w:r>
+    </w:p>
+    <w:p>
+      <w:pPr>
+        <w:pStyle w:val="Heading2"/>
+      </w:pPr>
+      <w:r>
+        <w:t>7.3 Personal example</w:t>
+      </w:r>
+    </w:p>
+    <w:p>
+      <w:r>
+        <w:drawing>
+          <wp:inline distT="0" distB="0" distL="0" distR="0" wp14:anchorId="18976062" wp14:editId="02594062">
+            <wp:extent cx="3334215" cy="1495634"/>
+            <wp:effectExtent l="0" t="0" r="0" b="9525"/>
+            <wp:docPr id="74" name="Picture 74" descr="Text&#10;&#10;Description automatically generated"/>
+            <wp:cNvGraphicFramePr>
+              <a:graphicFrameLocks xmlns:a="http://schemas.openxmlformats.org/drawingml/2006/main" noChangeAspect="1"/>
+            </wp:cNvGraphicFramePr>
+            <a:graphic xmlns:a="http://schemas.openxmlformats.org/drawingml/2006/main">
+              <a:graphicData uri="http://schemas.openxmlformats.org/drawingml/2006/picture">
+                <pic:pic xmlns:pic="http://schemas.openxmlformats.org/drawingml/2006/picture">
+                  <pic:nvPicPr>
+                    <pic:cNvPr id="52" name="Picture 52" descr="Text&#10;&#10;Description automatically generated"/>
+                    <pic:cNvPicPr/>
+                  </pic:nvPicPr>
+                  <pic:blipFill>
+                    <a:blip r:embed="rId41"/>
+                    <a:stretch>
+                      <a:fillRect/>
+                    </a:stretch>
+                  </pic:blipFill>
+                  <pic:spPr>
+                    <a:xfrm>
+                      <a:off x="0" y="0"/>
+                      <a:ext cx="3334215" cy="1495634"/>
+                    </a:xfrm>
+                    <a:prstGeom prst="rect">
+                      <a:avLst/>
+                    </a:prstGeom>
+                  </pic:spPr>
+                </pic:pic>
+              </a:graphicData>
+            </a:graphic>
+          </wp:inline>
+        </w:drawing>
+      </w:r>
+    </w:p>
+    <w:p>
+      <w:r>
+        <w:lastRenderedPageBreak/>
+        <w:drawing>
+          <wp:inline distT="0" distB="0" distL="0" distR="0" wp14:anchorId="3507AC98" wp14:editId="02751785">
+            <wp:extent cx="1095528" cy="1028844"/>
+            <wp:effectExtent l="0" t="0" r="9525" b="0"/>
+            <wp:docPr id="75" name="Picture 75" descr="A picture containing screenshot&#10;&#10;Description automatically generated"/>
+            <wp:cNvGraphicFramePr>
+              <a:graphicFrameLocks xmlns:a="http://schemas.openxmlformats.org/drawingml/2006/main" noChangeAspect="1"/>
+            </wp:cNvGraphicFramePr>
+            <a:graphic xmlns:a="http://schemas.openxmlformats.org/drawingml/2006/main">
+              <a:graphicData uri="http://schemas.openxmlformats.org/drawingml/2006/picture">
+                <pic:pic xmlns:pic="http://schemas.openxmlformats.org/drawingml/2006/picture">
+                  <pic:nvPicPr>
+                    <pic:cNvPr id="53" name="Picture 53" descr="A picture containing screenshot&#10;&#10;Description automatically generated"/>
+                    <pic:cNvPicPr/>
+                  </pic:nvPicPr>
+                  <pic:blipFill>
+                    <a:blip r:embed="rId42"/>
+                    <a:stretch>
+                      <a:fillRect/>
+                    </a:stretch>
+                  </pic:blipFill>
+                  <pic:spPr>
+                    <a:xfrm>
+                      <a:off x="0" y="0"/>
+                      <a:ext cx="1095528" cy="1028844"/>
+                    </a:xfrm>
+                    <a:prstGeom prst="rect">
+                      <a:avLst/>
+                    </a:prstGeom>
+                  </pic:spPr>
+                </pic:pic>
+              </a:graphicData>
+            </a:graphic>
+          </wp:inline>
+        </w:drawing>
+      </w:r>
+    </w:p>
+    <w:p/>
+    <w:p>
+      <w:pPr>
+        <w:pStyle w:val="Heading1"/>
+      </w:pPr>
+      <w:r>
+        <w:t>8 Functions</w:t>
+      </w:r>
+    </w:p>
+    <w:p>
+      <w:pPr>
+        <w:pStyle w:val="Heading2"/>
+      </w:pPr>
+      <w:r>
+        <w:t>8.1 In class example</w:t>
+      </w:r>
+    </w:p>
+    <w:p>
+      <w:r>
+        <w:drawing>
+          <wp:inline distT="0" distB="0" distL="0" distR="0" wp14:anchorId="3ECA7050" wp14:editId="67095D3A">
+            <wp:extent cx="5731510" cy="6233160"/>
+            <wp:effectExtent l="0" t="0" r="2540" b="0"/>
+            <wp:docPr id="79" name="Picture 79"/>
+            <wp:cNvGraphicFramePr>
+              <a:graphicFrameLocks xmlns:a="http://schemas.openxmlformats.org/drawingml/2006/main" noChangeAspect="1"/>
+            </wp:cNvGraphicFramePr>
+            <a:graphic xmlns:a="http://schemas.openxmlformats.org/drawingml/2006/main">
+              <a:graphicData uri="http://schemas.openxmlformats.org/drawingml/2006/picture">
+                <pic:pic xmlns:pic="http://schemas.openxmlformats.org/drawingml/2006/picture">
+                  <pic:nvPicPr>
+                    <pic:cNvPr id="1" name=""/>
+                    <pic:cNvPicPr/>
+                  </pic:nvPicPr>
+                  <pic:blipFill>
+                    <a:blip r:embed="rId54"/>
+                    <a:stretch>
+                      <a:fillRect/>
+                    </a:stretch>
+                  </pic:blipFill>
+                  <pic:spPr>
+                    <a:xfrm>
+                      <a:off x="0" y="0"/>
+                      <a:ext cx="5731510" cy="6233160"/>
+                    </a:xfrm>
+                    <a:prstGeom prst="rect">
+                      <a:avLst/>
+                    </a:prstGeom>
+                  </pic:spPr>
+                </pic:pic>
+              </a:graphicData>
+            </a:graphic>
+          </wp:inline>
+        </w:drawing>
+      </w:r>
+    </w:p>
+    <w:p>
+      <w:r>
+        <w:lastRenderedPageBreak/>
+        <w:drawing>
+          <wp:inline distT="0" distB="0" distL="0" distR="0" wp14:anchorId="1119825B" wp14:editId="1AAA8958">
+            <wp:extent cx="2896004" cy="1381318"/>
+            <wp:effectExtent l="0" t="0" r="0" b="9525"/>
+            <wp:docPr id="80" name="Picture 80" descr="Text, letter&#10;&#10;Description automatically generated"/>
+            <wp:cNvGraphicFramePr>
+              <a:graphicFrameLocks xmlns:a="http://schemas.openxmlformats.org/drawingml/2006/main" noChangeAspect="1"/>
+            </wp:cNvGraphicFramePr>
+            <a:graphic xmlns:a="http://schemas.openxmlformats.org/drawingml/2006/main">
+              <a:graphicData uri="http://schemas.openxmlformats.org/drawingml/2006/picture">
+                <pic:pic xmlns:pic="http://schemas.openxmlformats.org/drawingml/2006/picture">
+                  <pic:nvPicPr>
+                    <pic:cNvPr id="80" name="Picture 80" descr="Text, letter&#10;&#10;Description automatically generated"/>
+                    <pic:cNvPicPr/>
+                  </pic:nvPicPr>
+                  <pic:blipFill>
+                    <a:blip r:embed="rId55"/>
+                    <a:stretch>
+                      <a:fillRect/>
+                    </a:stretch>
+                  </pic:blipFill>
+                  <pic:spPr>
+                    <a:xfrm>
+                      <a:off x="0" y="0"/>
+                      <a:ext cx="2896004" cy="1381318"/>
+                    </a:xfrm>
+                    <a:prstGeom prst="rect">
+                      <a:avLst/>
+                    </a:prstGeom>
+                  </pic:spPr>
+                </pic:pic>
+              </a:graphicData>
+            </a:graphic>
+          </wp:inline>
+        </w:drawing>
+      </w:r>
+    </w:p>
+    <w:p>
+      <w:pPr>
+        <w:pStyle w:val="Heading2"/>
+      </w:pPr>
+      <w:r>
+        <w:t>8.2 PHP Documentation example</w:t>
+      </w:r>
+    </w:p>
+    <w:p>
+      <w:r>
+        <w:drawing>
+          <wp:inline distT="0" distB="0" distL="0" distR="0" wp14:anchorId="49646823" wp14:editId="2BFBD17F">
+            <wp:extent cx="4763165" cy="1981477"/>
+            <wp:effectExtent l="0" t="0" r="0" b="0"/>
+            <wp:docPr id="81" name="Picture 81" descr="Text&#10;&#10;Description automatically generated"/>
+            <wp:cNvGraphicFramePr>
+              <a:graphicFrameLocks xmlns:a="http://schemas.openxmlformats.org/drawingml/2006/main" noChangeAspect="1"/>
+            </wp:cNvGraphicFramePr>
+            <a:graphic xmlns:a="http://schemas.openxmlformats.org/drawingml/2006/main">
+              <a:graphicData uri="http://schemas.openxmlformats.org/drawingml/2006/picture">
+                <pic:pic xmlns:pic="http://schemas.openxmlformats.org/drawingml/2006/picture">
+                  <pic:nvPicPr>
+                    <pic:cNvPr id="81" name="Picture 81" descr="Text&#10;&#10;Description automatically generated"/>
+                    <pic:cNvPicPr/>
+                  </pic:nvPicPr>
+                  <pic:blipFill>
+                    <a:blip r:embed="rId56"/>
+                    <a:stretch>
+                      <a:fillRect/>
+                    </a:stretch>
+                  </pic:blipFill>
+                  <pic:spPr>
+                    <a:xfrm>
+                      <a:off x="0" y="0"/>
+                      <a:ext cx="4763165" cy="1981477"/>
+                    </a:xfrm>
+                    <a:prstGeom prst="rect">
+                      <a:avLst/>
+                    </a:prstGeom>
+                  </pic:spPr>
+                </pic:pic>
+              </a:graphicData>
+            </a:graphic>
+          </wp:inline>
+        </w:drawing>
+      </w:r>
+    </w:p>
+    <w:p>
+      <w:r>
+        <w:drawing>
+          <wp:inline distT="0" distB="0" distL="0" distR="0" wp14:anchorId="3329A061" wp14:editId="5EFA870C">
+            <wp:extent cx="2495898" cy="552527"/>
+            <wp:effectExtent l="0" t="0" r="0" b="0"/>
+            <wp:docPr id="82" name="Picture 82" descr="A picture containing text&#10;&#10;Description automatically generated"/>
+            <wp:cNvGraphicFramePr>
+              <a:graphicFrameLocks xmlns:a="http://schemas.openxmlformats.org/drawingml/2006/main" noChangeAspect="1"/>
+            </wp:cNvGraphicFramePr>
+            <a:graphic xmlns:a="http://schemas.openxmlformats.org/drawingml/2006/main">
+              <a:graphicData uri="http://schemas.openxmlformats.org/drawingml/2006/picture">
+                <pic:pic xmlns:pic="http://schemas.openxmlformats.org/drawingml/2006/picture">
+                  <pic:nvPicPr>
+                    <pic:cNvPr id="82" name="Picture 82" descr="A picture containing text&#10;&#10;Description automatically generated"/>
+                    <pic:cNvPicPr/>
+                  </pic:nvPicPr>
+                  <pic:blipFill>
+                    <a:blip r:embed="rId57"/>
+                    <a:stretch>
+                      <a:fillRect/>
+                    </a:stretch>
+                  </pic:blipFill>
+                  <pic:spPr>
+                    <a:xfrm>
+                      <a:off x="0" y="0"/>
+                      <a:ext cx="2495898" cy="552527"/>
+                    </a:xfrm>
+                    <a:prstGeom prst="rect">
+                      <a:avLst/>
+                    </a:prstGeom>
+                  </pic:spPr>
+                </pic:pic>
+              </a:graphicData>
+            </a:graphic>
+          </wp:inline>
+        </w:drawing>
+      </w:r>
+    </w:p>
+    <w:p>
+      <w:pPr>
+        <w:pStyle w:val="Heading2"/>
+      </w:pPr>
+      <w:r>
+        <w:t>8.3 Personal example</w:t>
+      </w:r>
+    </w:p>
+    <w:p>
+      <w:r>
+        <w:drawing>
+          <wp:inline distT="0" distB="0" distL="0" distR="0" wp14:anchorId="5A84E4D7" wp14:editId="374BFCF3">
+            <wp:extent cx="3391373" cy="1895740"/>
+            <wp:effectExtent l="0" t="0" r="0" b="9525"/>
+            <wp:docPr id="83" name="Picture 83" descr="Text&#10;&#10;Description automatically generated"/>
+            <wp:cNvGraphicFramePr>
+              <a:graphicFrameLocks xmlns:a="http://schemas.openxmlformats.org/drawingml/2006/main" noChangeAspect="1"/>
+            </wp:cNvGraphicFramePr>
+            <a:graphic xmlns:a="http://schemas.openxmlformats.org/drawingml/2006/main">
+              <a:graphicData uri="http://schemas.openxmlformats.org/drawingml/2006/picture">
+                <pic:pic xmlns:pic="http://schemas.openxmlformats.org/drawingml/2006/picture">
+                  <pic:nvPicPr>
+                    <pic:cNvPr id="83" name="Picture 83" descr="Text&#10;&#10;Description automatically generated"/>
+                    <pic:cNvPicPr/>
+                  </pic:nvPicPr>
+                  <pic:blipFill>
+                    <a:blip r:embed="rId58"/>
+                    <a:stretch>
+                      <a:fillRect/>
+                    </a:stretch>
+                  </pic:blipFill>
+                  <pic:spPr>
+                    <a:xfrm>
+                      <a:off x="0" y="0"/>
+                      <a:ext cx="3391373" cy="1895740"/>
+                    </a:xfrm>
+                    <a:prstGeom prst="rect">
+                      <a:avLst/>
+                    </a:prstGeom>
+                  </pic:spPr>
+                </pic:pic>
+              </a:graphicData>
+            </a:graphic>
+          </wp:inline>
+        </w:drawing>
+      </w:r>
+    </w:p>
+    <w:p>
+      <w:r>
+        <w:drawing>
+          <wp:inline distT="0" distB="0" distL="0" distR="0" wp14:anchorId="531C6BBA" wp14:editId="045DA441">
+            <wp:extent cx="2391109" cy="809738"/>
+            <wp:effectExtent l="0" t="0" r="9525" b="9525"/>
+            <wp:docPr id="84" name="Picture 84" descr="Graphical user interface, text, application&#10;&#10;Description automatically generated"/>
+            <wp:cNvGraphicFramePr>
+              <a:graphicFrameLocks xmlns:a="http://schemas.openxmlformats.org/drawingml/2006/main" noChangeAspect="1"/>
+            </wp:cNvGraphicFramePr>
+            <a:graphic xmlns:a="http://schemas.openxmlformats.org/drawingml/2006/main">
+              <a:graphicData uri="http://schemas.openxmlformats.org/drawingml/2006/picture">
+                <pic:pic xmlns:pic="http://schemas.openxmlformats.org/drawingml/2006/picture">
+                  <pic:nvPicPr>
+                    <pic:cNvPr id="84" name="Picture 84" descr="Graphical user interface, text, application&#10;&#10;Description automatically generated"/>
+                    <pic:cNvPicPr/>
+                  </pic:nvPicPr>
+                  <pic:blipFill>
+                    <a:blip r:embed="rId59"/>
+                    <a:stretch>
+                      <a:fillRect/>
+                    </a:stretch>
+                  </pic:blipFill>
+                  <pic:spPr>
+                    <a:xfrm>
+                      <a:off x="0" y="0"/>
+                      <a:ext cx="2391109" cy="809738"/>
+                    </a:xfrm>
+                    <a:prstGeom prst="rect">
+                      <a:avLst/>
+                    </a:prstGeom>
+                  </pic:spPr>
+                </pic:pic>
+              </a:graphicData>
+            </a:graphic>
+          </wp:inline>
+        </w:drawing>
+      </w:r>
+    </w:p>
+    <w:p>
+      <w:pPr>
+        <w:pStyle w:val="Heading1"/>
+      </w:pPr>
+      <w:r>
+        <w:t>9</w:t>
+      </w:r>
+      <w:r>
+        <w:t xml:space="preserve"> Functions</w:t>
+      </w:r>
+    </w:p>
+    <w:p>
+      <w:pPr>
+        <w:pStyle w:val="Heading2"/>
+      </w:pPr>
+      <w:r>
+        <w:t>9</w:t>
+      </w:r>
+      <w:r>
+        <w:t>.1 In class example</w:t>
+      </w:r>
+    </w:p>
+    <w:p>
+      <w:pPr>
+        <w:pStyle w:val="Heading2"/>
+      </w:pPr>
+      <w:r>
+        <w:t>9</w:t>
+      </w:r>
+      <w:r>
+        <w:t>.2 PHP Documentation example</w:t>
+      </w:r>
+    </w:p>
+    <w:p>
+      <w:pPr>
+        <w:pStyle w:val="Heading2"/>
+      </w:pPr>
+      <w:r>
+        <w:t>9</w:t>
+      </w:r>
+      <w:r>
+        <w:t>.3 Personal example</w:t>
+      </w:r>
+    </w:p>
+    <w:p/>
+    <w:p/>
+    <w:p>
+      <w:pPr>
+        <w:pStyle w:val="Heading1"/>
+      </w:pPr>
+      <w:r>
+        <w:t>10</w:t>
+      </w:r>
+      <w:r>
+        <w:t xml:space="preserve"> Functions</w:t>
+      </w:r>
+    </w:p>
+    <w:p>
+      <w:pPr>
+        <w:pStyle w:val="Heading2"/>
+      </w:pPr>
+      <w:r>
+        <w:t>10</w:t>
+      </w:r>
+      <w:r>
+        <w:t>.1 In class example</w:t>
+      </w:r>
+    </w:p>
+    <w:p>
+      <w:pPr>
+        <w:pStyle w:val="Heading2"/>
+      </w:pPr>
+      <w:r>
+        <w:t>10</w:t>
+      </w:r>
+      <w:r>
+        <w:t>.2 PHP Documentation example</w:t>
+      </w:r>
+    </w:p>
+    <w:p>
+      <w:pPr>
+        <w:pStyle w:val="Heading2"/>
+      </w:pPr>
+      <w:r>
+        <w:t>10</w:t>
+      </w:r>
+      <w:r>
+        <w:t>.3 Personal example</w:t>
+      </w:r>
+    </w:p>
+    <w:p/>
     <w:sectPr>
       <w:pgSz w:w="11906" w:h="16838"/>
       <w:pgMar w:top="1440" w:right="1440" w:bottom="1440" w:left="1440" w:header="708" w:footer="708" w:gutter="0"/>
@@ -3870,7 +7117,6 @@
   <w:style w:type="character" w:default="1" w:styleId="DefaultParagraphFont">
     <w:name w:val="Default Paragraph Font"/>
     <w:uiPriority w:val="1"/>
-    <w:semiHidden/>
     <w:unhideWhenUsed/>
   </w:style>
   <w:style w:type="table" w:default="1" w:styleId="TableNormal">

</xml_diff>